<commit_message>
Correções pontuais na documentação, planilha de risco e product backlog, adição das imagens na pasta correta, adição da imagem de planilha de risco no Excel, adição do grafico de Burndown no excel
</commit_message>
<xml_diff>
--- a/Tecnologia da informação/LotusTech_documentação.docx
+++ b/Tecnologia da informação/LotusTech_documentação.docx
@@ -10,13 +10,8 @@
       <w:bookmarkStart w:id="0" w:name="_Hlk150617481"/>
       <w:bookmarkEnd w:id="0"/>
       <w:r>
-        <w:t xml:space="preserve">São Paulo Tech </w:t>
-      </w:r>
-      <w:proofErr w:type="spellStart"/>
-      <w:r>
-        <w:t>School</w:t>
-      </w:r>
-      <w:proofErr w:type="spellEnd"/>
+        <w:t>São Paulo Tech School</w:t>
+      </w:r>
     </w:p>
     <w:p>
       <w:pPr>
@@ -24,15 +19,7 @@
         <w:jc w:val="center"/>
       </w:pPr>
       <w:r>
-        <w:t xml:space="preserve">Marcelo de </w:t>
-      </w:r>
-      <w:proofErr w:type="spellStart"/>
-      <w:r>
-        <w:t>Araujo</w:t>
-      </w:r>
-      <w:proofErr w:type="spellEnd"/>
-      <w:r>
-        <w:t xml:space="preserve"> F. de Souza</w:t>
+        <w:t>Marcelo de Araujo F. de Souza</w:t>
       </w:r>
     </w:p>
     <w:p>
@@ -457,31 +444,7 @@
         <w:spacing w:after="0" w:line="360" w:lineRule="auto"/>
       </w:pPr>
       <w:r>
-        <w:t xml:space="preserve">busca a iluminação, a autoconsciência e um estado de paz prolongado, podendo ser de diferentes tipos, como </w:t>
-      </w:r>
-      <w:proofErr w:type="spellStart"/>
-      <w:r>
-        <w:t>zazen</w:t>
-      </w:r>
-      <w:proofErr w:type="spellEnd"/>
-      <w:r>
-        <w:t xml:space="preserve"> (meditação sentada), </w:t>
-      </w:r>
-      <w:proofErr w:type="spellStart"/>
-      <w:r>
-        <w:t>vipassana</w:t>
-      </w:r>
-      <w:proofErr w:type="spellEnd"/>
-      <w:r>
-        <w:t xml:space="preserve"> (visão clara), consciência plena ou </w:t>
-      </w:r>
-      <w:proofErr w:type="spellStart"/>
-      <w:r>
-        <w:t>metta</w:t>
-      </w:r>
-      <w:proofErr w:type="spellEnd"/>
-      <w:r>
-        <w:t xml:space="preserve"> (bondade).</w:t>
+        <w:t>busca a iluminação, a autoconsciência e um estado de paz prolongado, podendo ser de diferentes tipos, como zazen (meditação sentada), vipassana (visão clara), consciência plena ou metta (bondade).</w:t>
       </w:r>
     </w:p>
     <w:p>
@@ -542,106 +505,82 @@
         <w:spacing w:after="0" w:line="360" w:lineRule="auto"/>
       </w:pPr>
       <w:r>
-        <w:t xml:space="preserve">com tradição filosófica taoísta, que tem como princípio fundamental a vida em harmonia. Por meio de técnicas de concentração e respiração, seu objetivo é gerar e transformar a energia interna. Existem diferentes tipos, como o Chi Kung, </w:t>
-      </w:r>
-      <w:proofErr w:type="spellStart"/>
-      <w:r>
-        <w:t>Zhuanqi</w:t>
-      </w:r>
-      <w:proofErr w:type="spellEnd"/>
-      <w:r>
-        <w:t xml:space="preserve"> e </w:t>
-      </w:r>
-      <w:proofErr w:type="spellStart"/>
-      <w:r>
-        <w:t>Neu</w:t>
-      </w:r>
-      <w:proofErr w:type="spellEnd"/>
+        <w:t>com tradição filosófica taoísta, que tem como princípio fundamental a vida em harmonia. Por meio de técnicas de concentração e respiração, seu objetivo é gerar e transformar a energia interna. Existem diferentes tipos, como o Chi Kung, Zhuanqi e Neu Guan.</w:t>
+      </w:r>
+    </w:p>
+    <w:p>
+      <w:pPr>
+        <w:spacing w:after="0" w:line="360" w:lineRule="auto"/>
+      </w:pPr>
+    </w:p>
+    <w:p>
+      <w:pPr>
+        <w:spacing w:after="0" w:line="360" w:lineRule="auto"/>
+      </w:pPr>
+      <w:r>
+        <w:t>﻿</w:t>
+      </w:r>
+      <w:r>
+        <w:rPr>
+          <w:b/>
+          <w:bCs/>
+        </w:rPr>
+        <w:t xml:space="preserve"> meditação guiada</w:t>
+      </w:r>
+    </w:p>
+    <w:p>
+      <w:pPr>
+        <w:spacing w:after="0" w:line="360" w:lineRule="auto"/>
+      </w:pPr>
+      <w:r>
+        <w:t>Já uma prática mais moderna. Baseando-se nas vertentes tradicionais, esse tipo conta com a orientação de um guia, seja por um praticante, um instrutor ou até mesmo vídeos ou áudios que ajudem a direcionar a prática de uma pessoa.</w:t>
+      </w:r>
+    </w:p>
+    <w:p>
+      <w:pPr>
+        <w:spacing w:after="0" w:line="360" w:lineRule="auto"/>
+      </w:pPr>
+    </w:p>
+    <w:p>
+      <w:pPr>
+        <w:spacing w:after="0" w:line="360" w:lineRule="auto"/>
+        <w:rPr>
+          <w:b/>
+          <w:bCs/>
+        </w:rPr>
+      </w:pPr>
+      <w:r>
+        <w:rPr>
+          <w:b/>
+          <w:bCs/>
+        </w:rPr>
+        <w:t xml:space="preserve">1.3 </w:t>
+      </w:r>
+      <w:r>
+        <w:rPr>
+          <w:b/>
+          <w:bCs/>
+        </w:rPr>
+        <w:t>Qual a importância do projeto</w:t>
+      </w:r>
+      <w:r>
+        <w:rPr>
+          <w:b/>
+          <w:bCs/>
+        </w:rPr>
+        <w:t>?</w:t>
+      </w:r>
+    </w:p>
+    <w:p>
+      <w:pPr>
+        <w:spacing w:after="0" w:line="360" w:lineRule="auto"/>
+      </w:pPr>
+      <w:r>
+        <w:t>A saúde mental é um aspecto crucial do bem-estar humano e uma preocupação crescente em todo o mundo. Muitas pessoas enfrentam desafios de saúde mental, estresse e ansiedade, e a meditação tem sido associada a uma série de benefícios para a saúde mental, incluindo:</w:t>
+      </w:r>
       <w:r>
         <w:t xml:space="preserve"> </w:t>
       </w:r>
-      <w:proofErr w:type="spellStart"/>
-      <w:r>
-        <w:t>Guan</w:t>
-      </w:r>
-      <w:proofErr w:type="spellEnd"/>
-      <w:r>
-        <w:t>.</w:t>
-      </w:r>
-    </w:p>
-    <w:p>
-      <w:pPr>
-        <w:spacing w:after="0" w:line="360" w:lineRule="auto"/>
-      </w:pPr>
-    </w:p>
-    <w:p>
-      <w:pPr>
-        <w:spacing w:after="0" w:line="360" w:lineRule="auto"/>
-      </w:pPr>
-      <w:r>
-        <w:t>﻿</w:t>
-      </w:r>
-      <w:r>
-        <w:rPr>
-          <w:b/>
-          <w:bCs/>
-        </w:rPr>
-        <w:t xml:space="preserve"> meditação guiada</w:t>
-      </w:r>
-    </w:p>
-    <w:p>
-      <w:pPr>
-        <w:spacing w:after="0" w:line="360" w:lineRule="auto"/>
-      </w:pPr>
-      <w:r>
-        <w:t>Já uma prática mais moderna. Baseando-se nas vertentes tradicionais, esse tipo conta com a orientação de um guia, seja por um praticante, um instrutor ou até mesmo vídeos ou áudios que ajudem a direcionar a prática de uma pessoa.</w:t>
-      </w:r>
-    </w:p>
-    <w:p>
-      <w:pPr>
-        <w:spacing w:after="0" w:line="360" w:lineRule="auto"/>
-      </w:pPr>
-    </w:p>
-    <w:p>
-      <w:pPr>
-        <w:spacing w:after="0" w:line="360" w:lineRule="auto"/>
-        <w:rPr>
-          <w:b/>
-          <w:bCs/>
-        </w:rPr>
-      </w:pPr>
-      <w:r>
-        <w:rPr>
-          <w:b/>
-          <w:bCs/>
-        </w:rPr>
-        <w:t xml:space="preserve">1.3 </w:t>
-      </w:r>
-      <w:r>
-        <w:rPr>
-          <w:b/>
-          <w:bCs/>
-        </w:rPr>
-        <w:t>Qual a importância do projeto</w:t>
-      </w:r>
-      <w:r>
-        <w:rPr>
-          <w:b/>
-          <w:bCs/>
-        </w:rPr>
-        <w:t>?</w:t>
-      </w:r>
-    </w:p>
-    <w:p>
-      <w:pPr>
-        <w:spacing w:after="0" w:line="360" w:lineRule="auto"/>
-      </w:pPr>
-      <w:r>
-        <w:t>A saúde mental é um aspecto crucial do bem-estar humano e uma preocupação crescente em todo o mundo. Muitas pessoas enfrentam desafios de saúde mental, estresse e ansiedade, e a meditação tem sido associada a uma série de benefícios para a saúde mental, incluindo:</w:t>
-      </w:r>
-      <w:r>
-        <w:t xml:space="preserve"> </w:t>
-      </w:r>
     </w:p>
     <w:p>
       <w:pPr>
@@ -670,15 +609,7 @@
         <w:t>Melhor qualidade do sono</w:t>
       </w:r>
       <w:r>
-        <w:t xml:space="preserve">: a meditação pode ajudar a dormir melhor, pois ajuda a acalmar a mente e o corpo. Indiretamente a meditação, ao colaborar com a redução da ansiedade e do estresse, pode interferir positivamente no sono. Diretamente, </w:t>
-      </w:r>
-      <w:proofErr w:type="gramStart"/>
-      <w:r>
-        <w:t>ao o</w:t>
-      </w:r>
-      <w:proofErr w:type="gramEnd"/>
-      <w:r>
-        <w:t xml:space="preserve"> relaxamento muscular e com a melhoraria da respiração, a meditação pode facilitar o adormecimento.</w:t>
+        <w:t>: a meditação pode ajudar a dormir melhor, pois ajuda a acalmar a mente e o corpo. Indiretamente a meditação, ao colaborar com a redução da ansiedade e do estresse, pode interferir positivamente no sono. Diretamente, ao o relaxamento muscular e com a melhoraria da respiração, a meditação pode facilitar o adormecimento.</w:t>
       </w:r>
     </w:p>
     <w:p>
@@ -1095,15 +1026,7 @@
         <w:t xml:space="preserve">Telas informativas sobre meditação, seus benefícios, </w:t>
       </w:r>
       <w:r>
-        <w:t xml:space="preserve">técnica de </w:t>
-      </w:r>
-      <w:proofErr w:type="spellStart"/>
-      <w:r>
-        <w:t>Mindfulness</w:t>
-      </w:r>
-      <w:proofErr w:type="spellEnd"/>
-      <w:r>
-        <w:t xml:space="preserve"> (atenção plena) e informações relacionadas a saúde mental</w:t>
+        <w:t>técnica de Mindfulness (atenção plena) e informações relacionadas a saúde mental</w:t>
       </w:r>
     </w:p>
     <w:p>
@@ -1811,29 +1734,7 @@
                       <w14:ligatures w14:val="none"/>
                     </w:rPr>
                     <w:br/>
-                    <w:t>(Front-</w:t>
-                  </w:r>
-                  <w:proofErr w:type="spellStart"/>
-                  <w:r>
-                    <w:rPr>
-                      <w:rFonts w:ascii="Calibri" w:eastAsia="Times New Roman" w:hAnsi="Calibri" w:cs="Calibri"/>
-                      <w:color w:val="000000"/>
-                      <w:kern w:val="0"/>
-                      <w:lang w:eastAsia="pt-BR"/>
-                      <w14:ligatures w14:val="none"/>
-                    </w:rPr>
-                    <w:t>end</w:t>
-                  </w:r>
-                  <w:proofErr w:type="spellEnd"/>
-                  <w:r>
-                    <w:rPr>
-                      <w:rFonts w:ascii="Calibri" w:eastAsia="Times New Roman" w:hAnsi="Calibri" w:cs="Calibri"/>
-                      <w:color w:val="000000"/>
-                      <w:kern w:val="0"/>
-                      <w:lang w:eastAsia="pt-BR"/>
-                      <w14:ligatures w14:val="none"/>
-                    </w:rPr>
-                    <w:t>)</w:t>
+                    <w:t>(Front-end)</w:t>
                   </w:r>
                 </w:p>
               </w:tc>
@@ -1870,37 +1771,7 @@
                       <w:lang w:eastAsia="pt-BR"/>
                       <w14:ligatures w14:val="none"/>
                     </w:rPr>
-                    <w:t xml:space="preserve">Tela de </w:t>
-                  </w:r>
-                  <w:r>
-                    <w:rPr>
-                      <w:rFonts w:ascii="Calibri" w:eastAsia="Times New Roman" w:hAnsi="Calibri" w:cs="Calibri"/>
-                      <w:color w:val="000000"/>
-                      <w:kern w:val="0"/>
-                      <w:lang w:eastAsia="pt-BR"/>
-                      <w14:ligatures w14:val="none"/>
-                    </w:rPr>
-                    <w:t>início</w:t>
-                  </w:r>
-                  <w:r>
-                    <w:rPr>
-                      <w:rFonts w:ascii="Calibri" w:eastAsia="Times New Roman" w:hAnsi="Calibri" w:cs="Calibri"/>
-                      <w:color w:val="000000"/>
-                      <w:kern w:val="0"/>
-                      <w:lang w:eastAsia="pt-BR"/>
-                      <w14:ligatures w14:val="none"/>
-                    </w:rPr>
-                    <w:t xml:space="preserve"> com informações da solução e o que usuário </w:t>
-                  </w:r>
-                  <w:r>
-                    <w:rPr>
-                      <w:rFonts w:ascii="Calibri" w:eastAsia="Times New Roman" w:hAnsi="Calibri" w:cs="Calibri"/>
-                      <w:color w:val="000000"/>
-                      <w:kern w:val="0"/>
-                      <w:lang w:eastAsia="pt-BR"/>
-                      <w14:ligatures w14:val="none"/>
-                    </w:rPr>
-                    <w:t>encontra</w:t>
+                    <w:t>Tela de início com informações da solução e o que usuário encontra</w:t>
                   </w:r>
                   <w:r>
                     <w:rPr>
@@ -2088,29 +1959,7 @@
                       <w14:ligatures w14:val="none"/>
                     </w:rPr>
                     <w:br/>
-                    <w:t>(Back-</w:t>
-                  </w:r>
-                  <w:proofErr w:type="spellStart"/>
-                  <w:r>
-                    <w:rPr>
-                      <w:rFonts w:ascii="Calibri" w:eastAsia="Times New Roman" w:hAnsi="Calibri" w:cs="Calibri"/>
-                      <w:color w:val="000000"/>
-                      <w:kern w:val="0"/>
-                      <w:lang w:eastAsia="pt-BR"/>
-                      <w14:ligatures w14:val="none"/>
-                    </w:rPr>
-                    <w:t>end</w:t>
-                  </w:r>
-                  <w:proofErr w:type="spellEnd"/>
-                  <w:r>
-                    <w:rPr>
-                      <w:rFonts w:ascii="Calibri" w:eastAsia="Times New Roman" w:hAnsi="Calibri" w:cs="Calibri"/>
-                      <w:color w:val="000000"/>
-                      <w:kern w:val="0"/>
-                      <w:lang w:eastAsia="pt-BR"/>
-                      <w14:ligatures w14:val="none"/>
-                    </w:rPr>
-                    <w:t>)</w:t>
+                    <w:t>(Back-end)</w:t>
                   </w:r>
                 </w:p>
               </w:tc>
@@ -2147,49 +1996,7 @@
                       <w:lang w:eastAsia="pt-BR"/>
                       <w14:ligatures w14:val="none"/>
                     </w:rPr>
-                    <w:t xml:space="preserve">Deverá ter um acesso </w:t>
-                  </w:r>
-                  <w:r>
-                    <w:rPr>
-                      <w:rFonts w:ascii="Calibri" w:eastAsia="Times New Roman" w:hAnsi="Calibri" w:cs="Calibri"/>
-                      <w:color w:val="000000"/>
-                      <w:kern w:val="0"/>
-                      <w:lang w:eastAsia="pt-BR"/>
-                      <w14:ligatures w14:val="none"/>
-                    </w:rPr>
-                    <w:t>rápido</w:t>
-                  </w:r>
-                  <w:r>
-                    <w:rPr>
-                      <w:rFonts w:ascii="Calibri" w:eastAsia="Times New Roman" w:hAnsi="Calibri" w:cs="Calibri"/>
-                      <w:color w:val="000000"/>
-                      <w:kern w:val="0"/>
-                      <w:lang w:eastAsia="pt-BR"/>
-                      <w14:ligatures w14:val="none"/>
-                    </w:rPr>
-                    <w:t xml:space="preserve"> (</w:t>
-                  </w:r>
-                  <w:proofErr w:type="spellStart"/>
-                  <w:r>
-                    <w:rPr>
-                      <w:rFonts w:ascii="Calibri" w:eastAsia="Times New Roman" w:hAnsi="Calibri" w:cs="Calibri"/>
-                      <w:color w:val="000000"/>
-                      <w:kern w:val="0"/>
-                      <w:lang w:eastAsia="pt-BR"/>
-                      <w14:ligatures w14:val="none"/>
-                    </w:rPr>
-                    <w:t>navbar</w:t>
-                  </w:r>
-                  <w:proofErr w:type="spellEnd"/>
-                  <w:r>
-                    <w:rPr>
-                      <w:rFonts w:ascii="Calibri" w:eastAsia="Times New Roman" w:hAnsi="Calibri" w:cs="Calibri"/>
-                      <w:color w:val="000000"/>
-                      <w:kern w:val="0"/>
-                      <w:lang w:eastAsia="pt-BR"/>
-                      <w14:ligatures w14:val="none"/>
-                    </w:rPr>
-                    <w:t>) para acessar o cadastro</w:t>
+                    <w:t>Deverá ter um acesso rápido (navbar) para acessar o cadastro</w:t>
                   </w:r>
                 </w:p>
               </w:tc>
@@ -2356,29 +2163,7 @@
                       <w14:ligatures w14:val="none"/>
                     </w:rPr>
                     <w:br/>
-                    <w:t>(Front-</w:t>
-                  </w:r>
-                  <w:proofErr w:type="spellStart"/>
-                  <w:r>
-                    <w:rPr>
-                      <w:rFonts w:ascii="Calibri" w:eastAsia="Times New Roman" w:hAnsi="Calibri" w:cs="Calibri"/>
-                      <w:color w:val="000000"/>
-                      <w:kern w:val="0"/>
-                      <w:lang w:eastAsia="pt-BR"/>
-                      <w14:ligatures w14:val="none"/>
-                    </w:rPr>
-                    <w:t>end</w:t>
-                  </w:r>
-                  <w:proofErr w:type="spellEnd"/>
-                  <w:r>
-                    <w:rPr>
-                      <w:rFonts w:ascii="Calibri" w:eastAsia="Times New Roman" w:hAnsi="Calibri" w:cs="Calibri"/>
-                      <w:color w:val="000000"/>
-                      <w:kern w:val="0"/>
-                      <w:lang w:eastAsia="pt-BR"/>
-                      <w14:ligatures w14:val="none"/>
-                    </w:rPr>
-                    <w:t>)</w:t>
+                    <w:t>(Front-end)</w:t>
                   </w:r>
                 </w:p>
               </w:tc>
@@ -2582,29 +2367,7 @@
                       <w14:ligatures w14:val="none"/>
                     </w:rPr>
                     <w:br/>
-                    <w:t>(Back-</w:t>
-                  </w:r>
-                  <w:proofErr w:type="spellStart"/>
-                  <w:r>
-                    <w:rPr>
-                      <w:rFonts w:ascii="Calibri" w:eastAsia="Times New Roman" w:hAnsi="Calibri" w:cs="Calibri"/>
-                      <w:color w:val="000000"/>
-                      <w:kern w:val="0"/>
-                      <w:lang w:eastAsia="pt-BR"/>
-                      <w14:ligatures w14:val="none"/>
-                    </w:rPr>
-                    <w:t>end</w:t>
-                  </w:r>
-                  <w:proofErr w:type="spellEnd"/>
-                  <w:r>
-                    <w:rPr>
-                      <w:rFonts w:ascii="Calibri" w:eastAsia="Times New Roman" w:hAnsi="Calibri" w:cs="Calibri"/>
-                      <w:color w:val="000000"/>
-                      <w:kern w:val="0"/>
-                      <w:lang w:eastAsia="pt-BR"/>
-                      <w14:ligatures w14:val="none"/>
-                    </w:rPr>
-                    <w:t>)</w:t>
+                    <w:t>(Back-end)</w:t>
                   </w:r>
                 </w:p>
               </w:tc>
@@ -2641,51 +2404,7 @@
                       <w:lang w:eastAsia="pt-BR"/>
                       <w14:ligatures w14:val="none"/>
                     </w:rPr>
-                    <w:t>Para a senha terá até 8 caracteres, pode conter somente caracteres com letra minúscula e números de 0 a 9; O E-mail deve ser válido (@, .com e .</w:t>
-                  </w:r>
-                  <w:proofErr w:type="spellStart"/>
-                  <w:r>
-                    <w:rPr>
-                      <w:rFonts w:ascii="Calibri" w:eastAsia="Times New Roman" w:hAnsi="Calibri" w:cs="Calibri"/>
-                      <w:color w:val="000000"/>
-                      <w:kern w:val="0"/>
-                      <w:lang w:eastAsia="pt-BR"/>
-                      <w14:ligatures w14:val="none"/>
-                    </w:rPr>
-                    <w:t>br</w:t>
-                  </w:r>
-                  <w:proofErr w:type="spellEnd"/>
-                  <w:r>
-                    <w:rPr>
-                      <w:rFonts w:ascii="Calibri" w:eastAsia="Times New Roman" w:hAnsi="Calibri" w:cs="Calibri"/>
-                      <w:color w:val="000000"/>
-                      <w:kern w:val="0"/>
-                      <w:lang w:eastAsia="pt-BR"/>
-                      <w14:ligatures w14:val="none"/>
-                    </w:rPr>
-                    <w:t xml:space="preserve">); </w:t>
-                  </w:r>
-                  <w:proofErr w:type="gramStart"/>
-                  <w:r>
-                    <w:rPr>
-                      <w:rFonts w:ascii="Calibri" w:eastAsia="Times New Roman" w:hAnsi="Calibri" w:cs="Calibri"/>
-                      <w:color w:val="000000"/>
-                      <w:kern w:val="0"/>
-                      <w:lang w:eastAsia="pt-BR"/>
-                      <w14:ligatures w14:val="none"/>
-                    </w:rPr>
-                    <w:t>Os</w:t>
-                  </w:r>
-                  <w:proofErr w:type="gramEnd"/>
-                  <w:r>
-                    <w:rPr>
-                      <w:rFonts w:ascii="Calibri" w:eastAsia="Times New Roman" w:hAnsi="Calibri" w:cs="Calibri"/>
-                      <w:color w:val="000000"/>
-                      <w:kern w:val="0"/>
-                      <w:lang w:eastAsia="pt-BR"/>
-                      <w14:ligatures w14:val="none"/>
-                    </w:rPr>
-                    <w:t xml:space="preserve"> campos não podem estar em branco.</w:t>
+                    <w:t>Para a senha terá até 8 caracteres, pode conter somente caracteres com letra minúscula e números de 0 a 9; O E-mail deve ser válido (@, .com e .br); Os campos não podem estar em branco.</w:t>
                   </w:r>
                 </w:p>
               </w:tc>
@@ -2852,29 +2571,7 @@
                       <w14:ligatures w14:val="none"/>
                     </w:rPr>
                     <w:br/>
-                    <w:t>(Front-</w:t>
-                  </w:r>
-                  <w:proofErr w:type="spellStart"/>
-                  <w:r>
-                    <w:rPr>
-                      <w:rFonts w:ascii="Calibri" w:eastAsia="Times New Roman" w:hAnsi="Calibri" w:cs="Calibri"/>
-                      <w:color w:val="000000"/>
-                      <w:kern w:val="0"/>
-                      <w:lang w:eastAsia="pt-BR"/>
-                      <w14:ligatures w14:val="none"/>
-                    </w:rPr>
-                    <w:t>end</w:t>
-                  </w:r>
-                  <w:proofErr w:type="spellEnd"/>
-                  <w:r>
-                    <w:rPr>
-                      <w:rFonts w:ascii="Calibri" w:eastAsia="Times New Roman" w:hAnsi="Calibri" w:cs="Calibri"/>
-                      <w:color w:val="000000"/>
-                      <w:kern w:val="0"/>
-                      <w:lang w:eastAsia="pt-BR"/>
-                      <w14:ligatures w14:val="none"/>
-                    </w:rPr>
-                    <w:t>)</w:t>
+                    <w:t>(Front-end)</w:t>
                   </w:r>
                 </w:p>
               </w:tc>
@@ -3078,29 +2775,7 @@
                       <w14:ligatures w14:val="none"/>
                     </w:rPr>
                     <w:br/>
-                    <w:t>(Back-</w:t>
-                  </w:r>
-                  <w:proofErr w:type="spellStart"/>
-                  <w:r>
-                    <w:rPr>
-                      <w:rFonts w:ascii="Calibri" w:eastAsia="Times New Roman" w:hAnsi="Calibri" w:cs="Calibri"/>
-                      <w:color w:val="000000"/>
-                      <w:kern w:val="0"/>
-                      <w:lang w:eastAsia="pt-BR"/>
-                      <w14:ligatures w14:val="none"/>
-                    </w:rPr>
-                    <w:t>end</w:t>
-                  </w:r>
-                  <w:proofErr w:type="spellEnd"/>
-                  <w:r>
-                    <w:rPr>
-                      <w:rFonts w:ascii="Calibri" w:eastAsia="Times New Roman" w:hAnsi="Calibri" w:cs="Calibri"/>
-                      <w:color w:val="000000"/>
-                      <w:kern w:val="0"/>
-                      <w:lang w:eastAsia="pt-BR"/>
-                      <w14:ligatures w14:val="none"/>
-                    </w:rPr>
-                    <w:t>)</w:t>
+                    <w:t>(Back-end)</w:t>
                   </w:r>
                 </w:p>
               </w:tc>
@@ -3713,29 +3388,7 @@
                       <w14:ligatures w14:val="none"/>
                     </w:rPr>
                     <w:br/>
-                    <w:t>(Front-</w:t>
-                  </w:r>
-                  <w:proofErr w:type="spellStart"/>
-                  <w:r>
-                    <w:rPr>
-                      <w:rFonts w:ascii="Calibri" w:eastAsia="Times New Roman" w:hAnsi="Calibri" w:cs="Calibri"/>
-                      <w:color w:val="000000"/>
-                      <w:kern w:val="0"/>
-                      <w:lang w:eastAsia="pt-BR"/>
-                      <w14:ligatures w14:val="none"/>
-                    </w:rPr>
-                    <w:t>end</w:t>
-                  </w:r>
-                  <w:proofErr w:type="spellEnd"/>
-                  <w:r>
-                    <w:rPr>
-                      <w:rFonts w:ascii="Calibri" w:eastAsia="Times New Roman" w:hAnsi="Calibri" w:cs="Calibri"/>
-                      <w:color w:val="000000"/>
-                      <w:kern w:val="0"/>
-                      <w:lang w:eastAsia="pt-BR"/>
-                      <w14:ligatures w14:val="none"/>
-                    </w:rPr>
-                    <w:t>)</w:t>
+                    <w:t>(Front-end)</w:t>
                   </w:r>
                 </w:p>
               </w:tc>
@@ -3772,27 +3425,7 @@
                       <w:lang w:eastAsia="pt-BR"/>
                       <w14:ligatures w14:val="none"/>
                     </w:rPr>
-                    <w:t xml:space="preserve">Tela onde haverá informações sobre os benefícios da meditação, </w:t>
-                  </w:r>
-                  <w:r>
-                    <w:rPr>
-                      <w:rFonts w:ascii="Calibri" w:eastAsia="Times New Roman" w:hAnsi="Calibri" w:cs="Calibri"/>
-                      <w:color w:val="000000"/>
-                      <w:kern w:val="0"/>
-                      <w:lang w:eastAsia="pt-BR"/>
-                      <w14:ligatures w14:val="none"/>
-                    </w:rPr>
-                    <w:t>técnicas</w:t>
-                  </w:r>
-                  <w:r>
-                    <w:rPr>
-                      <w:rFonts w:ascii="Calibri" w:eastAsia="Times New Roman" w:hAnsi="Calibri" w:cs="Calibri"/>
-                      <w:color w:val="000000"/>
-                      <w:kern w:val="0"/>
-                      <w:lang w:eastAsia="pt-BR"/>
-                      <w14:ligatures w14:val="none"/>
-                    </w:rPr>
-                    <w:t xml:space="preserve"> de atenção plena e saúde mental e artigos relacionados a saúde mental</w:t>
+                    <w:t>Tela onde haverá informações sobre os benefícios da meditação, técnicas de atenção plena e saúde mental e artigos relacionados a saúde mental</w:t>
                   </w:r>
                 </w:p>
               </w:tc>
@@ -3959,29 +3592,7 @@
                       <w14:ligatures w14:val="none"/>
                     </w:rPr>
                     <w:br/>
-                    <w:t>(Back-</w:t>
-                  </w:r>
-                  <w:proofErr w:type="spellStart"/>
-                  <w:r>
-                    <w:rPr>
-                      <w:rFonts w:ascii="Calibri" w:eastAsia="Times New Roman" w:hAnsi="Calibri" w:cs="Calibri"/>
-                      <w:color w:val="000000"/>
-                      <w:kern w:val="0"/>
-                      <w:lang w:eastAsia="pt-BR"/>
-                      <w14:ligatures w14:val="none"/>
-                    </w:rPr>
-                    <w:t>end</w:t>
-                  </w:r>
-                  <w:proofErr w:type="spellEnd"/>
-                  <w:r>
-                    <w:rPr>
-                      <w:rFonts w:ascii="Calibri" w:eastAsia="Times New Roman" w:hAnsi="Calibri" w:cs="Calibri"/>
-                      <w:color w:val="000000"/>
-                      <w:kern w:val="0"/>
-                      <w:lang w:eastAsia="pt-BR"/>
-                      <w14:ligatures w14:val="none"/>
-                    </w:rPr>
-                    <w:t>)</w:t>
+                    <w:t>(Back-end)</w:t>
                   </w:r>
                 </w:p>
               </w:tc>
@@ -4018,29 +3629,7 @@
                       <w:lang w:eastAsia="pt-BR"/>
                       <w14:ligatures w14:val="none"/>
                     </w:rPr>
-                    <w:t xml:space="preserve">Essa tela será uma das opções da </w:t>
-                  </w:r>
-                  <w:proofErr w:type="spellStart"/>
-                  <w:r>
-                    <w:rPr>
-                      <w:rFonts w:ascii="Calibri" w:eastAsia="Times New Roman" w:hAnsi="Calibri" w:cs="Calibri"/>
-                      <w:color w:val="000000"/>
-                      <w:kern w:val="0"/>
-                      <w:lang w:eastAsia="pt-BR"/>
-                      <w14:ligatures w14:val="none"/>
-                    </w:rPr>
-                    <w:t>sidebar</w:t>
-                  </w:r>
-                  <w:proofErr w:type="spellEnd"/>
-                  <w:r>
-                    <w:rPr>
-                      <w:rFonts w:ascii="Calibri" w:eastAsia="Times New Roman" w:hAnsi="Calibri" w:cs="Calibri"/>
-                      <w:color w:val="000000"/>
-                      <w:kern w:val="0"/>
-                      <w:lang w:eastAsia="pt-BR"/>
-                      <w14:ligatures w14:val="none"/>
-                    </w:rPr>
-                    <w:t xml:space="preserve"> para navegação mais otimizada da solução</w:t>
+                    <w:t>Essa tela será uma das opções da sidebar para navegação mais otimizada da solução</w:t>
                   </w:r>
                 </w:p>
               </w:tc>
@@ -4207,29 +3796,7 @@
                       <w14:ligatures w14:val="none"/>
                     </w:rPr>
                     <w:br/>
-                    <w:t>(Front-</w:t>
-                  </w:r>
-                  <w:proofErr w:type="spellStart"/>
-                  <w:r>
-                    <w:rPr>
-                      <w:rFonts w:ascii="Calibri" w:eastAsia="Times New Roman" w:hAnsi="Calibri" w:cs="Calibri"/>
-                      <w:color w:val="000000"/>
-                      <w:kern w:val="0"/>
-                      <w:lang w:eastAsia="pt-BR"/>
-                      <w14:ligatures w14:val="none"/>
-                    </w:rPr>
-                    <w:t>end</w:t>
-                  </w:r>
-                  <w:proofErr w:type="spellEnd"/>
-                  <w:r>
-                    <w:rPr>
-                      <w:rFonts w:ascii="Calibri" w:eastAsia="Times New Roman" w:hAnsi="Calibri" w:cs="Calibri"/>
-                      <w:color w:val="000000"/>
-                      <w:kern w:val="0"/>
-                      <w:lang w:eastAsia="pt-BR"/>
-                      <w14:ligatures w14:val="none"/>
-                    </w:rPr>
-                    <w:t>)</w:t>
+                    <w:t>(Front-end)</w:t>
                   </w:r>
                 </w:p>
               </w:tc>
@@ -4266,87 +3833,7 @@
                       <w:lang w:eastAsia="pt-BR"/>
                       <w14:ligatures w14:val="none"/>
                     </w:rPr>
-                    <w:t xml:space="preserve"> O perfil deverá conter as informações pessoais como celular, </w:t>
-                  </w:r>
-                  <w:r>
-                    <w:rPr>
-                      <w:rFonts w:ascii="Calibri" w:eastAsia="Times New Roman" w:hAnsi="Calibri" w:cs="Calibri"/>
-                      <w:color w:val="000000"/>
-                      <w:kern w:val="0"/>
-                      <w:lang w:eastAsia="pt-BR"/>
-                      <w14:ligatures w14:val="none"/>
-                    </w:rPr>
-                    <w:t>Email</w:t>
-                  </w:r>
-                  <w:r>
-                    <w:rPr>
-                      <w:rFonts w:ascii="Calibri" w:eastAsia="Times New Roman" w:hAnsi="Calibri" w:cs="Calibri"/>
-                      <w:color w:val="000000"/>
-                      <w:kern w:val="0"/>
-                      <w:lang w:eastAsia="pt-BR"/>
-                      <w14:ligatures w14:val="none"/>
-                    </w:rPr>
-                    <w:t xml:space="preserve">, foto, nome, botão para editar essas informações e uma amostra </w:t>
-                  </w:r>
-                  <w:r>
-                    <w:rPr>
-                      <w:rFonts w:ascii="Calibri" w:eastAsia="Times New Roman" w:hAnsi="Calibri" w:cs="Calibri"/>
-                      <w:color w:val="000000"/>
-                      <w:kern w:val="0"/>
-                      <w:lang w:eastAsia="pt-BR"/>
-                      <w14:ligatures w14:val="none"/>
-                    </w:rPr>
-                    <w:t>gráfica</w:t>
-                  </w:r>
-                  <w:r>
-                    <w:rPr>
-                      <w:rFonts w:ascii="Calibri" w:eastAsia="Times New Roman" w:hAnsi="Calibri" w:cs="Calibri"/>
-                      <w:color w:val="000000"/>
-                      <w:kern w:val="0"/>
-                      <w:lang w:eastAsia="pt-BR"/>
-                      <w14:ligatures w14:val="none"/>
-                    </w:rPr>
-                    <w:t xml:space="preserve"> do seu </w:t>
-                  </w:r>
-                  <w:r>
-                    <w:rPr>
-                      <w:rFonts w:ascii="Calibri" w:eastAsia="Times New Roman" w:hAnsi="Calibri" w:cs="Calibri"/>
-                      <w:color w:val="000000"/>
-                      <w:kern w:val="0"/>
-                      <w:lang w:eastAsia="pt-BR"/>
-                      <w14:ligatures w14:val="none"/>
-                    </w:rPr>
-                    <w:t>nível</w:t>
-                  </w:r>
-                  <w:r>
-                    <w:rPr>
-                      <w:rFonts w:ascii="Calibri" w:eastAsia="Times New Roman" w:hAnsi="Calibri" w:cs="Calibri"/>
-                      <w:color w:val="000000"/>
-                      <w:kern w:val="0"/>
-                      <w:lang w:eastAsia="pt-BR"/>
-                      <w14:ligatures w14:val="none"/>
-                    </w:rPr>
-                    <w:t xml:space="preserve"> conforme seu </w:t>
-                  </w:r>
-                  <w:r>
-                    <w:rPr>
-                      <w:rFonts w:ascii="Calibri" w:eastAsia="Times New Roman" w:hAnsi="Calibri" w:cs="Calibri"/>
-                      <w:color w:val="000000"/>
-                      <w:kern w:val="0"/>
-                      <w:lang w:eastAsia="pt-BR"/>
-                      <w14:ligatures w14:val="none"/>
-                    </w:rPr>
-                    <w:t>envolvimento</w:t>
-                  </w:r>
-                  <w:r>
-                    <w:rPr>
-                      <w:rFonts w:ascii="Calibri" w:eastAsia="Times New Roman" w:hAnsi="Calibri" w:cs="Calibri"/>
-                      <w:color w:val="000000"/>
-                      <w:kern w:val="0"/>
-                      <w:lang w:eastAsia="pt-BR"/>
-                      <w14:ligatures w14:val="none"/>
-                    </w:rPr>
-                    <w:t xml:space="preserve"> com a plataforma</w:t>
+                    <w:t xml:space="preserve"> O perfil deverá conter as informações pessoais como celular, Email, foto, nome, botão para editar essas informações e uma amostra gráfica do seu nível conforme seu envolvimento com a plataforma</w:t>
                   </w:r>
                 </w:p>
               </w:tc>
@@ -4513,29 +4000,7 @@
                       <w14:ligatures w14:val="none"/>
                     </w:rPr>
                     <w:br/>
-                    <w:t>(Back-</w:t>
-                  </w:r>
-                  <w:proofErr w:type="spellStart"/>
-                  <w:r>
-                    <w:rPr>
-                      <w:rFonts w:ascii="Calibri" w:eastAsia="Times New Roman" w:hAnsi="Calibri" w:cs="Calibri"/>
-                      <w:color w:val="000000"/>
-                      <w:kern w:val="0"/>
-                      <w:lang w:eastAsia="pt-BR"/>
-                      <w14:ligatures w14:val="none"/>
-                    </w:rPr>
-                    <w:t>end</w:t>
-                  </w:r>
-                  <w:proofErr w:type="spellEnd"/>
-                  <w:r>
-                    <w:rPr>
-                      <w:rFonts w:ascii="Calibri" w:eastAsia="Times New Roman" w:hAnsi="Calibri" w:cs="Calibri"/>
-                      <w:color w:val="000000"/>
-                      <w:kern w:val="0"/>
-                      <w:lang w:eastAsia="pt-BR"/>
-                      <w14:ligatures w14:val="none"/>
-                    </w:rPr>
-                    <w:t>)</w:t>
+                    <w:t>(Back-end)</w:t>
                   </w:r>
                 </w:p>
               </w:tc>
@@ -4572,29 +4037,7 @@
                       <w:lang w:eastAsia="pt-BR"/>
                       <w14:ligatures w14:val="none"/>
                     </w:rPr>
-                    <w:t xml:space="preserve">Sendo uma das opções da </w:t>
-                  </w:r>
-                  <w:proofErr w:type="spellStart"/>
-                  <w:r>
-                    <w:rPr>
-                      <w:rFonts w:ascii="Calibri" w:eastAsia="Times New Roman" w:hAnsi="Calibri" w:cs="Calibri"/>
-                      <w:color w:val="000000"/>
-                      <w:kern w:val="0"/>
-                      <w:lang w:eastAsia="pt-BR"/>
-                      <w14:ligatures w14:val="none"/>
-                    </w:rPr>
-                    <w:t>sidebar</w:t>
-                  </w:r>
-                  <w:proofErr w:type="spellEnd"/>
-                  <w:r>
-                    <w:rPr>
-                      <w:rFonts w:ascii="Calibri" w:eastAsia="Times New Roman" w:hAnsi="Calibri" w:cs="Calibri"/>
-                      <w:color w:val="000000"/>
-                      <w:kern w:val="0"/>
-                      <w:lang w:eastAsia="pt-BR"/>
-                      <w14:ligatures w14:val="none"/>
-                    </w:rPr>
-                    <w:t>, nessa tela as informações ser</w:t>
+                    <w:t>Sendo uma das opções da sidebar, nessa tela as informações ser</w:t>
                   </w:r>
                   <w:r>
                     <w:rPr>
@@ -4792,29 +4235,7 @@
                       <w14:ligatures w14:val="none"/>
                     </w:rPr>
                     <w:br/>
-                    <w:t>(Front-</w:t>
-                  </w:r>
-                  <w:proofErr w:type="spellStart"/>
-                  <w:r>
-                    <w:rPr>
-                      <w:rFonts w:ascii="Calibri" w:eastAsia="Times New Roman" w:hAnsi="Calibri" w:cs="Calibri"/>
-                      <w:color w:val="000000"/>
-                      <w:kern w:val="0"/>
-                      <w:lang w:eastAsia="pt-BR"/>
-                      <w14:ligatures w14:val="none"/>
-                    </w:rPr>
-                    <w:t>end</w:t>
-                  </w:r>
-                  <w:proofErr w:type="spellEnd"/>
-                  <w:r>
-                    <w:rPr>
-                      <w:rFonts w:ascii="Calibri" w:eastAsia="Times New Roman" w:hAnsi="Calibri" w:cs="Calibri"/>
-                      <w:color w:val="000000"/>
-                      <w:kern w:val="0"/>
-                      <w:lang w:eastAsia="pt-BR"/>
-                      <w14:ligatures w14:val="none"/>
-                    </w:rPr>
-                    <w:t>)</w:t>
+                    <w:t>(Front-end)</w:t>
                   </w:r>
                 </w:p>
               </w:tc>
@@ -4851,129 +4272,7 @@
                       <w:lang w:eastAsia="pt-BR"/>
                       <w14:ligatures w14:val="none"/>
                     </w:rPr>
-                    <w:t xml:space="preserve">O </w:t>
-                  </w:r>
-                  <w:r>
-                    <w:rPr>
-                      <w:rFonts w:ascii="Calibri" w:eastAsia="Times New Roman" w:hAnsi="Calibri" w:cs="Calibri"/>
-                      <w:color w:val="000000"/>
-                      <w:kern w:val="0"/>
-                      <w:lang w:eastAsia="pt-BR"/>
-                      <w14:ligatures w14:val="none"/>
-                    </w:rPr>
-                    <w:t>software</w:t>
-                  </w:r>
-                  <w:r>
-                    <w:rPr>
-                      <w:rFonts w:ascii="Calibri" w:eastAsia="Times New Roman" w:hAnsi="Calibri" w:cs="Calibri"/>
-                      <w:color w:val="000000"/>
-                      <w:kern w:val="0"/>
-                      <w:lang w:eastAsia="pt-BR"/>
-                      <w14:ligatures w14:val="none"/>
-                    </w:rPr>
-                    <w:t xml:space="preserve"> oferecerá uma tela onde os usuários </w:t>
-                  </w:r>
-                  <w:r>
-                    <w:rPr>
-                      <w:rFonts w:ascii="Calibri" w:eastAsia="Times New Roman" w:hAnsi="Calibri" w:cs="Calibri"/>
-                      <w:color w:val="000000"/>
-                      <w:kern w:val="0"/>
-                      <w:lang w:eastAsia="pt-BR"/>
-                      <w14:ligatures w14:val="none"/>
-                    </w:rPr>
-                    <w:t>poderão</w:t>
-                  </w:r>
-                  <w:r>
-                    <w:rPr>
-                      <w:rFonts w:ascii="Calibri" w:eastAsia="Times New Roman" w:hAnsi="Calibri" w:cs="Calibri"/>
-                      <w:color w:val="000000"/>
-                      <w:kern w:val="0"/>
-                      <w:lang w:eastAsia="pt-BR"/>
-                      <w14:ligatures w14:val="none"/>
-                    </w:rPr>
-                    <w:t xml:space="preserve"> adicionar registrar sua emoção, </w:t>
-                  </w:r>
-                  <w:r>
-                    <w:rPr>
-                      <w:rFonts w:ascii="Calibri" w:eastAsia="Times New Roman" w:hAnsi="Calibri" w:cs="Calibri"/>
-                      <w:color w:val="000000"/>
-                      <w:kern w:val="0"/>
-                      <w:lang w:eastAsia="pt-BR"/>
-                      <w14:ligatures w14:val="none"/>
-                    </w:rPr>
-                    <w:t>nível</w:t>
-                  </w:r>
-                  <w:r>
-                    <w:rPr>
-                      <w:rFonts w:ascii="Calibri" w:eastAsia="Times New Roman" w:hAnsi="Calibri" w:cs="Calibri"/>
-                      <w:color w:val="000000"/>
-                      <w:kern w:val="0"/>
-                      <w:lang w:eastAsia="pt-BR"/>
-                      <w14:ligatures w14:val="none"/>
-                    </w:rPr>
-                    <w:t xml:space="preserve"> de estresse e progresso na </w:t>
-                  </w:r>
-                  <w:proofErr w:type="gramStart"/>
-                  <w:r>
-                    <w:rPr>
-                      <w:rFonts w:ascii="Calibri" w:eastAsia="Times New Roman" w:hAnsi="Calibri" w:cs="Calibri"/>
-                      <w:color w:val="000000"/>
-                      <w:kern w:val="0"/>
-                      <w:lang w:eastAsia="pt-BR"/>
-                      <w14:ligatures w14:val="none"/>
-                    </w:rPr>
-                    <w:t>pratica</w:t>
-                  </w:r>
-                  <w:proofErr w:type="gramEnd"/>
-                  <w:r>
-                    <w:rPr>
-                      <w:rFonts w:ascii="Calibri" w:eastAsia="Times New Roman" w:hAnsi="Calibri" w:cs="Calibri"/>
-                      <w:color w:val="000000"/>
-                      <w:kern w:val="0"/>
-                      <w:lang w:eastAsia="pt-BR"/>
-                      <w14:ligatures w14:val="none"/>
-                    </w:rPr>
-                    <w:t xml:space="preserve"> da </w:t>
-                  </w:r>
-                  <w:r>
-                    <w:rPr>
-                      <w:rFonts w:ascii="Calibri" w:eastAsia="Times New Roman" w:hAnsi="Calibri" w:cs="Calibri"/>
-                      <w:color w:val="000000"/>
-                      <w:kern w:val="0"/>
-                      <w:lang w:eastAsia="pt-BR"/>
-                      <w14:ligatures w14:val="none"/>
-                    </w:rPr>
-                    <w:t>meditação onde</w:t>
-                  </w:r>
-                  <w:r>
-                    <w:rPr>
-                      <w:rFonts w:ascii="Calibri" w:eastAsia="Times New Roman" w:hAnsi="Calibri" w:cs="Calibri"/>
-                      <w:color w:val="000000"/>
-                      <w:kern w:val="0"/>
-                      <w:lang w:eastAsia="pt-BR"/>
-                      <w14:ligatures w14:val="none"/>
-                    </w:rPr>
-                    <w:t xml:space="preserve"> haverá </w:t>
-                  </w:r>
-                  <w:r>
-                    <w:rPr>
-                      <w:rFonts w:ascii="Calibri" w:eastAsia="Times New Roman" w:hAnsi="Calibri" w:cs="Calibri"/>
-                      <w:color w:val="000000"/>
-                      <w:kern w:val="0"/>
-                      <w:lang w:eastAsia="pt-BR"/>
-                      <w14:ligatures w14:val="none"/>
-                    </w:rPr>
-                    <w:t>gráficos</w:t>
-                  </w:r>
-                  <w:r>
-                    <w:rPr>
-                      <w:rFonts w:ascii="Calibri" w:eastAsia="Times New Roman" w:hAnsi="Calibri" w:cs="Calibri"/>
-                      <w:color w:val="000000"/>
-                      <w:kern w:val="0"/>
-                      <w:lang w:eastAsia="pt-BR"/>
-                      <w14:ligatures w14:val="none"/>
-                    </w:rPr>
-                    <w:t xml:space="preserve"> com seu progresso ao longo do tempo</w:t>
+                    <w:t>O software oferecerá uma tela onde os usuários poderão adicionar registrar sua emoção, nível de estresse e progresso na pratica da meditação onde haverá gráficos com seu progresso ao longo do tempo</w:t>
                   </w:r>
                 </w:p>
               </w:tc>
@@ -5151,29 +4450,7 @@
                       <w14:ligatures w14:val="none"/>
                     </w:rPr>
                     <w:br/>
-                    <w:t>(Back-</w:t>
-                  </w:r>
-                  <w:proofErr w:type="spellStart"/>
-                  <w:r>
-                    <w:rPr>
-                      <w:rFonts w:ascii="Calibri" w:eastAsia="Times New Roman" w:hAnsi="Calibri" w:cs="Calibri"/>
-                      <w:color w:val="000000"/>
-                      <w:kern w:val="0"/>
-                      <w:lang w:eastAsia="pt-BR"/>
-                      <w14:ligatures w14:val="none"/>
-                    </w:rPr>
-                    <w:t>end</w:t>
-                  </w:r>
-                  <w:proofErr w:type="spellEnd"/>
-                  <w:r>
-                    <w:rPr>
-                      <w:rFonts w:ascii="Calibri" w:eastAsia="Times New Roman" w:hAnsi="Calibri" w:cs="Calibri"/>
-                      <w:color w:val="000000"/>
-                      <w:kern w:val="0"/>
-                      <w:lang w:eastAsia="pt-BR"/>
-                      <w14:ligatures w14:val="none"/>
-                    </w:rPr>
-                    <w:t>)</w:t>
+                    <w:t>(Back-end)</w:t>
                   </w:r>
                 </w:p>
               </w:tc>
@@ -5210,67 +4487,7 @@
                       <w:lang w:eastAsia="pt-BR"/>
                       <w14:ligatures w14:val="none"/>
                     </w:rPr>
-                    <w:t xml:space="preserve">Com base nos </w:t>
-                  </w:r>
-                  <w:r>
-                    <w:rPr>
-                      <w:rFonts w:ascii="Calibri" w:eastAsia="Times New Roman" w:hAnsi="Calibri" w:cs="Calibri"/>
-                      <w:color w:val="000000"/>
-                      <w:kern w:val="0"/>
-                      <w:lang w:eastAsia="pt-BR"/>
-                      <w14:ligatures w14:val="none"/>
-                    </w:rPr>
-                    <w:t>dados do</w:t>
-                  </w:r>
-                  <w:r>
-                    <w:rPr>
-                      <w:rFonts w:ascii="Calibri" w:eastAsia="Times New Roman" w:hAnsi="Calibri" w:cs="Calibri"/>
-                      <w:color w:val="000000"/>
-                      <w:kern w:val="0"/>
-                      <w:lang w:eastAsia="pt-BR"/>
-                      <w14:ligatures w14:val="none"/>
-                    </w:rPr>
-                    <w:t xml:space="preserve"> banco de dados que foram fornecidos pelos usuários, os dados serão convertidos em </w:t>
-                  </w:r>
-                  <w:r>
-                    <w:rPr>
-                      <w:rFonts w:ascii="Calibri" w:eastAsia="Times New Roman" w:hAnsi="Calibri" w:cs="Calibri"/>
-                      <w:color w:val="000000"/>
-                      <w:kern w:val="0"/>
-                      <w:lang w:eastAsia="pt-BR"/>
-                      <w14:ligatures w14:val="none"/>
-                    </w:rPr>
-                    <w:t>métricas</w:t>
-                  </w:r>
-                  <w:r>
-                    <w:rPr>
-                      <w:rFonts w:ascii="Calibri" w:eastAsia="Times New Roman" w:hAnsi="Calibri" w:cs="Calibri"/>
-                      <w:color w:val="000000"/>
-                      <w:kern w:val="0"/>
-                      <w:lang w:eastAsia="pt-BR"/>
-                      <w14:ligatures w14:val="none"/>
-                    </w:rPr>
-                    <w:t xml:space="preserve"> para fazer uma amostra </w:t>
-                  </w:r>
-                  <w:r>
-                    <w:rPr>
-                      <w:rFonts w:ascii="Calibri" w:eastAsia="Times New Roman" w:hAnsi="Calibri" w:cs="Calibri"/>
-                      <w:color w:val="000000"/>
-                      <w:kern w:val="0"/>
-                      <w:lang w:eastAsia="pt-BR"/>
-                      <w14:ligatures w14:val="none"/>
-                    </w:rPr>
-                    <w:t>gráfica</w:t>
-                  </w:r>
-                  <w:r>
-                    <w:rPr>
-                      <w:rFonts w:ascii="Calibri" w:eastAsia="Times New Roman" w:hAnsi="Calibri" w:cs="Calibri"/>
-                      <w:color w:val="000000"/>
-                      <w:kern w:val="0"/>
-                      <w:lang w:eastAsia="pt-BR"/>
-                      <w14:ligatures w14:val="none"/>
-                    </w:rPr>
-                    <w:t xml:space="preserve"> aos usuários</w:t>
+                    <w:t>Com base nos dados do banco de dados que foram fornecidos pelos usuários, os dados serão convertidos em métricas para fazer uma amostra gráfica aos usuários</w:t>
                   </w:r>
                 </w:p>
               </w:tc>
@@ -6043,29 +5260,7 @@
                       <w:lang w:eastAsia="pt-BR"/>
                       <w14:ligatures w14:val="none"/>
                     </w:rPr>
-                    <w:t xml:space="preserve">Toda alteração feita no projeto deverá ser </w:t>
-                  </w:r>
-                  <w:proofErr w:type="spellStart"/>
-                  <w:r>
-                    <w:rPr>
-                      <w:rFonts w:ascii="Calibri" w:eastAsia="Times New Roman" w:hAnsi="Calibri" w:cs="Calibri"/>
-                      <w:color w:val="000000"/>
-                      <w:kern w:val="0"/>
-                      <w:lang w:eastAsia="pt-BR"/>
-                      <w14:ligatures w14:val="none"/>
-                    </w:rPr>
-                    <w:t>versionada</w:t>
-                  </w:r>
-                  <w:proofErr w:type="spellEnd"/>
-                  <w:r>
-                    <w:rPr>
-                      <w:rFonts w:ascii="Calibri" w:eastAsia="Times New Roman" w:hAnsi="Calibri" w:cs="Calibri"/>
-                      <w:color w:val="000000"/>
-                      <w:kern w:val="0"/>
-                      <w:lang w:eastAsia="pt-BR"/>
-                      <w14:ligatures w14:val="none"/>
-                    </w:rPr>
-                    <w:t xml:space="preserve"> para o repositório do GitHub </w:t>
+                    <w:t xml:space="preserve">Toda alteração feita no projeto deverá ser versionada para o repositório do GitHub </w:t>
                   </w:r>
                 </w:p>
               </w:tc>
@@ -6298,29 +5493,7 @@
                       <w:lang w:eastAsia="pt-BR"/>
                       <w14:ligatures w14:val="none"/>
                     </w:rPr>
-                    <w:t>cada na ferramenta de gestão (</w:t>
-                  </w:r>
-                  <w:proofErr w:type="spellStart"/>
-                  <w:r>
-                    <w:rPr>
-                      <w:rFonts w:ascii="Calibri" w:eastAsia="Times New Roman" w:hAnsi="Calibri" w:cs="Calibri"/>
-                      <w:color w:val="000000"/>
-                      <w:kern w:val="0"/>
-                      <w:lang w:eastAsia="pt-BR"/>
-                      <w14:ligatures w14:val="none"/>
-                    </w:rPr>
-                    <w:t>Trello</w:t>
-                  </w:r>
-                  <w:proofErr w:type="spellEnd"/>
-                  <w:r>
-                    <w:rPr>
-                      <w:rFonts w:ascii="Calibri" w:eastAsia="Times New Roman" w:hAnsi="Calibri" w:cs="Calibri"/>
-                      <w:color w:val="000000"/>
-                      <w:kern w:val="0"/>
-                      <w:lang w:eastAsia="pt-BR"/>
-                      <w14:ligatures w14:val="none"/>
-                    </w:rPr>
-                    <w:t>)</w:t>
+                    <w:t>cada na ferramenta de gestão (Trello)</w:t>
                   </w:r>
                 </w:p>
               </w:tc>
@@ -6706,27 +5879,7 @@
                       <w:lang w:eastAsia="pt-BR"/>
                       <w14:ligatures w14:val="none"/>
                     </w:rPr>
-                    <w:t xml:space="preserve">Fazer os slides para apresentação do projeto em </w:t>
-                  </w:r>
-                  <w:r>
-                    <w:rPr>
-                      <w:rFonts w:ascii="Calibri" w:eastAsia="Times New Roman" w:hAnsi="Calibri" w:cs="Calibri"/>
-                      <w:color w:val="000000"/>
-                      <w:kern w:val="0"/>
-                      <w:lang w:eastAsia="pt-BR"/>
-                      <w14:ligatures w14:val="none"/>
-                    </w:rPr>
-                    <w:t>Power</w:t>
-                  </w:r>
-                  <w:r>
-                    <w:rPr>
-                      <w:rFonts w:ascii="Calibri" w:eastAsia="Times New Roman" w:hAnsi="Calibri" w:cs="Calibri"/>
-                      <w:color w:val="000000"/>
-                      <w:kern w:val="0"/>
-                      <w:lang w:eastAsia="pt-BR"/>
-                      <w14:ligatures w14:val="none"/>
-                    </w:rPr>
-                    <w:t xml:space="preserve"> point</w:t>
+                    <w:t>Fazer os slides para apresentação do projeto em Power point</w:t>
                   </w:r>
                 </w:p>
               </w:tc>
@@ -6814,6 +5967,27 @@
               <w:rPr>
                 <w:b/>
                 <w:bCs/>
+              </w:rPr>
+            </w:pPr>
+          </w:p>
+        </w:tc>
+      </w:tr>
+      <w:tr>
+        <w:tc>
+          <w:tcPr>
+            <w:tcW w:w="8494" w:type="dxa"/>
+          </w:tcPr>
+          <w:p>
+            <w:pPr>
+              <w:jc w:val="center"/>
+              <w:rPr>
+                <w:rFonts w:ascii="Calibri" w:eastAsia="Times New Roman" w:hAnsi="Calibri" w:cs="Calibri"/>
+                <w:b/>
+                <w:bCs/>
+                <w:color w:val="000000"/>
+                <w:kern w:val="0"/>
+                <w:lang w:eastAsia="pt-BR"/>
+                <w14:ligatures w14:val="none"/>
               </w:rPr>
             </w:pPr>
           </w:p>
@@ -6942,14 +6116,6 @@
       <w:pPr>
         <w:spacing w:after="0" w:line="360" w:lineRule="auto"/>
         <w:rPr>
-          <w:noProof/>
-        </w:rPr>
-      </w:pPr>
-    </w:p>
-    <w:p>
-      <w:pPr>
-        <w:spacing w:after="0" w:line="360" w:lineRule="auto"/>
-        <w:rPr>
           <w:b/>
           <w:bCs/>
         </w:rPr>
@@ -7206,7 +6372,2163 @@
           <w:b/>
           <w:bCs/>
         </w:rPr>
-        <w:t>8</w:t>
+        <w:t>8.</w:t>
+      </w:r>
+      <w:r>
+        <w:rPr>
+          <w:b/>
+          <w:bCs/>
+        </w:rPr>
+        <w:t>Tabela</w:t>
+      </w:r>
+      <w:r>
+        <w:rPr>
+          <w:b/>
+          <w:bCs/>
+        </w:rPr>
+        <w:t xml:space="preserve"> de risco</w:t>
+      </w:r>
+    </w:p>
+    <w:tbl>
+      <w:tblPr>
+        <w:tblStyle w:val="Tabelacomgrade"/>
+        <w:tblW w:w="0" w:type="auto"/>
+        <w:tblLook w:val="04A0" w:firstRow="1" w:lastRow="0" w:firstColumn="1" w:lastColumn="0" w:noHBand="0" w:noVBand="1"/>
+      </w:tblPr>
+      <w:tblGrid>
+        <w:gridCol w:w="1104"/>
+        <w:gridCol w:w="3695"/>
+        <w:gridCol w:w="3695"/>
+      </w:tblGrid>
+      <w:tr>
+        <w:tc>
+          <w:tcPr>
+            <w:tcW w:w="1186" w:type="dxa"/>
+          </w:tcPr>
+          <w:tbl>
+            <w:tblPr>
+              <w:tblW w:w="960" w:type="dxa"/>
+              <w:tblCellMar>
+                <w:left w:w="70" w:type="dxa"/>
+                <w:right w:w="70" w:type="dxa"/>
+              </w:tblCellMar>
+              <w:tblLook w:val="04A0" w:firstRow="1" w:lastRow="0" w:firstColumn="1" w:lastColumn="0" w:noHBand="0" w:noVBand="1"/>
+            </w:tblPr>
+            <w:tblGrid>
+              <w:gridCol w:w="878"/>
+            </w:tblGrid>
+            <w:tr>
+              <w:trPr>
+                <w:trHeight w:val="615"/>
+              </w:trPr>
+              <w:tc>
+                <w:tcPr>
+                  <w:tcW w:w="960" w:type="dxa"/>
+                  <w:tcBorders>
+                    <w:top w:val="single" w:sz="4" w:space="0" w:color="auto"/>
+                    <w:left w:val="single" w:sz="4" w:space="0" w:color="auto"/>
+                    <w:bottom w:val="single" w:sz="4" w:space="0" w:color="auto"/>
+                    <w:right w:val="single" w:sz="4" w:space="0" w:color="auto"/>
+                  </w:tcBorders>
+                  <w:shd w:val="clear" w:color="000000" w:fill="DBDBDB"/>
+                  <w:noWrap/>
+                  <w:vAlign w:val="center"/>
+                  <w:hideMark/>
+                </w:tcPr>
+                <w:p>
+                  <w:pPr>
+                    <w:spacing w:after="0" w:line="240" w:lineRule="auto"/>
+                    <w:jc w:val="center"/>
+                    <w:rPr>
+                      <w:rFonts w:ascii="Calibri" w:eastAsia="Times New Roman" w:hAnsi="Calibri" w:cs="Calibri"/>
+                      <w:b/>
+                      <w:bCs/>
+                      <w:color w:val="000000"/>
+                      <w:kern w:val="0"/>
+                      <w:lang w:eastAsia="pt-BR"/>
+                      <w14:ligatures w14:val="none"/>
+                    </w:rPr>
+                  </w:pPr>
+                  <w:r>
+                    <w:rPr>
+                      <w:rFonts w:ascii="Calibri" w:eastAsia="Times New Roman" w:hAnsi="Calibri" w:cs="Calibri"/>
+                      <w:b/>
+                      <w:bCs/>
+                      <w:color w:val="000000"/>
+                      <w:kern w:val="0"/>
+                      <w:lang w:eastAsia="pt-BR"/>
+                      <w14:ligatures w14:val="none"/>
+                    </w:rPr>
+                    <w:t>Nº</w:t>
+                  </w:r>
+                </w:p>
+              </w:tc>
+            </w:tr>
+            <w:tr>
+              <w:trPr>
+                <w:trHeight w:val="1005"/>
+              </w:trPr>
+              <w:tc>
+                <w:tcPr>
+                  <w:tcW w:w="960" w:type="dxa"/>
+                  <w:tcBorders>
+                    <w:top w:val="nil"/>
+                    <w:left w:val="single" w:sz="4" w:space="0" w:color="auto"/>
+                    <w:bottom w:val="single" w:sz="4" w:space="0" w:color="auto"/>
+                    <w:right w:val="single" w:sz="4" w:space="0" w:color="auto"/>
+                  </w:tcBorders>
+                  <w:shd w:val="clear" w:color="auto" w:fill="auto"/>
+                  <w:noWrap/>
+                  <w:vAlign w:val="center"/>
+                  <w:hideMark/>
+                </w:tcPr>
+                <w:p>
+                  <w:pPr>
+                    <w:spacing w:after="0" w:line="240" w:lineRule="auto"/>
+                    <w:jc w:val="center"/>
+                    <w:rPr>
+                      <w:rFonts w:ascii="Calibri" w:eastAsia="Times New Roman" w:hAnsi="Calibri" w:cs="Calibri"/>
+                      <w:color w:val="000000"/>
+                      <w:kern w:val="0"/>
+                      <w:lang w:eastAsia="pt-BR"/>
+                      <w14:ligatures w14:val="none"/>
+                    </w:rPr>
+                  </w:pPr>
+                  <w:r>
+                    <w:rPr>
+                      <w:rFonts w:ascii="Calibri" w:eastAsia="Times New Roman" w:hAnsi="Calibri" w:cs="Calibri"/>
+                      <w:color w:val="000000"/>
+                      <w:kern w:val="0"/>
+                      <w:lang w:eastAsia="pt-BR"/>
+                      <w14:ligatures w14:val="none"/>
+                    </w:rPr>
+                    <w:t>1</w:t>
+                  </w:r>
+                </w:p>
+              </w:tc>
+            </w:tr>
+            <w:tr>
+              <w:trPr>
+                <w:trHeight w:val="1125"/>
+              </w:trPr>
+              <w:tc>
+                <w:tcPr>
+                  <w:tcW w:w="960" w:type="dxa"/>
+                  <w:tcBorders>
+                    <w:top w:val="nil"/>
+                    <w:left w:val="single" w:sz="4" w:space="0" w:color="auto"/>
+                    <w:bottom w:val="single" w:sz="4" w:space="0" w:color="auto"/>
+                    <w:right w:val="single" w:sz="4" w:space="0" w:color="auto"/>
+                  </w:tcBorders>
+                  <w:shd w:val="clear" w:color="auto" w:fill="auto"/>
+                  <w:noWrap/>
+                  <w:vAlign w:val="center"/>
+                  <w:hideMark/>
+                </w:tcPr>
+                <w:p>
+                  <w:pPr>
+                    <w:spacing w:after="0" w:line="240" w:lineRule="auto"/>
+                    <w:jc w:val="center"/>
+                    <w:rPr>
+                      <w:rFonts w:ascii="Calibri" w:eastAsia="Times New Roman" w:hAnsi="Calibri" w:cs="Calibri"/>
+                      <w:color w:val="000000"/>
+                      <w:kern w:val="0"/>
+                      <w:lang w:eastAsia="pt-BR"/>
+                      <w14:ligatures w14:val="none"/>
+                    </w:rPr>
+                  </w:pPr>
+                  <w:r>
+                    <w:rPr>
+                      <w:rFonts w:ascii="Calibri" w:eastAsia="Times New Roman" w:hAnsi="Calibri" w:cs="Calibri"/>
+                      <w:color w:val="000000"/>
+                      <w:kern w:val="0"/>
+                      <w:lang w:eastAsia="pt-BR"/>
+                      <w14:ligatures w14:val="none"/>
+                    </w:rPr>
+                    <w:t>2</w:t>
+                  </w:r>
+                </w:p>
+              </w:tc>
+            </w:tr>
+            <w:tr>
+              <w:trPr>
+                <w:trHeight w:val="1065"/>
+              </w:trPr>
+              <w:tc>
+                <w:tcPr>
+                  <w:tcW w:w="960" w:type="dxa"/>
+                  <w:tcBorders>
+                    <w:top w:val="nil"/>
+                    <w:left w:val="single" w:sz="4" w:space="0" w:color="auto"/>
+                    <w:bottom w:val="single" w:sz="4" w:space="0" w:color="auto"/>
+                    <w:right w:val="single" w:sz="4" w:space="0" w:color="auto"/>
+                  </w:tcBorders>
+                  <w:shd w:val="clear" w:color="auto" w:fill="auto"/>
+                  <w:noWrap/>
+                  <w:vAlign w:val="center"/>
+                  <w:hideMark/>
+                </w:tcPr>
+                <w:p>
+                  <w:pPr>
+                    <w:spacing w:after="0" w:line="240" w:lineRule="auto"/>
+                    <w:jc w:val="center"/>
+                    <w:rPr>
+                      <w:rFonts w:ascii="Calibri" w:eastAsia="Times New Roman" w:hAnsi="Calibri" w:cs="Calibri"/>
+                      <w:color w:val="000000"/>
+                      <w:kern w:val="0"/>
+                      <w:lang w:eastAsia="pt-BR"/>
+                      <w14:ligatures w14:val="none"/>
+                    </w:rPr>
+                  </w:pPr>
+                  <w:r>
+                    <w:rPr>
+                      <w:rFonts w:ascii="Calibri" w:eastAsia="Times New Roman" w:hAnsi="Calibri" w:cs="Calibri"/>
+                      <w:color w:val="000000"/>
+                      <w:kern w:val="0"/>
+                      <w:lang w:eastAsia="pt-BR"/>
+                      <w14:ligatures w14:val="none"/>
+                    </w:rPr>
+                    <w:t>3</w:t>
+                  </w:r>
+                </w:p>
+              </w:tc>
+            </w:tr>
+            <w:tr>
+              <w:trPr>
+                <w:trHeight w:val="750"/>
+              </w:trPr>
+              <w:tc>
+                <w:tcPr>
+                  <w:tcW w:w="960" w:type="dxa"/>
+                  <w:tcBorders>
+                    <w:top w:val="nil"/>
+                    <w:left w:val="single" w:sz="4" w:space="0" w:color="auto"/>
+                    <w:bottom w:val="single" w:sz="4" w:space="0" w:color="auto"/>
+                    <w:right w:val="single" w:sz="4" w:space="0" w:color="auto"/>
+                  </w:tcBorders>
+                  <w:shd w:val="clear" w:color="auto" w:fill="auto"/>
+                  <w:noWrap/>
+                  <w:vAlign w:val="center"/>
+                  <w:hideMark/>
+                </w:tcPr>
+                <w:p>
+                  <w:pPr>
+                    <w:spacing w:after="0" w:line="240" w:lineRule="auto"/>
+                    <w:jc w:val="center"/>
+                    <w:rPr>
+                      <w:rFonts w:ascii="Calibri" w:eastAsia="Times New Roman" w:hAnsi="Calibri" w:cs="Calibri"/>
+                      <w:color w:val="000000"/>
+                      <w:kern w:val="0"/>
+                      <w:lang w:eastAsia="pt-BR"/>
+                      <w14:ligatures w14:val="none"/>
+                    </w:rPr>
+                  </w:pPr>
+                  <w:r>
+                    <w:rPr>
+                      <w:rFonts w:ascii="Calibri" w:eastAsia="Times New Roman" w:hAnsi="Calibri" w:cs="Calibri"/>
+                      <w:color w:val="000000"/>
+                      <w:kern w:val="0"/>
+                      <w:lang w:eastAsia="pt-BR"/>
+                      <w14:ligatures w14:val="none"/>
+                    </w:rPr>
+                    <w:t>4</w:t>
+                  </w:r>
+                </w:p>
+              </w:tc>
+            </w:tr>
+            <w:tr>
+              <w:trPr>
+                <w:trHeight w:val="1155"/>
+              </w:trPr>
+              <w:tc>
+                <w:tcPr>
+                  <w:tcW w:w="960" w:type="dxa"/>
+                  <w:tcBorders>
+                    <w:top w:val="nil"/>
+                    <w:left w:val="single" w:sz="4" w:space="0" w:color="auto"/>
+                    <w:bottom w:val="single" w:sz="4" w:space="0" w:color="auto"/>
+                    <w:right w:val="single" w:sz="4" w:space="0" w:color="auto"/>
+                  </w:tcBorders>
+                  <w:shd w:val="clear" w:color="auto" w:fill="auto"/>
+                  <w:noWrap/>
+                  <w:vAlign w:val="center"/>
+                  <w:hideMark/>
+                </w:tcPr>
+                <w:p>
+                  <w:pPr>
+                    <w:spacing w:after="0" w:line="240" w:lineRule="auto"/>
+                    <w:jc w:val="center"/>
+                    <w:rPr>
+                      <w:rFonts w:ascii="Calibri" w:eastAsia="Times New Roman" w:hAnsi="Calibri" w:cs="Calibri"/>
+                      <w:color w:val="000000"/>
+                      <w:kern w:val="0"/>
+                      <w:lang w:eastAsia="pt-BR"/>
+                      <w14:ligatures w14:val="none"/>
+                    </w:rPr>
+                  </w:pPr>
+                  <w:r>
+                    <w:rPr>
+                      <w:rFonts w:ascii="Calibri" w:eastAsia="Times New Roman" w:hAnsi="Calibri" w:cs="Calibri"/>
+                      <w:color w:val="000000"/>
+                      <w:kern w:val="0"/>
+                      <w:lang w:eastAsia="pt-BR"/>
+                      <w14:ligatures w14:val="none"/>
+                    </w:rPr>
+                    <w:t>5</w:t>
+                  </w:r>
+                </w:p>
+              </w:tc>
+            </w:tr>
+            <w:tr>
+              <w:trPr>
+                <w:trHeight w:val="930"/>
+              </w:trPr>
+              <w:tc>
+                <w:tcPr>
+                  <w:tcW w:w="960" w:type="dxa"/>
+                  <w:tcBorders>
+                    <w:top w:val="nil"/>
+                    <w:left w:val="single" w:sz="4" w:space="0" w:color="auto"/>
+                    <w:bottom w:val="single" w:sz="4" w:space="0" w:color="auto"/>
+                    <w:right w:val="single" w:sz="4" w:space="0" w:color="auto"/>
+                  </w:tcBorders>
+                  <w:shd w:val="clear" w:color="auto" w:fill="auto"/>
+                  <w:noWrap/>
+                  <w:vAlign w:val="center"/>
+                  <w:hideMark/>
+                </w:tcPr>
+                <w:p>
+                  <w:pPr>
+                    <w:spacing w:after="0" w:line="240" w:lineRule="auto"/>
+                    <w:jc w:val="center"/>
+                    <w:rPr>
+                      <w:rFonts w:ascii="Calibri" w:eastAsia="Times New Roman" w:hAnsi="Calibri" w:cs="Calibri"/>
+                      <w:color w:val="000000"/>
+                      <w:kern w:val="0"/>
+                      <w:lang w:eastAsia="pt-BR"/>
+                      <w14:ligatures w14:val="none"/>
+                    </w:rPr>
+                  </w:pPr>
+                  <w:r>
+                    <w:rPr>
+                      <w:rFonts w:ascii="Calibri" w:eastAsia="Times New Roman" w:hAnsi="Calibri" w:cs="Calibri"/>
+                      <w:color w:val="000000"/>
+                      <w:kern w:val="0"/>
+                      <w:lang w:eastAsia="pt-BR"/>
+                      <w14:ligatures w14:val="none"/>
+                    </w:rPr>
+                    <w:t>6</w:t>
+                  </w:r>
+                </w:p>
+              </w:tc>
+            </w:tr>
+            <w:tr>
+              <w:trPr>
+                <w:trHeight w:val="1245"/>
+              </w:trPr>
+              <w:tc>
+                <w:tcPr>
+                  <w:tcW w:w="960" w:type="dxa"/>
+                  <w:tcBorders>
+                    <w:top w:val="nil"/>
+                    <w:left w:val="single" w:sz="4" w:space="0" w:color="auto"/>
+                    <w:bottom w:val="single" w:sz="4" w:space="0" w:color="auto"/>
+                    <w:right w:val="single" w:sz="4" w:space="0" w:color="auto"/>
+                  </w:tcBorders>
+                  <w:shd w:val="clear" w:color="auto" w:fill="auto"/>
+                  <w:noWrap/>
+                  <w:vAlign w:val="center"/>
+                  <w:hideMark/>
+                </w:tcPr>
+                <w:p>
+                  <w:pPr>
+                    <w:spacing w:after="0" w:line="240" w:lineRule="auto"/>
+                    <w:jc w:val="center"/>
+                    <w:rPr>
+                      <w:rFonts w:ascii="Calibri" w:eastAsia="Times New Roman" w:hAnsi="Calibri" w:cs="Calibri"/>
+                      <w:color w:val="000000"/>
+                      <w:kern w:val="0"/>
+                      <w:lang w:eastAsia="pt-BR"/>
+                      <w14:ligatures w14:val="none"/>
+                    </w:rPr>
+                  </w:pPr>
+                  <w:r>
+                    <w:rPr>
+                      <w:rFonts w:ascii="Calibri" w:eastAsia="Times New Roman" w:hAnsi="Calibri" w:cs="Calibri"/>
+                      <w:color w:val="000000"/>
+                      <w:kern w:val="0"/>
+                      <w:lang w:eastAsia="pt-BR"/>
+                      <w14:ligatures w14:val="none"/>
+                    </w:rPr>
+                    <w:t>7</w:t>
+                  </w:r>
+                </w:p>
+              </w:tc>
+            </w:tr>
+            <w:tr>
+              <w:trPr>
+                <w:trHeight w:val="1215"/>
+              </w:trPr>
+              <w:tc>
+                <w:tcPr>
+                  <w:tcW w:w="960" w:type="dxa"/>
+                  <w:tcBorders>
+                    <w:top w:val="nil"/>
+                    <w:left w:val="single" w:sz="4" w:space="0" w:color="auto"/>
+                    <w:bottom w:val="single" w:sz="4" w:space="0" w:color="auto"/>
+                    <w:right w:val="single" w:sz="4" w:space="0" w:color="auto"/>
+                  </w:tcBorders>
+                  <w:shd w:val="clear" w:color="auto" w:fill="auto"/>
+                  <w:noWrap/>
+                  <w:vAlign w:val="center"/>
+                  <w:hideMark/>
+                </w:tcPr>
+                <w:p>
+                  <w:pPr>
+                    <w:spacing w:after="0" w:line="240" w:lineRule="auto"/>
+                    <w:jc w:val="center"/>
+                    <w:rPr>
+                      <w:rFonts w:ascii="Calibri" w:eastAsia="Times New Roman" w:hAnsi="Calibri" w:cs="Calibri"/>
+                      <w:color w:val="000000"/>
+                      <w:kern w:val="0"/>
+                      <w:lang w:eastAsia="pt-BR"/>
+                      <w14:ligatures w14:val="none"/>
+                    </w:rPr>
+                  </w:pPr>
+                  <w:r>
+                    <w:rPr>
+                      <w:rFonts w:ascii="Calibri" w:eastAsia="Times New Roman" w:hAnsi="Calibri" w:cs="Calibri"/>
+                      <w:color w:val="000000"/>
+                      <w:kern w:val="0"/>
+                      <w:lang w:eastAsia="pt-BR"/>
+                      <w14:ligatures w14:val="none"/>
+                    </w:rPr>
+                    <w:t>8</w:t>
+                  </w:r>
+                </w:p>
+              </w:tc>
+            </w:tr>
+            <w:tr>
+              <w:trPr>
+                <w:trHeight w:val="1470"/>
+              </w:trPr>
+              <w:tc>
+                <w:tcPr>
+                  <w:tcW w:w="960" w:type="dxa"/>
+                  <w:tcBorders>
+                    <w:top w:val="nil"/>
+                    <w:left w:val="single" w:sz="4" w:space="0" w:color="auto"/>
+                    <w:bottom w:val="single" w:sz="4" w:space="0" w:color="auto"/>
+                    <w:right w:val="single" w:sz="4" w:space="0" w:color="auto"/>
+                  </w:tcBorders>
+                  <w:shd w:val="clear" w:color="auto" w:fill="auto"/>
+                  <w:noWrap/>
+                  <w:vAlign w:val="center"/>
+                  <w:hideMark/>
+                </w:tcPr>
+                <w:p>
+                  <w:pPr>
+                    <w:spacing w:after="0" w:line="240" w:lineRule="auto"/>
+                    <w:jc w:val="center"/>
+                    <w:rPr>
+                      <w:rFonts w:ascii="Calibri" w:eastAsia="Times New Roman" w:hAnsi="Calibri" w:cs="Calibri"/>
+                      <w:color w:val="000000"/>
+                      <w:kern w:val="0"/>
+                      <w:lang w:eastAsia="pt-BR"/>
+                      <w14:ligatures w14:val="none"/>
+                    </w:rPr>
+                  </w:pPr>
+                  <w:r>
+                    <w:rPr>
+                      <w:rFonts w:ascii="Calibri" w:eastAsia="Times New Roman" w:hAnsi="Calibri" w:cs="Calibri"/>
+                      <w:color w:val="000000"/>
+                      <w:kern w:val="0"/>
+                      <w:lang w:eastAsia="pt-BR"/>
+                      <w14:ligatures w14:val="none"/>
+                    </w:rPr>
+                    <w:t>9</w:t>
+                  </w:r>
+                </w:p>
+              </w:tc>
+            </w:tr>
+            <w:tr>
+              <w:trPr>
+                <w:trHeight w:val="885"/>
+              </w:trPr>
+              <w:tc>
+                <w:tcPr>
+                  <w:tcW w:w="960" w:type="dxa"/>
+                  <w:tcBorders>
+                    <w:top w:val="nil"/>
+                    <w:left w:val="single" w:sz="4" w:space="0" w:color="auto"/>
+                    <w:bottom w:val="single" w:sz="4" w:space="0" w:color="auto"/>
+                    <w:right w:val="single" w:sz="4" w:space="0" w:color="auto"/>
+                  </w:tcBorders>
+                  <w:shd w:val="clear" w:color="auto" w:fill="auto"/>
+                  <w:noWrap/>
+                  <w:vAlign w:val="center"/>
+                  <w:hideMark/>
+                </w:tcPr>
+                <w:p>
+                  <w:pPr>
+                    <w:spacing w:after="0" w:line="240" w:lineRule="auto"/>
+                    <w:jc w:val="center"/>
+                    <w:rPr>
+                      <w:rFonts w:ascii="Calibri" w:eastAsia="Times New Roman" w:hAnsi="Calibri" w:cs="Calibri"/>
+                      <w:color w:val="000000"/>
+                      <w:kern w:val="0"/>
+                      <w:lang w:eastAsia="pt-BR"/>
+                      <w14:ligatures w14:val="none"/>
+                    </w:rPr>
+                  </w:pPr>
+                  <w:r>
+                    <w:rPr>
+                      <w:rFonts w:ascii="Calibri" w:eastAsia="Times New Roman" w:hAnsi="Calibri" w:cs="Calibri"/>
+                      <w:color w:val="000000"/>
+                      <w:kern w:val="0"/>
+                      <w:lang w:eastAsia="pt-BR"/>
+                      <w14:ligatures w14:val="none"/>
+                    </w:rPr>
+                    <w:lastRenderedPageBreak/>
+                    <w:t>10</w:t>
+                  </w:r>
+                </w:p>
+              </w:tc>
+            </w:tr>
+            <w:tr>
+              <w:trPr>
+                <w:trHeight w:val="1515"/>
+              </w:trPr>
+              <w:tc>
+                <w:tcPr>
+                  <w:tcW w:w="960" w:type="dxa"/>
+                  <w:tcBorders>
+                    <w:top w:val="nil"/>
+                    <w:left w:val="single" w:sz="4" w:space="0" w:color="auto"/>
+                    <w:bottom w:val="single" w:sz="4" w:space="0" w:color="auto"/>
+                    <w:right w:val="single" w:sz="4" w:space="0" w:color="auto"/>
+                  </w:tcBorders>
+                  <w:shd w:val="clear" w:color="auto" w:fill="auto"/>
+                  <w:noWrap/>
+                  <w:vAlign w:val="center"/>
+                  <w:hideMark/>
+                </w:tcPr>
+                <w:p>
+                  <w:pPr>
+                    <w:spacing w:after="0" w:line="240" w:lineRule="auto"/>
+                    <w:jc w:val="center"/>
+                    <w:rPr>
+                      <w:rFonts w:ascii="Calibri" w:eastAsia="Times New Roman" w:hAnsi="Calibri" w:cs="Calibri"/>
+                      <w:color w:val="000000"/>
+                      <w:kern w:val="0"/>
+                      <w:lang w:eastAsia="pt-BR"/>
+                      <w14:ligatures w14:val="none"/>
+                    </w:rPr>
+                  </w:pPr>
+                  <w:r>
+                    <w:rPr>
+                      <w:rFonts w:ascii="Calibri" w:eastAsia="Times New Roman" w:hAnsi="Calibri" w:cs="Calibri"/>
+                      <w:color w:val="000000"/>
+                      <w:kern w:val="0"/>
+                      <w:lang w:eastAsia="pt-BR"/>
+                      <w14:ligatures w14:val="none"/>
+                    </w:rPr>
+                    <w:t>11</w:t>
+                  </w:r>
+                </w:p>
+              </w:tc>
+            </w:tr>
+            <w:tr>
+              <w:trPr>
+                <w:trHeight w:val="885"/>
+              </w:trPr>
+              <w:tc>
+                <w:tcPr>
+                  <w:tcW w:w="960" w:type="dxa"/>
+                  <w:tcBorders>
+                    <w:top w:val="nil"/>
+                    <w:left w:val="single" w:sz="4" w:space="0" w:color="auto"/>
+                    <w:bottom w:val="single" w:sz="4" w:space="0" w:color="auto"/>
+                    <w:right w:val="single" w:sz="4" w:space="0" w:color="auto"/>
+                  </w:tcBorders>
+                  <w:shd w:val="clear" w:color="auto" w:fill="auto"/>
+                  <w:noWrap/>
+                  <w:vAlign w:val="center"/>
+                  <w:hideMark/>
+                </w:tcPr>
+                <w:p>
+                  <w:pPr>
+                    <w:spacing w:after="0" w:line="240" w:lineRule="auto"/>
+                    <w:jc w:val="center"/>
+                    <w:rPr>
+                      <w:rFonts w:ascii="Calibri" w:eastAsia="Times New Roman" w:hAnsi="Calibri" w:cs="Calibri"/>
+                      <w:color w:val="000000"/>
+                      <w:kern w:val="0"/>
+                      <w:lang w:eastAsia="pt-BR"/>
+                      <w14:ligatures w14:val="none"/>
+                    </w:rPr>
+                  </w:pPr>
+                  <w:r>
+                    <w:rPr>
+                      <w:rFonts w:ascii="Calibri" w:eastAsia="Times New Roman" w:hAnsi="Calibri" w:cs="Calibri"/>
+                      <w:color w:val="000000"/>
+                      <w:kern w:val="0"/>
+                      <w:lang w:eastAsia="pt-BR"/>
+                      <w14:ligatures w14:val="none"/>
+                    </w:rPr>
+                    <w:t>12</w:t>
+                  </w:r>
+                </w:p>
+              </w:tc>
+            </w:tr>
+          </w:tbl>
+          <w:p>
+            <w:pPr>
+              <w:spacing w:line="360" w:lineRule="auto"/>
+              <w:rPr>
+                <w:b/>
+                <w:bCs/>
+              </w:rPr>
+            </w:pPr>
+          </w:p>
+        </w:tc>
+        <w:tc>
+          <w:tcPr>
+            <w:tcW w:w="3487" w:type="dxa"/>
+          </w:tcPr>
+          <w:tbl>
+            <w:tblPr>
+              <w:tblW w:w="3840" w:type="dxa"/>
+              <w:tblCellMar>
+                <w:left w:w="70" w:type="dxa"/>
+                <w:right w:w="70" w:type="dxa"/>
+              </w:tblCellMar>
+              <w:tblLook w:val="04A0" w:firstRow="1" w:lastRow="0" w:firstColumn="1" w:lastColumn="0" w:noHBand="0" w:noVBand="1"/>
+            </w:tblPr>
+            <w:tblGrid>
+              <w:gridCol w:w="3469"/>
+            </w:tblGrid>
+            <w:tr>
+              <w:trPr>
+                <w:trHeight w:val="615"/>
+              </w:trPr>
+              <w:tc>
+                <w:tcPr>
+                  <w:tcW w:w="3840" w:type="dxa"/>
+                  <w:tcBorders>
+                    <w:top w:val="single" w:sz="4" w:space="0" w:color="auto"/>
+                    <w:left w:val="single" w:sz="4" w:space="0" w:color="auto"/>
+                    <w:bottom w:val="single" w:sz="4" w:space="0" w:color="auto"/>
+                    <w:right w:val="single" w:sz="4" w:space="0" w:color="auto"/>
+                  </w:tcBorders>
+                  <w:shd w:val="clear" w:color="000000" w:fill="DBDBDB"/>
+                  <w:noWrap/>
+                  <w:vAlign w:val="center"/>
+                  <w:hideMark/>
+                </w:tcPr>
+                <w:p>
+                  <w:pPr>
+                    <w:spacing w:after="0" w:line="240" w:lineRule="auto"/>
+                    <w:jc w:val="center"/>
+                    <w:rPr>
+                      <w:rFonts w:ascii="Calibri" w:eastAsia="Times New Roman" w:hAnsi="Calibri" w:cs="Calibri"/>
+                      <w:b/>
+                      <w:bCs/>
+                      <w:color w:val="000000"/>
+                      <w:kern w:val="0"/>
+                      <w:lang w:eastAsia="pt-BR"/>
+                      <w14:ligatures w14:val="none"/>
+                    </w:rPr>
+                  </w:pPr>
+                  <w:r>
+                    <w:rPr>
+                      <w:rFonts w:ascii="Calibri" w:eastAsia="Times New Roman" w:hAnsi="Calibri" w:cs="Calibri"/>
+                      <w:b/>
+                      <w:bCs/>
+                      <w:color w:val="000000"/>
+                      <w:kern w:val="0"/>
+                      <w:lang w:eastAsia="pt-BR"/>
+                      <w14:ligatures w14:val="none"/>
+                    </w:rPr>
+                    <w:lastRenderedPageBreak/>
+                    <w:t>Descrição do risco</w:t>
+                  </w:r>
+                </w:p>
+              </w:tc>
+            </w:tr>
+            <w:tr>
+              <w:trPr>
+                <w:trHeight w:val="1005"/>
+              </w:trPr>
+              <w:tc>
+                <w:tcPr>
+                  <w:tcW w:w="3840" w:type="dxa"/>
+                  <w:tcBorders>
+                    <w:top w:val="single" w:sz="4" w:space="0" w:color="auto"/>
+                    <w:left w:val="single" w:sz="4" w:space="0" w:color="auto"/>
+                    <w:bottom w:val="single" w:sz="4" w:space="0" w:color="auto"/>
+                    <w:right w:val="single" w:sz="4" w:space="0" w:color="auto"/>
+                  </w:tcBorders>
+                  <w:shd w:val="clear" w:color="auto" w:fill="auto"/>
+                  <w:vAlign w:val="center"/>
+                  <w:hideMark/>
+                </w:tcPr>
+                <w:p>
+                  <w:pPr>
+                    <w:spacing w:after="0" w:line="240" w:lineRule="auto"/>
+                    <w:jc w:val="center"/>
+                    <w:rPr>
+                      <w:rFonts w:ascii="Calibri" w:eastAsia="Times New Roman" w:hAnsi="Calibri" w:cs="Calibri"/>
+                      <w:color w:val="000000"/>
+                      <w:kern w:val="0"/>
+                      <w:lang w:eastAsia="pt-BR"/>
+                      <w14:ligatures w14:val="none"/>
+                    </w:rPr>
+                  </w:pPr>
+                  <w:r>
+                    <w:rPr>
+                      <w:rFonts w:ascii="Calibri" w:eastAsia="Times New Roman" w:hAnsi="Calibri" w:cs="Calibri"/>
+                      <w:color w:val="000000"/>
+                      <w:kern w:val="0"/>
+                      <w:lang w:eastAsia="pt-BR"/>
+                      <w14:ligatures w14:val="none"/>
+                    </w:rPr>
+                    <w:t>Dificuldades inesperadas no</w:t>
+                  </w:r>
+                  <w:r>
+                    <w:rPr>
+                      <w:rFonts w:ascii="Calibri" w:eastAsia="Times New Roman" w:hAnsi="Calibri" w:cs="Calibri"/>
+                      <w:color w:val="000000"/>
+                      <w:kern w:val="0"/>
+                      <w:lang w:eastAsia="pt-BR"/>
+                      <w14:ligatures w14:val="none"/>
+                    </w:rPr>
+                    <w:br/>
+                    <w:t>desenvolvimento técnico</w:t>
+                  </w:r>
+                </w:p>
+              </w:tc>
+            </w:tr>
+            <w:tr>
+              <w:trPr>
+                <w:trHeight w:val="1125"/>
+              </w:trPr>
+              <w:tc>
+                <w:tcPr>
+                  <w:tcW w:w="3840" w:type="dxa"/>
+                  <w:tcBorders>
+                    <w:top w:val="single" w:sz="4" w:space="0" w:color="auto"/>
+                    <w:left w:val="single" w:sz="4" w:space="0" w:color="auto"/>
+                    <w:bottom w:val="single" w:sz="4" w:space="0" w:color="auto"/>
+                    <w:right w:val="single" w:sz="4" w:space="0" w:color="auto"/>
+                  </w:tcBorders>
+                  <w:shd w:val="clear" w:color="auto" w:fill="auto"/>
+                  <w:vAlign w:val="center"/>
+                  <w:hideMark/>
+                </w:tcPr>
+                <w:p>
+                  <w:pPr>
+                    <w:spacing w:after="0" w:line="240" w:lineRule="auto"/>
+                    <w:jc w:val="center"/>
+                    <w:rPr>
+                      <w:rFonts w:ascii="Calibri" w:eastAsia="Times New Roman" w:hAnsi="Calibri" w:cs="Calibri"/>
+                      <w:color w:val="000000"/>
+                      <w:kern w:val="0"/>
+                      <w:lang w:eastAsia="pt-BR"/>
+                      <w14:ligatures w14:val="none"/>
+                    </w:rPr>
+                  </w:pPr>
+                  <w:r>
+                    <w:rPr>
+                      <w:rFonts w:ascii="Calibri" w:eastAsia="Times New Roman" w:hAnsi="Calibri" w:cs="Calibri"/>
+                      <w:color w:val="000000"/>
+                      <w:kern w:val="0"/>
+                      <w:lang w:eastAsia="pt-BR"/>
+                      <w14:ligatures w14:val="none"/>
+                    </w:rPr>
+                    <w:t>Baixa participação dos usuários</w:t>
+                  </w:r>
+                </w:p>
+              </w:tc>
+            </w:tr>
+            <w:tr>
+              <w:trPr>
+                <w:trHeight w:val="1065"/>
+              </w:trPr>
+              <w:tc>
+                <w:tcPr>
+                  <w:tcW w:w="3840" w:type="dxa"/>
+                  <w:tcBorders>
+                    <w:top w:val="single" w:sz="4" w:space="0" w:color="auto"/>
+                    <w:left w:val="single" w:sz="4" w:space="0" w:color="auto"/>
+                    <w:bottom w:val="single" w:sz="4" w:space="0" w:color="auto"/>
+                    <w:right w:val="single" w:sz="4" w:space="0" w:color="auto"/>
+                  </w:tcBorders>
+                  <w:shd w:val="clear" w:color="auto" w:fill="auto"/>
+                  <w:vAlign w:val="center"/>
+                  <w:hideMark/>
+                </w:tcPr>
+                <w:p>
+                  <w:pPr>
+                    <w:spacing w:after="0" w:line="240" w:lineRule="auto"/>
+                    <w:jc w:val="center"/>
+                    <w:rPr>
+                      <w:rFonts w:ascii="Calibri" w:eastAsia="Times New Roman" w:hAnsi="Calibri" w:cs="Calibri"/>
+                      <w:color w:val="000000"/>
+                      <w:kern w:val="0"/>
+                      <w:lang w:eastAsia="pt-BR"/>
+                      <w14:ligatures w14:val="none"/>
+                    </w:rPr>
+                  </w:pPr>
+                  <w:r>
+                    <w:rPr>
+                      <w:rFonts w:ascii="Calibri" w:eastAsia="Times New Roman" w:hAnsi="Calibri" w:cs="Calibri"/>
+                      <w:color w:val="000000"/>
+                      <w:kern w:val="0"/>
+                      <w:lang w:eastAsia="pt-BR"/>
+                      <w14:ligatures w14:val="none"/>
+                    </w:rPr>
+                    <w:t>Dificuldade em encontrar conteúdo relevante e de qualidade</w:t>
+                  </w:r>
+                </w:p>
+              </w:tc>
+            </w:tr>
+            <w:tr>
+              <w:trPr>
+                <w:trHeight w:val="750"/>
+              </w:trPr>
+              <w:tc>
+                <w:tcPr>
+                  <w:tcW w:w="3840" w:type="dxa"/>
+                  <w:tcBorders>
+                    <w:top w:val="single" w:sz="4" w:space="0" w:color="auto"/>
+                    <w:left w:val="single" w:sz="4" w:space="0" w:color="auto"/>
+                    <w:bottom w:val="single" w:sz="4" w:space="0" w:color="auto"/>
+                    <w:right w:val="single" w:sz="4" w:space="0" w:color="auto"/>
+                  </w:tcBorders>
+                  <w:shd w:val="clear" w:color="auto" w:fill="auto"/>
+                  <w:vAlign w:val="center"/>
+                  <w:hideMark/>
+                </w:tcPr>
+                <w:p>
+                  <w:pPr>
+                    <w:spacing w:after="0" w:line="240" w:lineRule="auto"/>
+                    <w:jc w:val="center"/>
+                    <w:rPr>
+                      <w:rFonts w:ascii="Calibri" w:eastAsia="Times New Roman" w:hAnsi="Calibri" w:cs="Calibri"/>
+                      <w:color w:val="000000"/>
+                      <w:kern w:val="0"/>
+                      <w:lang w:eastAsia="pt-BR"/>
+                      <w14:ligatures w14:val="none"/>
+                    </w:rPr>
+                  </w:pPr>
+                  <w:r>
+                    <w:rPr>
+                      <w:rFonts w:ascii="Calibri" w:eastAsia="Times New Roman" w:hAnsi="Calibri" w:cs="Calibri"/>
+                      <w:color w:val="000000"/>
+                      <w:kern w:val="0"/>
+                      <w:lang w:eastAsia="pt-BR"/>
+                      <w14:ligatures w14:val="none"/>
+                    </w:rPr>
+                    <w:t xml:space="preserve">Quebra de segurança de dados dos usuários </w:t>
+                  </w:r>
+                </w:p>
+              </w:tc>
+            </w:tr>
+            <w:tr>
+              <w:trPr>
+                <w:trHeight w:val="1155"/>
+              </w:trPr>
+              <w:tc>
+                <w:tcPr>
+                  <w:tcW w:w="3840" w:type="dxa"/>
+                  <w:tcBorders>
+                    <w:top w:val="single" w:sz="4" w:space="0" w:color="auto"/>
+                    <w:left w:val="single" w:sz="4" w:space="0" w:color="auto"/>
+                    <w:bottom w:val="single" w:sz="4" w:space="0" w:color="auto"/>
+                    <w:right w:val="single" w:sz="4" w:space="0" w:color="auto"/>
+                  </w:tcBorders>
+                  <w:shd w:val="clear" w:color="auto" w:fill="auto"/>
+                  <w:vAlign w:val="center"/>
+                  <w:hideMark/>
+                </w:tcPr>
+                <w:p>
+                  <w:pPr>
+                    <w:spacing w:after="0" w:line="240" w:lineRule="auto"/>
+                    <w:jc w:val="center"/>
+                    <w:rPr>
+                      <w:rFonts w:ascii="Calibri" w:eastAsia="Times New Roman" w:hAnsi="Calibri" w:cs="Calibri"/>
+                      <w:color w:val="000000"/>
+                      <w:kern w:val="0"/>
+                      <w:lang w:eastAsia="pt-BR"/>
+                      <w14:ligatures w14:val="none"/>
+                    </w:rPr>
+                  </w:pPr>
+                  <w:r>
+                    <w:rPr>
+                      <w:rFonts w:ascii="Calibri" w:eastAsia="Times New Roman" w:hAnsi="Calibri" w:cs="Calibri"/>
+                      <w:color w:val="000000"/>
+                      <w:kern w:val="0"/>
+                      <w:lang w:eastAsia="pt-BR"/>
+                      <w14:ligatures w14:val="none"/>
+                    </w:rPr>
+                    <w:t>Baixa participação dos usuários no recurso de progresso de bem-estar</w:t>
+                  </w:r>
+                </w:p>
+              </w:tc>
+            </w:tr>
+            <w:tr>
+              <w:trPr>
+                <w:trHeight w:val="930"/>
+              </w:trPr>
+              <w:tc>
+                <w:tcPr>
+                  <w:tcW w:w="3840" w:type="dxa"/>
+                  <w:tcBorders>
+                    <w:top w:val="single" w:sz="4" w:space="0" w:color="auto"/>
+                    <w:left w:val="single" w:sz="4" w:space="0" w:color="auto"/>
+                    <w:bottom w:val="single" w:sz="4" w:space="0" w:color="auto"/>
+                    <w:right w:val="single" w:sz="4" w:space="0" w:color="auto"/>
+                  </w:tcBorders>
+                  <w:shd w:val="clear" w:color="auto" w:fill="auto"/>
+                  <w:vAlign w:val="center"/>
+                  <w:hideMark/>
+                </w:tcPr>
+                <w:p>
+                  <w:pPr>
+                    <w:spacing w:after="0" w:line="240" w:lineRule="auto"/>
+                    <w:jc w:val="center"/>
+                    <w:rPr>
+                      <w:rFonts w:ascii="Calibri" w:eastAsia="Times New Roman" w:hAnsi="Calibri" w:cs="Calibri"/>
+                      <w:color w:val="000000"/>
+                      <w:kern w:val="0"/>
+                      <w:lang w:eastAsia="pt-BR"/>
+                      <w14:ligatures w14:val="none"/>
+                    </w:rPr>
+                  </w:pPr>
+                  <w:r>
+                    <w:rPr>
+                      <w:rFonts w:ascii="Calibri" w:eastAsia="Times New Roman" w:hAnsi="Calibri" w:cs="Calibri"/>
+                      <w:color w:val="000000"/>
+                      <w:kern w:val="0"/>
+                      <w:lang w:eastAsia="pt-BR"/>
+                      <w14:ligatures w14:val="none"/>
+                    </w:rPr>
+                    <w:t>Mudança na lei geral da proteção de dados (LGPD)</w:t>
+                  </w:r>
+                </w:p>
+              </w:tc>
+            </w:tr>
+            <w:tr>
+              <w:trPr>
+                <w:trHeight w:val="1245"/>
+              </w:trPr>
+              <w:tc>
+                <w:tcPr>
+                  <w:tcW w:w="3840" w:type="dxa"/>
+                  <w:tcBorders>
+                    <w:top w:val="single" w:sz="4" w:space="0" w:color="auto"/>
+                    <w:left w:val="single" w:sz="4" w:space="0" w:color="auto"/>
+                    <w:bottom w:val="single" w:sz="4" w:space="0" w:color="auto"/>
+                    <w:right w:val="single" w:sz="4" w:space="0" w:color="auto"/>
+                  </w:tcBorders>
+                  <w:shd w:val="clear" w:color="auto" w:fill="auto"/>
+                  <w:vAlign w:val="center"/>
+                  <w:hideMark/>
+                </w:tcPr>
+                <w:p>
+                  <w:pPr>
+                    <w:spacing w:after="0" w:line="240" w:lineRule="auto"/>
+                    <w:jc w:val="center"/>
+                    <w:rPr>
+                      <w:rFonts w:ascii="Calibri" w:eastAsia="Times New Roman" w:hAnsi="Calibri" w:cs="Calibri"/>
+                      <w:color w:val="000000"/>
+                      <w:kern w:val="0"/>
+                      <w:lang w:eastAsia="pt-BR"/>
+                      <w14:ligatures w14:val="none"/>
+                    </w:rPr>
+                  </w:pPr>
+                  <w:r>
+                    <w:rPr>
+                      <w:rFonts w:ascii="Calibri" w:eastAsia="Times New Roman" w:hAnsi="Calibri" w:cs="Calibri"/>
+                      <w:color w:val="000000"/>
+                      <w:kern w:val="0"/>
+                      <w:lang w:eastAsia="pt-BR"/>
+                      <w14:ligatures w14:val="none"/>
+                    </w:rPr>
+                    <w:t>Backup de dados corrompido</w:t>
+                  </w:r>
+                </w:p>
+              </w:tc>
+            </w:tr>
+            <w:tr>
+              <w:trPr>
+                <w:trHeight w:val="1215"/>
+              </w:trPr>
+              <w:tc>
+                <w:tcPr>
+                  <w:tcW w:w="3840" w:type="dxa"/>
+                  <w:tcBorders>
+                    <w:top w:val="single" w:sz="4" w:space="0" w:color="auto"/>
+                    <w:left w:val="single" w:sz="4" w:space="0" w:color="auto"/>
+                    <w:bottom w:val="single" w:sz="4" w:space="0" w:color="auto"/>
+                    <w:right w:val="single" w:sz="4" w:space="0" w:color="auto"/>
+                  </w:tcBorders>
+                  <w:shd w:val="clear" w:color="auto" w:fill="auto"/>
+                  <w:vAlign w:val="center"/>
+                  <w:hideMark/>
+                </w:tcPr>
+                <w:p>
+                  <w:pPr>
+                    <w:spacing w:after="0" w:line="240" w:lineRule="auto"/>
+                    <w:jc w:val="center"/>
+                    <w:rPr>
+                      <w:rFonts w:ascii="Calibri" w:eastAsia="Times New Roman" w:hAnsi="Calibri" w:cs="Calibri"/>
+                      <w:color w:val="000000"/>
+                      <w:kern w:val="0"/>
+                      <w:lang w:eastAsia="pt-BR"/>
+                      <w14:ligatures w14:val="none"/>
+                    </w:rPr>
+                  </w:pPr>
+                  <w:r>
+                    <w:rPr>
+                      <w:rFonts w:ascii="Calibri" w:eastAsia="Times New Roman" w:hAnsi="Calibri" w:cs="Calibri"/>
+                      <w:color w:val="000000"/>
+                      <w:kern w:val="0"/>
+                      <w:lang w:eastAsia="pt-BR"/>
+                      <w14:ligatures w14:val="none"/>
+                    </w:rPr>
+                    <w:t xml:space="preserve">Mudança excessiva nos </w:t>
+                  </w:r>
+                  <w:r>
+                    <w:rPr>
+                      <w:rFonts w:ascii="Calibri" w:eastAsia="Times New Roman" w:hAnsi="Calibri" w:cs="Calibri"/>
+                      <w:color w:val="000000"/>
+                      <w:kern w:val="0"/>
+                      <w:lang w:eastAsia="pt-BR"/>
+                      <w14:ligatures w14:val="none"/>
+                    </w:rPr>
+                    <w:t>requisitos</w:t>
+                  </w:r>
+                </w:p>
+              </w:tc>
+            </w:tr>
+            <w:tr>
+              <w:trPr>
+                <w:trHeight w:val="1470"/>
+              </w:trPr>
+              <w:tc>
+                <w:tcPr>
+                  <w:tcW w:w="3840" w:type="dxa"/>
+                  <w:tcBorders>
+                    <w:top w:val="single" w:sz="4" w:space="0" w:color="auto"/>
+                    <w:left w:val="single" w:sz="4" w:space="0" w:color="auto"/>
+                    <w:bottom w:val="single" w:sz="4" w:space="0" w:color="auto"/>
+                    <w:right w:val="single" w:sz="4" w:space="0" w:color="auto"/>
+                  </w:tcBorders>
+                  <w:shd w:val="clear" w:color="auto" w:fill="auto"/>
+                  <w:vAlign w:val="center"/>
+                  <w:hideMark/>
+                </w:tcPr>
+                <w:p>
+                  <w:pPr>
+                    <w:spacing w:after="0" w:line="240" w:lineRule="auto"/>
+                    <w:jc w:val="center"/>
+                    <w:rPr>
+                      <w:rFonts w:ascii="Calibri" w:eastAsia="Times New Roman" w:hAnsi="Calibri" w:cs="Calibri"/>
+                      <w:color w:val="000000"/>
+                      <w:kern w:val="0"/>
+                      <w:lang w:eastAsia="pt-BR"/>
+                      <w14:ligatures w14:val="none"/>
+                    </w:rPr>
+                  </w:pPr>
+                  <w:r>
+                    <w:rPr>
+                      <w:rFonts w:ascii="Calibri" w:eastAsia="Times New Roman" w:hAnsi="Calibri" w:cs="Calibri"/>
+                      <w:color w:val="000000"/>
+                      <w:kern w:val="0"/>
+                      <w:lang w:eastAsia="pt-BR"/>
+                      <w14:ligatures w14:val="none"/>
+                    </w:rPr>
+                    <w:t>Projeto não atender todos os requisitos propostos pela faculdade</w:t>
+                  </w:r>
+                </w:p>
+              </w:tc>
+            </w:tr>
+            <w:tr>
+              <w:trPr>
+                <w:trHeight w:val="885"/>
+              </w:trPr>
+              <w:tc>
+                <w:tcPr>
+                  <w:tcW w:w="3840" w:type="dxa"/>
+                  <w:tcBorders>
+                    <w:top w:val="single" w:sz="4" w:space="0" w:color="auto"/>
+                    <w:left w:val="single" w:sz="4" w:space="0" w:color="auto"/>
+                    <w:bottom w:val="single" w:sz="4" w:space="0" w:color="auto"/>
+                    <w:right w:val="single" w:sz="4" w:space="0" w:color="auto"/>
+                  </w:tcBorders>
+                  <w:shd w:val="clear" w:color="auto" w:fill="auto"/>
+                  <w:vAlign w:val="center"/>
+                  <w:hideMark/>
+                </w:tcPr>
+                <w:p>
+                  <w:pPr>
+                    <w:spacing w:after="0" w:line="240" w:lineRule="auto"/>
+                    <w:jc w:val="center"/>
+                    <w:rPr>
+                      <w:rFonts w:ascii="Calibri" w:eastAsia="Times New Roman" w:hAnsi="Calibri" w:cs="Calibri"/>
+                      <w:color w:val="000000"/>
+                      <w:kern w:val="0"/>
+                      <w:lang w:eastAsia="pt-BR"/>
+                      <w14:ligatures w14:val="none"/>
+                    </w:rPr>
+                  </w:pPr>
+                  <w:r>
+                    <w:rPr>
+                      <w:rFonts w:ascii="Calibri" w:eastAsia="Times New Roman" w:hAnsi="Calibri" w:cs="Calibri"/>
+                      <w:color w:val="000000"/>
+                      <w:kern w:val="0"/>
+                      <w:lang w:eastAsia="pt-BR"/>
+                      <w14:ligatures w14:val="none"/>
+                    </w:rPr>
+                    <w:lastRenderedPageBreak/>
+                    <w:t>Falta de versionamento do Projeto</w:t>
+                  </w:r>
+                </w:p>
+              </w:tc>
+            </w:tr>
+            <w:tr>
+              <w:trPr>
+                <w:trHeight w:val="1515"/>
+              </w:trPr>
+              <w:tc>
+                <w:tcPr>
+                  <w:tcW w:w="3840" w:type="dxa"/>
+                  <w:tcBorders>
+                    <w:top w:val="single" w:sz="4" w:space="0" w:color="auto"/>
+                    <w:left w:val="single" w:sz="4" w:space="0" w:color="auto"/>
+                    <w:bottom w:val="single" w:sz="4" w:space="0" w:color="auto"/>
+                    <w:right w:val="single" w:sz="4" w:space="0" w:color="auto"/>
+                  </w:tcBorders>
+                  <w:shd w:val="clear" w:color="auto" w:fill="auto"/>
+                  <w:vAlign w:val="center"/>
+                  <w:hideMark/>
+                </w:tcPr>
+                <w:p>
+                  <w:pPr>
+                    <w:spacing w:after="0" w:line="240" w:lineRule="auto"/>
+                    <w:jc w:val="center"/>
+                    <w:rPr>
+                      <w:rFonts w:ascii="Calibri" w:eastAsia="Times New Roman" w:hAnsi="Calibri" w:cs="Calibri"/>
+                      <w:color w:val="000000"/>
+                      <w:kern w:val="0"/>
+                      <w:lang w:eastAsia="pt-BR"/>
+                      <w14:ligatures w14:val="none"/>
+                    </w:rPr>
+                  </w:pPr>
+                  <w:r>
+                    <w:rPr>
+                      <w:rFonts w:ascii="Calibri" w:eastAsia="Times New Roman" w:hAnsi="Calibri" w:cs="Calibri"/>
+                      <w:color w:val="000000"/>
+                      <w:kern w:val="0"/>
+                      <w:lang w:eastAsia="pt-BR"/>
+                      <w14:ligatures w14:val="none"/>
+                    </w:rPr>
+                    <w:t>Problema com a gestão de tempo</w:t>
+                  </w:r>
+                </w:p>
+              </w:tc>
+            </w:tr>
+            <w:tr>
+              <w:trPr>
+                <w:trHeight w:val="885"/>
+              </w:trPr>
+              <w:tc>
+                <w:tcPr>
+                  <w:tcW w:w="3840" w:type="dxa"/>
+                  <w:tcBorders>
+                    <w:top w:val="single" w:sz="4" w:space="0" w:color="auto"/>
+                    <w:left w:val="single" w:sz="4" w:space="0" w:color="auto"/>
+                    <w:bottom w:val="single" w:sz="4" w:space="0" w:color="auto"/>
+                    <w:right w:val="single" w:sz="4" w:space="0" w:color="auto"/>
+                  </w:tcBorders>
+                  <w:shd w:val="clear" w:color="auto" w:fill="auto"/>
+                  <w:vAlign w:val="center"/>
+                  <w:hideMark/>
+                </w:tcPr>
+                <w:p>
+                  <w:pPr>
+                    <w:spacing w:after="0" w:line="240" w:lineRule="auto"/>
+                    <w:jc w:val="center"/>
+                    <w:rPr>
+                      <w:rFonts w:ascii="Calibri" w:eastAsia="Times New Roman" w:hAnsi="Calibri" w:cs="Calibri"/>
+                      <w:color w:val="000000"/>
+                      <w:kern w:val="0"/>
+                      <w:lang w:eastAsia="pt-BR"/>
+                      <w14:ligatures w14:val="none"/>
+                    </w:rPr>
+                  </w:pPr>
+                  <w:r>
+                    <w:rPr>
+                      <w:rFonts w:ascii="Calibri" w:eastAsia="Times New Roman" w:hAnsi="Calibri" w:cs="Calibri"/>
+                      <w:color w:val="000000"/>
+                      <w:kern w:val="0"/>
+                      <w:lang w:eastAsia="pt-BR"/>
+                      <w14:ligatures w14:val="none"/>
+                    </w:rPr>
+                    <w:t xml:space="preserve">Dificuldade em </w:t>
+                  </w:r>
+                  <w:r>
+                    <w:rPr>
+                      <w:rFonts w:ascii="Calibri" w:eastAsia="Times New Roman" w:hAnsi="Calibri" w:cs="Calibri"/>
+                      <w:color w:val="000000"/>
+                      <w:kern w:val="0"/>
+                      <w:lang w:eastAsia="pt-BR"/>
+                      <w14:ligatures w14:val="none"/>
+                    </w:rPr>
+                    <w:t>fazer</w:t>
+                  </w:r>
+                  <w:r>
+                    <w:rPr>
+                      <w:rFonts w:ascii="Calibri" w:eastAsia="Times New Roman" w:hAnsi="Calibri" w:cs="Calibri"/>
+                      <w:color w:val="000000"/>
+                      <w:kern w:val="0"/>
+                      <w:lang w:eastAsia="pt-BR"/>
+                      <w14:ligatures w14:val="none"/>
+                    </w:rPr>
+                    <w:t xml:space="preserve"> os slides de </w:t>
+                  </w:r>
+                  <w:r>
+                    <w:rPr>
+                      <w:rFonts w:ascii="Calibri" w:eastAsia="Times New Roman" w:hAnsi="Calibri" w:cs="Calibri"/>
+                      <w:color w:val="000000"/>
+                      <w:kern w:val="0"/>
+                      <w:lang w:eastAsia="pt-BR"/>
+                      <w14:ligatures w14:val="none"/>
+                    </w:rPr>
+                    <w:t>apresentação</w:t>
+                  </w:r>
+                </w:p>
+              </w:tc>
+            </w:tr>
+          </w:tbl>
+          <w:p>
+            <w:pPr>
+              <w:spacing w:line="360" w:lineRule="auto"/>
+              <w:rPr>
+                <w:b/>
+                <w:bCs/>
+              </w:rPr>
+            </w:pPr>
+          </w:p>
+        </w:tc>
+        <w:tc>
+          <w:tcPr>
+            <w:tcW w:w="3821" w:type="dxa"/>
+          </w:tcPr>
+          <w:tbl>
+            <w:tblPr>
+              <w:tblW w:w="3840" w:type="dxa"/>
+              <w:tblCellMar>
+                <w:left w:w="70" w:type="dxa"/>
+                <w:right w:w="70" w:type="dxa"/>
+              </w:tblCellMar>
+              <w:tblLook w:val="04A0" w:firstRow="1" w:lastRow="0" w:firstColumn="1" w:lastColumn="0" w:noHBand="0" w:noVBand="1"/>
+            </w:tblPr>
+            <w:tblGrid>
+              <w:gridCol w:w="3469"/>
+            </w:tblGrid>
+            <w:tr>
+              <w:trPr>
+                <w:trHeight w:val="615"/>
+              </w:trPr>
+              <w:tc>
+                <w:tcPr>
+                  <w:tcW w:w="3840" w:type="dxa"/>
+                  <w:tcBorders>
+                    <w:top w:val="single" w:sz="4" w:space="0" w:color="auto"/>
+                    <w:left w:val="single" w:sz="4" w:space="0" w:color="auto"/>
+                    <w:bottom w:val="single" w:sz="4" w:space="0" w:color="auto"/>
+                    <w:right w:val="single" w:sz="4" w:space="0" w:color="auto"/>
+                  </w:tcBorders>
+                  <w:shd w:val="clear" w:color="000000" w:fill="DBDBDB"/>
+                  <w:noWrap/>
+                  <w:vAlign w:val="center"/>
+                  <w:hideMark/>
+                </w:tcPr>
+                <w:p>
+                  <w:pPr>
+                    <w:spacing w:after="0" w:line="240" w:lineRule="auto"/>
+                    <w:jc w:val="center"/>
+                    <w:rPr>
+                      <w:rFonts w:ascii="Calibri" w:eastAsia="Times New Roman" w:hAnsi="Calibri" w:cs="Calibri"/>
+                      <w:b/>
+                      <w:bCs/>
+                      <w:color w:val="000000"/>
+                      <w:kern w:val="0"/>
+                      <w:lang w:eastAsia="pt-BR"/>
+                      <w14:ligatures w14:val="none"/>
+                    </w:rPr>
+                  </w:pPr>
+                  <w:r>
+                    <w:rPr>
+                      <w:rFonts w:ascii="Calibri" w:eastAsia="Times New Roman" w:hAnsi="Calibri" w:cs="Calibri"/>
+                      <w:b/>
+                      <w:bCs/>
+                      <w:color w:val="000000"/>
+                      <w:kern w:val="0"/>
+                      <w:lang w:eastAsia="pt-BR"/>
+                      <w14:ligatures w14:val="none"/>
+                    </w:rPr>
+                    <w:lastRenderedPageBreak/>
+                    <w:t>Como?</w:t>
+                  </w:r>
+                </w:p>
+              </w:tc>
+            </w:tr>
+            <w:tr>
+              <w:trPr>
+                <w:trHeight w:val="1005"/>
+              </w:trPr>
+              <w:tc>
+                <w:tcPr>
+                  <w:tcW w:w="3840" w:type="dxa"/>
+                  <w:tcBorders>
+                    <w:top w:val="single" w:sz="4" w:space="0" w:color="auto"/>
+                    <w:left w:val="single" w:sz="4" w:space="0" w:color="auto"/>
+                    <w:bottom w:val="single" w:sz="4" w:space="0" w:color="auto"/>
+                    <w:right w:val="single" w:sz="4" w:space="0" w:color="auto"/>
+                  </w:tcBorders>
+                  <w:shd w:val="clear" w:color="auto" w:fill="auto"/>
+                  <w:vAlign w:val="center"/>
+                  <w:hideMark/>
+                </w:tcPr>
+                <w:p>
+                  <w:pPr>
+                    <w:spacing w:after="0" w:line="240" w:lineRule="auto"/>
+                    <w:jc w:val="center"/>
+                    <w:rPr>
+                      <w:rFonts w:ascii="Calibri" w:eastAsia="Times New Roman" w:hAnsi="Calibri" w:cs="Calibri"/>
+                      <w:color w:val="000000"/>
+                      <w:kern w:val="0"/>
+                      <w:lang w:eastAsia="pt-BR"/>
+                      <w14:ligatures w14:val="none"/>
+                    </w:rPr>
+                  </w:pPr>
+                  <w:r>
+                    <w:rPr>
+                      <w:rFonts w:ascii="Calibri" w:eastAsia="Times New Roman" w:hAnsi="Calibri" w:cs="Calibri"/>
+                      <w:color w:val="000000"/>
+                      <w:kern w:val="0"/>
+                      <w:lang w:eastAsia="pt-BR"/>
+                      <w14:ligatures w14:val="none"/>
+                    </w:rPr>
+                    <w:t xml:space="preserve">Tirar o máximo de dúvida sobre o </w:t>
+                  </w:r>
+                  <w:r>
+                    <w:rPr>
+                      <w:rFonts w:ascii="Calibri" w:eastAsia="Times New Roman" w:hAnsi="Calibri" w:cs="Calibri"/>
+                      <w:color w:val="000000"/>
+                      <w:kern w:val="0"/>
+                      <w:lang w:eastAsia="pt-BR"/>
+                      <w14:ligatures w14:val="none"/>
+                    </w:rPr>
+                    <w:br/>
+                    <w:t xml:space="preserve">projeto com os professores técnicos, </w:t>
+                  </w:r>
+                  <w:r>
+                    <w:rPr>
+                      <w:rFonts w:ascii="Calibri" w:eastAsia="Times New Roman" w:hAnsi="Calibri" w:cs="Calibri"/>
+                      <w:color w:val="000000"/>
+                      <w:kern w:val="0"/>
+                      <w:lang w:eastAsia="pt-BR"/>
+                      <w14:ligatures w14:val="none"/>
+                    </w:rPr>
+                    <w:br/>
+                    <w:t>revisar o material de apoio</w:t>
+                  </w:r>
+                </w:p>
+              </w:tc>
+            </w:tr>
+            <w:tr>
+              <w:trPr>
+                <w:trHeight w:val="1125"/>
+              </w:trPr>
+              <w:tc>
+                <w:tcPr>
+                  <w:tcW w:w="3840" w:type="dxa"/>
+                  <w:tcBorders>
+                    <w:top w:val="single" w:sz="4" w:space="0" w:color="auto"/>
+                    <w:left w:val="single" w:sz="4" w:space="0" w:color="auto"/>
+                    <w:bottom w:val="single" w:sz="4" w:space="0" w:color="auto"/>
+                    <w:right w:val="single" w:sz="4" w:space="0" w:color="auto"/>
+                  </w:tcBorders>
+                  <w:shd w:val="clear" w:color="auto" w:fill="auto"/>
+                  <w:vAlign w:val="center"/>
+                  <w:hideMark/>
+                </w:tcPr>
+                <w:p>
+                  <w:pPr>
+                    <w:spacing w:after="0" w:line="240" w:lineRule="auto"/>
+                    <w:jc w:val="center"/>
+                    <w:rPr>
+                      <w:rFonts w:ascii="Calibri" w:eastAsia="Times New Roman" w:hAnsi="Calibri" w:cs="Calibri"/>
+                      <w:color w:val="000000"/>
+                      <w:kern w:val="0"/>
+                      <w:lang w:eastAsia="pt-BR"/>
+                      <w14:ligatures w14:val="none"/>
+                    </w:rPr>
+                  </w:pPr>
+                  <w:r>
+                    <w:rPr>
+                      <w:rFonts w:ascii="Calibri" w:eastAsia="Times New Roman" w:hAnsi="Calibri" w:cs="Calibri"/>
+                      <w:color w:val="000000"/>
+                      <w:kern w:val="0"/>
+                      <w:lang w:eastAsia="pt-BR"/>
+                      <w14:ligatures w14:val="none"/>
+                    </w:rPr>
+                    <w:t>Utilizar de tráfego pago para atingir o máximo de pessoas da comunidade, investir fortemente em marketing</w:t>
+                  </w:r>
+                </w:p>
+              </w:tc>
+            </w:tr>
+            <w:tr>
+              <w:trPr>
+                <w:trHeight w:val="1065"/>
+              </w:trPr>
+              <w:tc>
+                <w:tcPr>
+                  <w:tcW w:w="3840" w:type="dxa"/>
+                  <w:tcBorders>
+                    <w:top w:val="single" w:sz="4" w:space="0" w:color="auto"/>
+                    <w:left w:val="single" w:sz="4" w:space="0" w:color="auto"/>
+                    <w:bottom w:val="single" w:sz="4" w:space="0" w:color="auto"/>
+                    <w:right w:val="single" w:sz="4" w:space="0" w:color="auto"/>
+                  </w:tcBorders>
+                  <w:shd w:val="clear" w:color="auto" w:fill="auto"/>
+                  <w:vAlign w:val="center"/>
+                  <w:hideMark/>
+                </w:tcPr>
+                <w:p>
+                  <w:pPr>
+                    <w:spacing w:after="0" w:line="240" w:lineRule="auto"/>
+                    <w:jc w:val="center"/>
+                    <w:rPr>
+                      <w:rFonts w:ascii="Calibri" w:eastAsia="Times New Roman" w:hAnsi="Calibri" w:cs="Calibri"/>
+                      <w:color w:val="000000"/>
+                      <w:kern w:val="0"/>
+                      <w:lang w:eastAsia="pt-BR"/>
+                      <w14:ligatures w14:val="none"/>
+                    </w:rPr>
+                  </w:pPr>
+                  <w:r>
+                    <w:rPr>
+                      <w:rFonts w:ascii="Calibri" w:eastAsia="Times New Roman" w:hAnsi="Calibri" w:cs="Calibri"/>
+                      <w:color w:val="000000"/>
+                      <w:kern w:val="0"/>
+                      <w:lang w:eastAsia="pt-BR"/>
+                      <w14:ligatures w14:val="none"/>
+                    </w:rPr>
+                    <w:t xml:space="preserve">Ir em eventos sobre saúde mental, conversar com profissionais da </w:t>
+                  </w:r>
+                  <w:r>
+                    <w:rPr>
+                      <w:rFonts w:ascii="Calibri" w:eastAsia="Times New Roman" w:hAnsi="Calibri" w:cs="Calibri"/>
+                      <w:color w:val="000000"/>
+                      <w:kern w:val="0"/>
+                      <w:lang w:eastAsia="pt-BR"/>
+                      <w14:ligatures w14:val="none"/>
+                    </w:rPr>
+                    <w:t>área</w:t>
+                  </w:r>
+                  <w:r>
+                    <w:rPr>
+                      <w:rFonts w:ascii="Calibri" w:eastAsia="Times New Roman" w:hAnsi="Calibri" w:cs="Calibri"/>
+                      <w:color w:val="000000"/>
+                      <w:kern w:val="0"/>
+                      <w:lang w:eastAsia="pt-BR"/>
+                      <w14:ligatures w14:val="none"/>
+                    </w:rPr>
+                    <w:t>, parcerias com instrutores de meditação</w:t>
+                  </w:r>
+                </w:p>
+              </w:tc>
+            </w:tr>
+            <w:tr>
+              <w:trPr>
+                <w:trHeight w:val="750"/>
+              </w:trPr>
+              <w:tc>
+                <w:tcPr>
+                  <w:tcW w:w="3840" w:type="dxa"/>
+                  <w:tcBorders>
+                    <w:top w:val="single" w:sz="4" w:space="0" w:color="auto"/>
+                    <w:left w:val="single" w:sz="4" w:space="0" w:color="auto"/>
+                    <w:bottom w:val="single" w:sz="4" w:space="0" w:color="auto"/>
+                    <w:right w:val="single" w:sz="4" w:space="0" w:color="auto"/>
+                  </w:tcBorders>
+                  <w:shd w:val="clear" w:color="auto" w:fill="auto"/>
+                  <w:vAlign w:val="center"/>
+                  <w:hideMark/>
+                </w:tcPr>
+                <w:p>
+                  <w:pPr>
+                    <w:spacing w:after="0" w:line="240" w:lineRule="auto"/>
+                    <w:jc w:val="center"/>
+                    <w:rPr>
+                      <w:rFonts w:ascii="Calibri" w:eastAsia="Times New Roman" w:hAnsi="Calibri" w:cs="Calibri"/>
+                      <w:color w:val="000000"/>
+                      <w:kern w:val="0"/>
+                      <w:lang w:eastAsia="pt-BR"/>
+                      <w14:ligatures w14:val="none"/>
+                    </w:rPr>
+                  </w:pPr>
+                  <w:r>
+                    <w:rPr>
+                      <w:rFonts w:ascii="Calibri" w:eastAsia="Times New Roman" w:hAnsi="Calibri" w:cs="Calibri"/>
+                      <w:color w:val="000000"/>
+                      <w:kern w:val="0"/>
+                      <w:lang w:eastAsia="pt-BR"/>
+                      <w14:ligatures w14:val="none"/>
+                    </w:rPr>
+                    <w:t>Criptografar</w:t>
+                  </w:r>
+                  <w:r>
+                    <w:rPr>
+                      <w:rFonts w:ascii="Calibri" w:eastAsia="Times New Roman" w:hAnsi="Calibri" w:cs="Calibri"/>
+                      <w:color w:val="000000"/>
+                      <w:kern w:val="0"/>
+                      <w:lang w:eastAsia="pt-BR"/>
+                      <w14:ligatures w14:val="none"/>
+                    </w:rPr>
+                    <w:t xml:space="preserve"> dados sensíveis</w:t>
+                  </w:r>
+                </w:p>
+              </w:tc>
+            </w:tr>
+            <w:tr>
+              <w:trPr>
+                <w:trHeight w:val="1155"/>
+              </w:trPr>
+              <w:tc>
+                <w:tcPr>
+                  <w:tcW w:w="3840" w:type="dxa"/>
+                  <w:tcBorders>
+                    <w:top w:val="single" w:sz="4" w:space="0" w:color="auto"/>
+                    <w:left w:val="single" w:sz="4" w:space="0" w:color="auto"/>
+                    <w:bottom w:val="single" w:sz="4" w:space="0" w:color="auto"/>
+                    <w:right w:val="single" w:sz="4" w:space="0" w:color="auto"/>
+                  </w:tcBorders>
+                  <w:shd w:val="clear" w:color="auto" w:fill="auto"/>
+                  <w:vAlign w:val="center"/>
+                  <w:hideMark/>
+                </w:tcPr>
+                <w:p>
+                  <w:pPr>
+                    <w:spacing w:after="0" w:line="240" w:lineRule="auto"/>
+                    <w:jc w:val="center"/>
+                    <w:rPr>
+                      <w:rFonts w:ascii="Calibri" w:eastAsia="Times New Roman" w:hAnsi="Calibri" w:cs="Calibri"/>
+                      <w:color w:val="000000"/>
+                      <w:kern w:val="0"/>
+                      <w:lang w:eastAsia="pt-BR"/>
+                      <w14:ligatures w14:val="none"/>
+                    </w:rPr>
+                  </w:pPr>
+                  <w:r>
+                    <w:rPr>
+                      <w:rFonts w:ascii="Calibri" w:eastAsia="Times New Roman" w:hAnsi="Calibri" w:cs="Calibri"/>
+                      <w:color w:val="000000"/>
+                      <w:kern w:val="0"/>
+                      <w:lang w:eastAsia="pt-BR"/>
+                      <w14:ligatures w14:val="none"/>
+                    </w:rPr>
+                    <w:t xml:space="preserve">incorporar a ferramenta de forma que incentive o usuário aderir ao seu </w:t>
+                  </w:r>
+                  <w:r>
+                    <w:rPr>
+                      <w:rFonts w:ascii="Calibri" w:eastAsia="Times New Roman" w:hAnsi="Calibri" w:cs="Calibri"/>
+                      <w:color w:val="000000"/>
+                      <w:kern w:val="0"/>
+                      <w:lang w:eastAsia="pt-BR"/>
+                      <w14:ligatures w14:val="none"/>
+                    </w:rPr>
+                    <w:t>cotidiano</w:t>
+                  </w:r>
+                  <w:r>
+                    <w:rPr>
+                      <w:rFonts w:ascii="Calibri" w:eastAsia="Times New Roman" w:hAnsi="Calibri" w:cs="Calibri"/>
+                      <w:color w:val="000000"/>
+                      <w:kern w:val="0"/>
+                      <w:lang w:eastAsia="pt-BR"/>
+                      <w14:ligatures w14:val="none"/>
+                    </w:rPr>
+                    <w:t xml:space="preserve"> por meio do seu </w:t>
+                  </w:r>
+                  <w:r>
+                    <w:rPr>
+                      <w:rFonts w:ascii="Calibri" w:eastAsia="Times New Roman" w:hAnsi="Calibri" w:cs="Calibri"/>
+                      <w:color w:val="000000"/>
+                      <w:kern w:val="0"/>
+                      <w:lang w:eastAsia="pt-BR"/>
+                      <w14:ligatures w14:val="none"/>
+                    </w:rPr>
+                    <w:t>nivelamento</w:t>
+                  </w:r>
+                  <w:r>
+                    <w:rPr>
+                      <w:rFonts w:ascii="Calibri" w:eastAsia="Times New Roman" w:hAnsi="Calibri" w:cs="Calibri"/>
+                      <w:color w:val="000000"/>
+                      <w:kern w:val="0"/>
+                      <w:lang w:eastAsia="pt-BR"/>
+                      <w14:ligatures w14:val="none"/>
+                    </w:rPr>
+                    <w:t xml:space="preserve"> na solução</w:t>
+                  </w:r>
+                </w:p>
+              </w:tc>
+            </w:tr>
+            <w:tr>
+              <w:trPr>
+                <w:trHeight w:val="930"/>
+              </w:trPr>
+              <w:tc>
+                <w:tcPr>
+                  <w:tcW w:w="3840" w:type="dxa"/>
+                  <w:tcBorders>
+                    <w:top w:val="single" w:sz="4" w:space="0" w:color="auto"/>
+                    <w:left w:val="single" w:sz="4" w:space="0" w:color="auto"/>
+                    <w:bottom w:val="single" w:sz="4" w:space="0" w:color="auto"/>
+                    <w:right w:val="single" w:sz="4" w:space="0" w:color="auto"/>
+                  </w:tcBorders>
+                  <w:shd w:val="clear" w:color="auto" w:fill="auto"/>
+                  <w:vAlign w:val="center"/>
+                  <w:hideMark/>
+                </w:tcPr>
+                <w:p>
+                  <w:pPr>
+                    <w:spacing w:after="0" w:line="240" w:lineRule="auto"/>
+                    <w:jc w:val="center"/>
+                    <w:rPr>
+                      <w:rFonts w:ascii="Calibri" w:eastAsia="Times New Roman" w:hAnsi="Calibri" w:cs="Calibri"/>
+                      <w:color w:val="000000"/>
+                      <w:kern w:val="0"/>
+                      <w:lang w:eastAsia="pt-BR"/>
+                      <w14:ligatures w14:val="none"/>
+                    </w:rPr>
+                  </w:pPr>
+                  <w:r>
+                    <w:rPr>
+                      <w:rFonts w:ascii="Calibri" w:eastAsia="Times New Roman" w:hAnsi="Calibri" w:cs="Calibri"/>
+                      <w:color w:val="000000"/>
+                      <w:kern w:val="0"/>
+                      <w:lang w:eastAsia="pt-BR"/>
+                      <w14:ligatures w14:val="none"/>
+                    </w:rPr>
+                    <w:t>Manter-se informado com atualizações e ajustar o projeto conforme necessário</w:t>
+                  </w:r>
+                </w:p>
+              </w:tc>
+            </w:tr>
+            <w:tr>
+              <w:trPr>
+                <w:trHeight w:val="1245"/>
+              </w:trPr>
+              <w:tc>
+                <w:tcPr>
+                  <w:tcW w:w="3840" w:type="dxa"/>
+                  <w:tcBorders>
+                    <w:top w:val="single" w:sz="4" w:space="0" w:color="auto"/>
+                    <w:left w:val="single" w:sz="4" w:space="0" w:color="auto"/>
+                    <w:bottom w:val="single" w:sz="4" w:space="0" w:color="auto"/>
+                    <w:right w:val="single" w:sz="4" w:space="0" w:color="auto"/>
+                  </w:tcBorders>
+                  <w:shd w:val="clear" w:color="auto" w:fill="auto"/>
+                  <w:vAlign w:val="center"/>
+                  <w:hideMark/>
+                </w:tcPr>
+                <w:p>
+                  <w:pPr>
+                    <w:spacing w:after="0" w:line="240" w:lineRule="auto"/>
+                    <w:jc w:val="center"/>
+                    <w:rPr>
+                      <w:rFonts w:ascii="Calibri" w:eastAsia="Times New Roman" w:hAnsi="Calibri" w:cs="Calibri"/>
+                      <w:color w:val="000000"/>
+                      <w:kern w:val="0"/>
+                      <w:lang w:eastAsia="pt-BR"/>
+                      <w14:ligatures w14:val="none"/>
+                    </w:rPr>
+                  </w:pPr>
+                  <w:r>
+                    <w:rPr>
+                      <w:rFonts w:ascii="Calibri" w:eastAsia="Times New Roman" w:hAnsi="Calibri" w:cs="Calibri"/>
+                      <w:color w:val="000000"/>
+                      <w:kern w:val="0"/>
+                      <w:lang w:eastAsia="pt-BR"/>
+                      <w14:ligatures w14:val="none"/>
+                    </w:rPr>
+                    <w:t xml:space="preserve">A cada backup feito fazer a </w:t>
+                  </w:r>
+                  <w:r>
+                    <w:rPr>
+                      <w:rFonts w:ascii="Calibri" w:eastAsia="Times New Roman" w:hAnsi="Calibri" w:cs="Calibri"/>
+                      <w:color w:val="000000"/>
+                      <w:kern w:val="0"/>
+                      <w:lang w:eastAsia="pt-BR"/>
+                      <w14:ligatures w14:val="none"/>
+                    </w:rPr>
+                    <w:t>recuperação</w:t>
+                  </w:r>
+                  <w:r>
+                    <w:rPr>
+                      <w:rFonts w:ascii="Calibri" w:eastAsia="Times New Roman" w:hAnsi="Calibri" w:cs="Calibri"/>
+                      <w:color w:val="000000"/>
+                      <w:kern w:val="0"/>
+                      <w:lang w:eastAsia="pt-BR"/>
+                      <w14:ligatures w14:val="none"/>
+                    </w:rPr>
+                    <w:t xml:space="preserve"> dos dados logo após a conclusão para se certificar que os dados não foram corrompidos</w:t>
+                  </w:r>
+                </w:p>
+              </w:tc>
+            </w:tr>
+            <w:tr>
+              <w:trPr>
+                <w:trHeight w:val="1215"/>
+              </w:trPr>
+              <w:tc>
+                <w:tcPr>
+                  <w:tcW w:w="3840" w:type="dxa"/>
+                  <w:tcBorders>
+                    <w:top w:val="single" w:sz="4" w:space="0" w:color="auto"/>
+                    <w:left w:val="single" w:sz="4" w:space="0" w:color="auto"/>
+                    <w:bottom w:val="single" w:sz="4" w:space="0" w:color="auto"/>
+                    <w:right w:val="single" w:sz="4" w:space="0" w:color="auto"/>
+                  </w:tcBorders>
+                  <w:shd w:val="clear" w:color="auto" w:fill="auto"/>
+                  <w:vAlign w:val="center"/>
+                  <w:hideMark/>
+                </w:tcPr>
+                <w:p>
+                  <w:pPr>
+                    <w:spacing w:after="0" w:line="240" w:lineRule="auto"/>
+                    <w:jc w:val="center"/>
+                    <w:rPr>
+                      <w:rFonts w:ascii="Calibri" w:eastAsia="Times New Roman" w:hAnsi="Calibri" w:cs="Calibri"/>
+                      <w:color w:val="000000"/>
+                      <w:kern w:val="0"/>
+                      <w:lang w:eastAsia="pt-BR"/>
+                      <w14:ligatures w14:val="none"/>
+                    </w:rPr>
+                  </w:pPr>
+                  <w:r>
+                    <w:rPr>
+                      <w:rFonts w:ascii="Calibri" w:eastAsia="Times New Roman" w:hAnsi="Calibri" w:cs="Calibri"/>
+                      <w:color w:val="000000"/>
+                      <w:kern w:val="0"/>
+                      <w:lang w:eastAsia="pt-BR"/>
+                      <w14:ligatures w14:val="none"/>
+                    </w:rPr>
+                    <w:t>Implementar práticas de gerenciamento de mudanças rigorosas, documentar claramente requisitos</w:t>
+                  </w:r>
+                </w:p>
+              </w:tc>
+            </w:tr>
+            <w:tr>
+              <w:trPr>
+                <w:trHeight w:val="1470"/>
+              </w:trPr>
+              <w:tc>
+                <w:tcPr>
+                  <w:tcW w:w="3840" w:type="dxa"/>
+                  <w:tcBorders>
+                    <w:top w:val="single" w:sz="4" w:space="0" w:color="auto"/>
+                    <w:left w:val="single" w:sz="4" w:space="0" w:color="auto"/>
+                    <w:bottom w:val="single" w:sz="4" w:space="0" w:color="auto"/>
+                    <w:right w:val="single" w:sz="4" w:space="0" w:color="auto"/>
+                  </w:tcBorders>
+                  <w:shd w:val="clear" w:color="auto" w:fill="auto"/>
+                  <w:vAlign w:val="center"/>
+                  <w:hideMark/>
+                </w:tcPr>
+                <w:p>
+                  <w:pPr>
+                    <w:spacing w:after="0" w:line="240" w:lineRule="auto"/>
+                    <w:jc w:val="center"/>
+                    <w:rPr>
+                      <w:rFonts w:ascii="Calibri" w:eastAsia="Times New Roman" w:hAnsi="Calibri" w:cs="Calibri"/>
+                      <w:color w:val="000000"/>
+                      <w:kern w:val="0"/>
+                      <w:lang w:eastAsia="pt-BR"/>
+                      <w14:ligatures w14:val="none"/>
+                    </w:rPr>
+                  </w:pPr>
+                  <w:r>
+                    <w:rPr>
+                      <w:rFonts w:ascii="Calibri" w:eastAsia="Times New Roman" w:hAnsi="Calibri" w:cs="Calibri"/>
+                      <w:color w:val="000000"/>
+                      <w:kern w:val="0"/>
+                      <w:lang w:eastAsia="pt-BR"/>
+                      <w14:ligatures w14:val="none"/>
+                    </w:rPr>
+                    <w:t>Manter uma comunicação com os professores e pedir validação para confirmar se o projeto está caminhando para rumo certo</w:t>
+                  </w:r>
+                </w:p>
+              </w:tc>
+            </w:tr>
+            <w:tr>
+              <w:trPr>
+                <w:trHeight w:val="885"/>
+              </w:trPr>
+              <w:tc>
+                <w:tcPr>
+                  <w:tcW w:w="3840" w:type="dxa"/>
+                  <w:tcBorders>
+                    <w:top w:val="single" w:sz="4" w:space="0" w:color="auto"/>
+                    <w:left w:val="single" w:sz="4" w:space="0" w:color="auto"/>
+                    <w:bottom w:val="single" w:sz="4" w:space="0" w:color="auto"/>
+                    <w:right w:val="single" w:sz="4" w:space="0" w:color="auto"/>
+                  </w:tcBorders>
+                  <w:shd w:val="clear" w:color="auto" w:fill="auto"/>
+                  <w:vAlign w:val="center"/>
+                  <w:hideMark/>
+                </w:tcPr>
+                <w:p>
+                  <w:pPr>
+                    <w:spacing w:after="0" w:line="240" w:lineRule="auto"/>
+                    <w:jc w:val="center"/>
+                    <w:rPr>
+                      <w:rFonts w:ascii="Calibri" w:eastAsia="Times New Roman" w:hAnsi="Calibri" w:cs="Calibri"/>
+                      <w:color w:val="000000"/>
+                      <w:kern w:val="0"/>
+                      <w:lang w:eastAsia="pt-BR"/>
+                      <w14:ligatures w14:val="none"/>
+                    </w:rPr>
+                  </w:pPr>
+                  <w:r>
+                    <w:rPr>
+                      <w:rFonts w:ascii="Calibri" w:eastAsia="Times New Roman" w:hAnsi="Calibri" w:cs="Calibri"/>
+                      <w:color w:val="000000"/>
+                      <w:kern w:val="0"/>
+                      <w:lang w:eastAsia="pt-BR"/>
+                      <w14:ligatures w14:val="none"/>
+                    </w:rPr>
+                    <w:lastRenderedPageBreak/>
+                    <w:t>Introduzir essa prática ao co</w:t>
+                  </w:r>
+                  <w:r>
+                    <w:rPr>
+                      <w:rFonts w:ascii="Calibri" w:eastAsia="Times New Roman" w:hAnsi="Calibri" w:cs="Calibri"/>
+                      <w:color w:val="000000"/>
+                      <w:kern w:val="0"/>
+                      <w:lang w:eastAsia="pt-BR"/>
+                      <w14:ligatures w14:val="none"/>
+                    </w:rPr>
+                    <w:t>ti</w:t>
+                  </w:r>
+                  <w:r>
+                    <w:rPr>
+                      <w:rFonts w:ascii="Calibri" w:eastAsia="Times New Roman" w:hAnsi="Calibri" w:cs="Calibri"/>
+                      <w:color w:val="000000"/>
+                      <w:kern w:val="0"/>
+                      <w:lang w:eastAsia="pt-BR"/>
+                      <w14:ligatures w14:val="none"/>
+                    </w:rPr>
+                    <w:t xml:space="preserve">diano para se tornar um hábito </w:t>
+                  </w:r>
+                </w:p>
+              </w:tc>
+            </w:tr>
+            <w:tr>
+              <w:trPr>
+                <w:trHeight w:val="1515"/>
+              </w:trPr>
+              <w:tc>
+                <w:tcPr>
+                  <w:tcW w:w="3840" w:type="dxa"/>
+                  <w:tcBorders>
+                    <w:top w:val="single" w:sz="4" w:space="0" w:color="auto"/>
+                    <w:left w:val="single" w:sz="4" w:space="0" w:color="auto"/>
+                    <w:bottom w:val="single" w:sz="4" w:space="0" w:color="auto"/>
+                    <w:right w:val="single" w:sz="4" w:space="0" w:color="auto"/>
+                  </w:tcBorders>
+                  <w:shd w:val="clear" w:color="auto" w:fill="auto"/>
+                  <w:vAlign w:val="center"/>
+                  <w:hideMark/>
+                </w:tcPr>
+                <w:p>
+                  <w:pPr>
+                    <w:spacing w:after="0" w:line="240" w:lineRule="auto"/>
+                    <w:jc w:val="center"/>
+                    <w:rPr>
+                      <w:rFonts w:ascii="Calibri" w:eastAsia="Times New Roman" w:hAnsi="Calibri" w:cs="Calibri"/>
+                      <w:color w:val="000000"/>
+                      <w:kern w:val="0"/>
+                      <w:lang w:eastAsia="pt-BR"/>
+                      <w14:ligatures w14:val="none"/>
+                    </w:rPr>
+                  </w:pPr>
+                  <w:r>
+                    <w:rPr>
+                      <w:rFonts w:ascii="Calibri" w:eastAsia="Times New Roman" w:hAnsi="Calibri" w:cs="Calibri"/>
+                      <w:color w:val="000000"/>
+                      <w:kern w:val="0"/>
+                      <w:lang w:eastAsia="pt-BR"/>
+                      <w14:ligatures w14:val="none"/>
+                    </w:rPr>
+                    <w:t>Aderir a ferramenta de gestão e cronograma de estudo ao co</w:t>
+                  </w:r>
+                  <w:r>
+                    <w:rPr>
+                      <w:rFonts w:ascii="Calibri" w:eastAsia="Times New Roman" w:hAnsi="Calibri" w:cs="Calibri"/>
+                      <w:color w:val="000000"/>
+                      <w:kern w:val="0"/>
+                      <w:lang w:eastAsia="pt-BR"/>
+                      <w14:ligatures w14:val="none"/>
+                    </w:rPr>
+                    <w:t>ti</w:t>
+                  </w:r>
+                  <w:r>
+                    <w:rPr>
+                      <w:rFonts w:ascii="Calibri" w:eastAsia="Times New Roman" w:hAnsi="Calibri" w:cs="Calibri"/>
+                      <w:color w:val="000000"/>
+                      <w:kern w:val="0"/>
+                      <w:lang w:eastAsia="pt-BR"/>
+                      <w14:ligatures w14:val="none"/>
+                    </w:rPr>
+                    <w:t xml:space="preserve">diano para se organizar separando o tempo correto para concluir todos os </w:t>
+                  </w:r>
+                  <w:r>
+                    <w:rPr>
+                      <w:rFonts w:ascii="Calibri" w:eastAsia="Times New Roman" w:hAnsi="Calibri" w:cs="Calibri"/>
+                      <w:color w:val="000000"/>
+                      <w:kern w:val="0"/>
+                      <w:lang w:eastAsia="pt-BR"/>
+                      <w14:ligatures w14:val="none"/>
+                    </w:rPr>
+                    <w:t>requisitos</w:t>
+                  </w:r>
+                  <w:r>
+                    <w:rPr>
+                      <w:rFonts w:ascii="Calibri" w:eastAsia="Times New Roman" w:hAnsi="Calibri" w:cs="Calibri"/>
+                      <w:color w:val="000000"/>
+                      <w:kern w:val="0"/>
+                      <w:lang w:eastAsia="pt-BR"/>
+                      <w14:ligatures w14:val="none"/>
+                    </w:rPr>
+                    <w:t xml:space="preserve"> no prazo</w:t>
+                  </w:r>
+                </w:p>
+              </w:tc>
+            </w:tr>
+            <w:tr>
+              <w:trPr>
+                <w:trHeight w:val="885"/>
+              </w:trPr>
+              <w:tc>
+                <w:tcPr>
+                  <w:tcW w:w="3840" w:type="dxa"/>
+                  <w:tcBorders>
+                    <w:top w:val="single" w:sz="4" w:space="0" w:color="auto"/>
+                    <w:left w:val="single" w:sz="4" w:space="0" w:color="auto"/>
+                    <w:bottom w:val="single" w:sz="4" w:space="0" w:color="auto"/>
+                    <w:right w:val="single" w:sz="4" w:space="0" w:color="auto"/>
+                  </w:tcBorders>
+                  <w:shd w:val="clear" w:color="auto" w:fill="auto"/>
+                  <w:vAlign w:val="center"/>
+                  <w:hideMark/>
+                </w:tcPr>
+                <w:p>
+                  <w:pPr>
+                    <w:spacing w:after="0" w:line="240" w:lineRule="auto"/>
+                    <w:jc w:val="center"/>
+                    <w:rPr>
+                      <w:rFonts w:ascii="Calibri" w:eastAsia="Times New Roman" w:hAnsi="Calibri" w:cs="Calibri"/>
+                      <w:color w:val="000000"/>
+                      <w:kern w:val="0"/>
+                      <w:lang w:eastAsia="pt-BR"/>
+                      <w14:ligatures w14:val="none"/>
+                    </w:rPr>
+                  </w:pPr>
+                  <w:r>
+                    <w:rPr>
+                      <w:rFonts w:ascii="Calibri" w:eastAsia="Times New Roman" w:hAnsi="Calibri" w:cs="Calibri"/>
+                      <w:color w:val="000000"/>
+                      <w:kern w:val="0"/>
+                      <w:lang w:eastAsia="pt-BR"/>
+                      <w14:ligatures w14:val="none"/>
+                    </w:rPr>
+                    <w:t xml:space="preserve">A cada etapa </w:t>
+                  </w:r>
+                  <w:r>
+                    <w:rPr>
+                      <w:rFonts w:ascii="Calibri" w:eastAsia="Times New Roman" w:hAnsi="Calibri" w:cs="Calibri"/>
+                      <w:color w:val="000000"/>
+                      <w:kern w:val="0"/>
+                      <w:lang w:eastAsia="pt-BR"/>
+                      <w14:ligatures w14:val="none"/>
+                    </w:rPr>
+                    <w:t>concluída</w:t>
+                  </w:r>
+                  <w:r>
+                    <w:rPr>
+                      <w:rFonts w:ascii="Calibri" w:eastAsia="Times New Roman" w:hAnsi="Calibri" w:cs="Calibri"/>
+                      <w:color w:val="000000"/>
+                      <w:kern w:val="0"/>
+                      <w:lang w:eastAsia="pt-BR"/>
+                      <w14:ligatures w14:val="none"/>
+                    </w:rPr>
+                    <w:t xml:space="preserve"> </w:t>
+                  </w:r>
+                  <w:r>
+                    <w:rPr>
+                      <w:rFonts w:ascii="Calibri" w:eastAsia="Times New Roman" w:hAnsi="Calibri" w:cs="Calibri"/>
+                      <w:color w:val="000000"/>
+                      <w:kern w:val="0"/>
+                      <w:lang w:eastAsia="pt-BR"/>
+                      <w14:ligatures w14:val="none"/>
+                    </w:rPr>
+                    <w:t>do projeto</w:t>
+                  </w:r>
+                  <w:r>
+                    <w:rPr>
+                      <w:rFonts w:ascii="Calibri" w:eastAsia="Times New Roman" w:hAnsi="Calibri" w:cs="Calibri"/>
+                      <w:color w:val="000000"/>
+                      <w:kern w:val="0"/>
+                      <w:lang w:eastAsia="pt-BR"/>
+                      <w14:ligatures w14:val="none"/>
+                    </w:rPr>
+                    <w:t xml:space="preserve"> fazer um slide para que a apresentação ande paralelamente ao projeto</w:t>
+                  </w:r>
+                </w:p>
+              </w:tc>
+            </w:tr>
+          </w:tbl>
+          <w:p>
+            <w:pPr>
+              <w:spacing w:line="360" w:lineRule="auto"/>
+              <w:rPr>
+                <w:b/>
+                <w:bCs/>
+              </w:rPr>
+            </w:pPr>
+          </w:p>
+        </w:tc>
+      </w:tr>
+    </w:tbl>
+    <w:p>
+      <w:pPr>
+        <w:spacing w:after="0" w:line="360" w:lineRule="auto"/>
+        <w:rPr>
+          <w:b/>
+          <w:bCs/>
+        </w:rPr>
+      </w:pPr>
+    </w:p>
+    <w:p>
+      <w:pPr>
+        <w:spacing w:after="0" w:line="360" w:lineRule="auto"/>
+        <w:rPr>
+          <w:b/>
+          <w:bCs/>
+        </w:rPr>
+      </w:pPr>
+      <w:r>
+        <w:rPr>
+          <w:b/>
+          <w:bCs/>
+        </w:rPr>
+        <w:t>9.Planilha de fator de risco</w:t>
+      </w:r>
+    </w:p>
+    <w:p>
+      <w:pPr>
+        <w:spacing w:after="0" w:line="360" w:lineRule="auto"/>
+        <w:rPr>
+          <w:b/>
+          <w:bCs/>
+        </w:rPr>
+      </w:pPr>
+      <w:r>
+        <w:rPr>
+          <w:b/>
+          <w:bCs/>
+          <w:noProof/>
+        </w:rPr>
+        <w:drawing>
+          <wp:inline distT="0" distB="0" distL="0" distR="0" wp14:anchorId="11C9BFEA" wp14:editId="6C7DC404">
+            <wp:extent cx="4579952" cy="3037038"/>
+            <wp:effectExtent l="0" t="0" r="0" b="0"/>
+            <wp:docPr id="1924294994" name="Imagem 1"/>
+            <wp:cNvGraphicFramePr>
+              <a:graphicFrameLocks xmlns:a="http://schemas.openxmlformats.org/drawingml/2006/main" noChangeAspect="1"/>
+            </wp:cNvGraphicFramePr>
+            <a:graphic xmlns:a="http://schemas.openxmlformats.org/drawingml/2006/main">
+              <a:graphicData uri="http://schemas.openxmlformats.org/drawingml/2006/picture">
+                <pic:pic xmlns:pic="http://schemas.openxmlformats.org/drawingml/2006/picture">
+                  <pic:nvPicPr>
+                    <pic:cNvPr id="1924294994" name="Imagem 1924294994"/>
+                    <pic:cNvPicPr/>
+                  </pic:nvPicPr>
+                  <pic:blipFill rotWithShape="1">
+                    <a:blip r:embed="rId7" cstate="print">
+                      <a:extLst>
+                        <a:ext uri="{28A0092B-C50C-407E-A947-70E740481C1C}">
+                          <a14:useLocalDpi xmlns:a14="http://schemas.microsoft.com/office/drawing/2010/main" val="0"/>
+                        </a:ext>
+                      </a:extLst>
+                    </a:blip>
+                    <a:srcRect l="7215" r="7967"/>
+                    <a:stretch/>
+                  </pic:blipFill>
+                  <pic:spPr bwMode="auto">
+                    <a:xfrm>
+                      <a:off x="0" y="0"/>
+                      <a:ext cx="4580204" cy="3037205"/>
+                    </a:xfrm>
+                    <a:prstGeom prst="rect">
+                      <a:avLst/>
+                    </a:prstGeom>
+                    <a:ln>
+                      <a:noFill/>
+                    </a:ln>
+                    <a:extLst>
+                      <a:ext uri="{53640926-AAD7-44D8-BBD7-CCE9431645EC}">
+                        <a14:shadowObscured xmlns:a14="http://schemas.microsoft.com/office/drawing/2010/main"/>
+                      </a:ext>
+                    </a:extLst>
+                  </pic:spPr>
+                </pic:pic>
+              </a:graphicData>
+            </a:graphic>
+          </wp:inline>
+        </w:drawing>
+      </w:r>
+    </w:p>
+    <w:p>
+      <w:pPr>
+        <w:spacing w:after="0" w:line="360" w:lineRule="auto"/>
+        <w:rPr>
+          <w:b/>
+          <w:bCs/>
+        </w:rPr>
+      </w:pPr>
+    </w:p>
+    <w:p>
+      <w:pPr>
+        <w:spacing w:after="0" w:line="360" w:lineRule="auto"/>
+        <w:rPr>
+          <w:b/>
+          <w:bCs/>
+        </w:rPr>
+      </w:pPr>
+      <w:r>
+        <w:rPr>
+          <w:b/>
+          <w:bCs/>
+        </w:rPr>
+        <w:t>10</w:t>
       </w:r>
       <w:r>
         <w:rPr>
@@ -7253,7 +8575,7 @@
                     <pic:cNvPicPr/>
                   </pic:nvPicPr>
                   <pic:blipFill rotWithShape="1">
-                    <a:blip r:embed="rId7" cstate="print">
+                    <a:blip r:embed="rId8" cstate="print">
                       <a:extLst>
                         <a:ext uri="{28A0092B-C50C-407E-A947-70E740481C1C}">
                           <a14:useLocalDpi xmlns:a14="http://schemas.microsoft.com/office/drawing/2010/main" val="0"/>
@@ -7286,33 +8608,6 @@
           </wp:inline>
         </w:drawing>
       </w:r>
-    </w:p>
-    <w:p>
-      <w:pPr>
-        <w:spacing w:after="0" w:line="360" w:lineRule="auto"/>
-        <w:rPr>
-          <w:b/>
-          <w:bCs/>
-        </w:rPr>
-      </w:pPr>
-    </w:p>
-    <w:p>
-      <w:pPr>
-        <w:spacing w:after="0" w:line="360" w:lineRule="auto"/>
-        <w:rPr>
-          <w:b/>
-          <w:bCs/>
-        </w:rPr>
-      </w:pPr>
-    </w:p>
-    <w:p>
-      <w:pPr>
-        <w:spacing w:after="0" w:line="360" w:lineRule="auto"/>
-        <w:rPr>
-          <w:b/>
-          <w:bCs/>
-        </w:rPr>
-      </w:pPr>
     </w:p>
     <w:p>
       <w:pPr>

</xml_diff>

<commit_message>
Documentação alterada conforme orientações da pelo PROF Petry, alterações: justificativa e mensação da ODS3 no objetivo do projeto
</commit_message>
<xml_diff>
--- a/Tecnologia da informação/LotusTech_documentação.docx
+++ b/Tecnologia da informação/LotusTech_documentação.docx
@@ -10,8 +10,13 @@
       <w:bookmarkStart w:id="0" w:name="_Hlk150617481"/>
       <w:bookmarkEnd w:id="0"/>
       <w:r>
-        <w:t>São Paulo Tech School</w:t>
-      </w:r>
+        <w:t xml:space="preserve">São Paulo Tech </w:t>
+      </w:r>
+      <w:proofErr w:type="spellStart"/>
+      <w:r>
+        <w:t>School</w:t>
+      </w:r>
+      <w:proofErr w:type="spellEnd"/>
     </w:p>
     <w:p>
       <w:pPr>
@@ -19,7 +24,15 @@
         <w:jc w:val="center"/>
       </w:pPr>
       <w:r>
-        <w:t>Marcelo de Araujo F. de Souza</w:t>
+        <w:t xml:space="preserve">Marcelo de </w:t>
+      </w:r>
+      <w:proofErr w:type="spellStart"/>
+      <w:r>
+        <w:t>Araujo</w:t>
+      </w:r>
+      <w:proofErr w:type="spellEnd"/>
+      <w:r>
+        <w:t xml:space="preserve"> F. de Souza</w:t>
       </w:r>
     </w:p>
     <w:p>
@@ -444,7 +457,31 @@
         <w:spacing w:after="0" w:line="360" w:lineRule="auto"/>
       </w:pPr>
       <w:r>
-        <w:t>busca a iluminação, a autoconsciência e um estado de paz prolongado, podendo ser de diferentes tipos, como zazen (meditação sentada), vipassana (visão clara), consciência plena ou metta (bondade).</w:t>
+        <w:t xml:space="preserve">busca a iluminação, a autoconsciência e um estado de paz prolongado, podendo ser de diferentes tipos, como </w:t>
+      </w:r>
+      <w:proofErr w:type="spellStart"/>
+      <w:r>
+        <w:t>zazen</w:t>
+      </w:r>
+      <w:proofErr w:type="spellEnd"/>
+      <w:r>
+        <w:t xml:space="preserve"> (meditação sentada), </w:t>
+      </w:r>
+      <w:proofErr w:type="spellStart"/>
+      <w:r>
+        <w:t>vipassana</w:t>
+      </w:r>
+      <w:proofErr w:type="spellEnd"/>
+      <w:r>
+        <w:t xml:space="preserve"> (visão clara), consciência plena ou </w:t>
+      </w:r>
+      <w:proofErr w:type="spellStart"/>
+      <w:r>
+        <w:t>metta</w:t>
+      </w:r>
+      <w:proofErr w:type="spellEnd"/>
+      <w:r>
+        <w:t xml:space="preserve"> (bondade).</w:t>
       </w:r>
     </w:p>
     <w:p>
@@ -505,7 +542,31 @@
         <w:spacing w:after="0" w:line="360" w:lineRule="auto"/>
       </w:pPr>
       <w:r>
-        <w:t>com tradição filosófica taoísta, que tem como princípio fundamental a vida em harmonia. Por meio de técnicas de concentração e respiração, seu objetivo é gerar e transformar a energia interna. Existem diferentes tipos, como o Chi Kung, Zhuanqi e Neu Guan.</w:t>
+        <w:t xml:space="preserve">com tradição filosófica taoísta, que tem como princípio fundamental a vida em harmonia. Por meio de técnicas de concentração e respiração, seu objetivo é gerar e transformar a energia interna. Existem diferentes tipos, como o Chi Kung, </w:t>
+      </w:r>
+      <w:proofErr w:type="spellStart"/>
+      <w:r>
+        <w:t>Zhuanqi</w:t>
+      </w:r>
+      <w:proofErr w:type="spellEnd"/>
+      <w:r>
+        <w:t xml:space="preserve"> e </w:t>
+      </w:r>
+      <w:proofErr w:type="spellStart"/>
+      <w:r>
+        <w:t>Neu</w:t>
+      </w:r>
+      <w:proofErr w:type="spellEnd"/>
+      <w:r>
+        <w:t xml:space="preserve"> </w:t>
+      </w:r>
+      <w:proofErr w:type="spellStart"/>
+      <w:r>
+        <w:t>Guan</w:t>
+      </w:r>
+      <w:proofErr w:type="spellEnd"/>
+      <w:r>
+        <w:t>.</w:t>
       </w:r>
     </w:p>
     <w:p>
@@ -609,7 +670,15 @@
         <w:t>Melhor qualidade do sono</w:t>
       </w:r>
       <w:r>
-        <w:t>: a meditação pode ajudar a dormir melhor, pois ajuda a acalmar a mente e o corpo. Indiretamente a meditação, ao colaborar com a redução da ansiedade e do estresse, pode interferir positivamente no sono. Diretamente, ao o relaxamento muscular e com a melhoraria da respiração, a meditação pode facilitar o adormecimento.</w:t>
+        <w:t xml:space="preserve">: a meditação pode ajudar a dormir melhor, pois ajuda a acalmar a mente e o corpo. Indiretamente a meditação, ao colaborar com a redução da ansiedade e do estresse, pode interferir positivamente no sono. Diretamente, </w:t>
+      </w:r>
+      <w:proofErr w:type="gramStart"/>
+      <w:r>
+        <w:t>ao o</w:t>
+      </w:r>
+      <w:proofErr w:type="gramEnd"/>
+      <w:r>
+        <w:t xml:space="preserve"> relaxamento muscular e com a melhoraria da respiração, a meditação pode facilitar o adormecimento.</w:t>
       </w:r>
     </w:p>
     <w:p>
@@ -760,155 +829,153 @@
         <w:spacing w:after="0" w:line="360" w:lineRule="auto"/>
       </w:pPr>
       <w:r>
-        <w:t>Desenvolver um site institucional que conscientize da importância da meditação</w:t>
-      </w:r>
-      <w:r>
-        <w:t xml:space="preserve">, onde haverá </w:t>
-      </w:r>
-      <w:r>
-        <w:t xml:space="preserve">um cadastro para os usuários terem acesso a solução, </w:t>
-      </w:r>
-      <w:r>
-        <w:t xml:space="preserve">registros de estado emocional do usuário, níveis de estresse e </w:t>
-      </w:r>
-      <w:r>
-        <w:t>constância do usuário na prática da meditação</w:t>
-      </w:r>
-      <w:r>
-        <w:t xml:space="preserve"> através de gráficos e métricas</w:t>
-      </w:r>
-      <w:r>
-        <w:t xml:space="preserve"> </w:t>
-      </w:r>
-      <w:r>
-        <w:t>também</w:t>
-      </w:r>
-      <w:r>
-        <w:t xml:space="preserve"> terá uma </w:t>
-      </w:r>
-      <w:r>
-        <w:t>barra de progresso que aumentará de acordo com a interação dos usuários com site</w:t>
-      </w:r>
-      <w:r>
-        <w:t xml:space="preserve">, projeto </w:t>
-      </w:r>
-      <w:r>
-        <w:t xml:space="preserve">todo </w:t>
-      </w:r>
-      <w:r>
-        <w:t>sendo desenvolvido em até 3 semanas.</w:t>
-      </w:r>
-    </w:p>
-    <w:p>
-      <w:pPr>
-        <w:spacing w:after="0" w:line="360" w:lineRule="auto"/>
-      </w:pPr>
-    </w:p>
-    <w:p>
-      <w:pPr>
-        <w:spacing w:after="0" w:line="360" w:lineRule="auto"/>
+        <w:t>Desenvolver um site institucional que</w:t>
+      </w:r>
+      <w:r>
+        <w:t xml:space="preserve"> aborde </w:t>
+      </w:r>
+      <w:r>
         <w:rPr>
           <w:b/>
           <w:bCs/>
         </w:rPr>
-      </w:pPr>
-      <w:r>
+        <w:t>objetivo de desenvolvimento sustentável da ONU número 3 (Saúde e bem-estar)</w:t>
+      </w:r>
+      <w:r>
+        <w:t xml:space="preserve"> e também</w:t>
+      </w:r>
+      <w:r>
+        <w:t xml:space="preserve"> conscientize da importância da meditação</w:t>
+      </w:r>
+      <w:r>
+        <w:t xml:space="preserve">, onde haverá </w:t>
+      </w:r>
+      <w:r>
+        <w:t xml:space="preserve">um cadastro para os usuários terem acesso a solução, </w:t>
+      </w:r>
+      <w:r>
+        <w:t xml:space="preserve">registros de estado emocional do usuário, níveis de estresse e </w:t>
+      </w:r>
+      <w:r>
+        <w:t>constância do usuário na prática da meditação</w:t>
+      </w:r>
+      <w:r>
+        <w:t xml:space="preserve"> através de gráficos e métricas</w:t>
+      </w:r>
+      <w:r>
+        <w:t xml:space="preserve"> </w:t>
+      </w:r>
+      <w:r>
+        <w:t>também</w:t>
+      </w:r>
+      <w:r>
+        <w:t xml:space="preserve"> terá uma </w:t>
+      </w:r>
+      <w:r>
+        <w:t>barra de progresso que aumentará de acordo com a interação dos usuários com site</w:t>
+      </w:r>
+      <w:r>
+        <w:t xml:space="preserve">, projeto </w:t>
+      </w:r>
+      <w:r>
+        <w:t xml:space="preserve">todo </w:t>
+      </w:r>
+      <w:r>
+        <w:t>sendo desenvolvido em até 3 semanas.</w:t>
+      </w:r>
+    </w:p>
+    <w:p>
+      <w:pPr>
+        <w:spacing w:after="0" w:line="360" w:lineRule="auto"/>
+      </w:pPr>
+    </w:p>
+    <w:p>
+      <w:pPr>
+        <w:spacing w:after="0" w:line="360" w:lineRule="auto"/>
         <w:rPr>
           <w:b/>
           <w:bCs/>
         </w:rPr>
-        <w:t>3.Justificativa</w:t>
-      </w:r>
-    </w:p>
-    <w:p>
-      <w:pPr>
-        <w:spacing w:after="0" w:line="360" w:lineRule="auto"/>
-      </w:pPr>
-      <w:r>
-        <w:t>A</w:t>
-      </w:r>
-      <w:r>
-        <w:t>uxiliar para uma</w:t>
-      </w:r>
-      <w:r>
-        <w:t xml:space="preserve"> vida saudável e promover o bem-estar para todos, em todas as idades</w:t>
-      </w:r>
-      <w:r>
-        <w:t>.</w:t>
-      </w:r>
-      <w:r>
-        <w:tab/>
-      </w:r>
-    </w:p>
-    <w:p>
-      <w:pPr>
-        <w:spacing w:after="0" w:line="360" w:lineRule="auto"/>
-      </w:pPr>
-    </w:p>
-    <w:p>
-      <w:pPr>
-        <w:spacing w:after="0" w:line="360" w:lineRule="auto"/>
-      </w:pPr>
-    </w:p>
-    <w:p>
-      <w:pPr>
-        <w:spacing w:after="0" w:line="360" w:lineRule="auto"/>
-      </w:pPr>
-    </w:p>
-    <w:p>
-      <w:pPr>
-        <w:spacing w:after="0" w:line="360" w:lineRule="auto"/>
-      </w:pPr>
-    </w:p>
-    <w:p>
-      <w:pPr>
-        <w:spacing w:after="0" w:line="360" w:lineRule="auto"/>
-      </w:pPr>
-    </w:p>
-    <w:p>
-      <w:pPr>
-        <w:spacing w:after="0" w:line="360" w:lineRule="auto"/>
-      </w:pPr>
-    </w:p>
-    <w:p>
-      <w:pPr>
-        <w:spacing w:after="0" w:line="360" w:lineRule="auto"/>
-      </w:pPr>
-    </w:p>
-    <w:p>
-      <w:pPr>
-        <w:spacing w:after="0" w:line="360" w:lineRule="auto"/>
-      </w:pPr>
-    </w:p>
-    <w:p>
-      <w:pPr>
-        <w:spacing w:after="0" w:line="360" w:lineRule="auto"/>
-      </w:pPr>
-    </w:p>
-    <w:p>
-      <w:pPr>
-        <w:spacing w:after="0" w:line="360" w:lineRule="auto"/>
-      </w:pPr>
-    </w:p>
-    <w:p>
-      <w:pPr>
-        <w:spacing w:after="0" w:line="360" w:lineRule="auto"/>
-      </w:pPr>
-    </w:p>
-    <w:p>
-      <w:pPr>
-        <w:spacing w:after="0" w:line="360" w:lineRule="auto"/>
+      </w:pPr>
+      <w:r>
         <w:rPr>
           <w:b/>
           <w:bCs/>
         </w:rPr>
-      </w:pPr>
-      <w:r>
+        <w:t>3.Justificativa</w:t>
+      </w:r>
+    </w:p>
+    <w:p>
+      <w:pPr>
+        <w:spacing w:after="0" w:line="360" w:lineRule="auto"/>
+      </w:pPr>
+      <w:r>
+        <w:t>Trazer saúde e bem-estar para toda sociedade de forma simples e aumentar a consciência sobre a importância de técnicas meditativas</w:t>
+      </w:r>
+    </w:p>
+    <w:p>
+      <w:pPr>
+        <w:spacing w:after="0" w:line="360" w:lineRule="auto"/>
+      </w:pPr>
+    </w:p>
+    <w:p>
+      <w:pPr>
+        <w:spacing w:after="0" w:line="360" w:lineRule="auto"/>
+      </w:pPr>
+    </w:p>
+    <w:p>
+      <w:pPr>
+        <w:spacing w:after="0" w:line="360" w:lineRule="auto"/>
+      </w:pPr>
+    </w:p>
+    <w:p>
+      <w:pPr>
+        <w:spacing w:after="0" w:line="360" w:lineRule="auto"/>
+      </w:pPr>
+    </w:p>
+    <w:p>
+      <w:pPr>
+        <w:spacing w:after="0" w:line="360" w:lineRule="auto"/>
+      </w:pPr>
+    </w:p>
+    <w:p>
+      <w:pPr>
+        <w:spacing w:after="0" w:line="360" w:lineRule="auto"/>
+      </w:pPr>
+    </w:p>
+    <w:p>
+      <w:pPr>
+        <w:spacing w:after="0" w:line="360" w:lineRule="auto"/>
+      </w:pPr>
+    </w:p>
+    <w:p>
+      <w:pPr>
+        <w:spacing w:after="0" w:line="360" w:lineRule="auto"/>
+      </w:pPr>
+    </w:p>
+    <w:p>
+      <w:pPr>
+        <w:spacing w:after="0" w:line="360" w:lineRule="auto"/>
+      </w:pPr>
+    </w:p>
+    <w:p>
+      <w:pPr>
+        <w:spacing w:after="0" w:line="360" w:lineRule="auto"/>
+      </w:pPr>
+    </w:p>
+    <w:p>
+      <w:pPr>
+        <w:spacing w:after="0" w:line="360" w:lineRule="auto"/>
         <w:rPr>
           <w:b/>
           <w:bCs/>
         </w:rPr>
-        <w:lastRenderedPageBreak/>
+      </w:pPr>
+      <w:r>
+        <w:rPr>
+          <w:b/>
+          <w:bCs/>
+        </w:rPr>
         <w:t>4.Escopo</w:t>
       </w:r>
     </w:p>
@@ -1026,7 +1093,15 @@
         <w:t xml:space="preserve">Telas informativas sobre meditação, seus benefícios, </w:t>
       </w:r>
       <w:r>
-        <w:t>técnica de Mindfulness (atenção plena) e informações relacionadas a saúde mental</w:t>
+        <w:t xml:space="preserve">técnica de </w:t>
+      </w:r>
+      <w:proofErr w:type="spellStart"/>
+      <w:r>
+        <w:t>Mindfulness</w:t>
+      </w:r>
+      <w:proofErr w:type="spellEnd"/>
+      <w:r>
+        <w:t xml:space="preserve"> (atenção plena) e informações relacionadas a saúde mental</w:t>
       </w:r>
     </w:p>
     <w:p>
@@ -1385,7 +1460,6 @@
           <w:b/>
           <w:bCs/>
         </w:rPr>
-        <w:lastRenderedPageBreak/>
         <w:t>5</w:t>
       </w:r>
       <w:r>
@@ -1734,7 +1808,29 @@
                       <w14:ligatures w14:val="none"/>
                     </w:rPr>
                     <w:br/>
-                    <w:t>(Front-end)</w:t>
+                    <w:t>(Front-</w:t>
+                  </w:r>
+                  <w:proofErr w:type="spellStart"/>
+                  <w:r>
+                    <w:rPr>
+                      <w:rFonts w:ascii="Calibri" w:eastAsia="Times New Roman" w:hAnsi="Calibri" w:cs="Calibri"/>
+                      <w:color w:val="000000"/>
+                      <w:kern w:val="0"/>
+                      <w:lang w:eastAsia="pt-BR"/>
+                      <w14:ligatures w14:val="none"/>
+                    </w:rPr>
+                    <w:t>end</w:t>
+                  </w:r>
+                  <w:proofErr w:type="spellEnd"/>
+                  <w:r>
+                    <w:rPr>
+                      <w:rFonts w:ascii="Calibri" w:eastAsia="Times New Roman" w:hAnsi="Calibri" w:cs="Calibri"/>
+                      <w:color w:val="000000"/>
+                      <w:kern w:val="0"/>
+                      <w:lang w:eastAsia="pt-BR"/>
+                      <w14:ligatures w14:val="none"/>
+                    </w:rPr>
+                    <w:t>)</w:t>
                   </w:r>
                 </w:p>
               </w:tc>
@@ -1959,7 +2055,29 @@
                       <w14:ligatures w14:val="none"/>
                     </w:rPr>
                     <w:br/>
-                    <w:t>(Back-end)</w:t>
+                    <w:t>(Back-</w:t>
+                  </w:r>
+                  <w:proofErr w:type="spellStart"/>
+                  <w:r>
+                    <w:rPr>
+                      <w:rFonts w:ascii="Calibri" w:eastAsia="Times New Roman" w:hAnsi="Calibri" w:cs="Calibri"/>
+                      <w:color w:val="000000"/>
+                      <w:kern w:val="0"/>
+                      <w:lang w:eastAsia="pt-BR"/>
+                      <w14:ligatures w14:val="none"/>
+                    </w:rPr>
+                    <w:t>end</w:t>
+                  </w:r>
+                  <w:proofErr w:type="spellEnd"/>
+                  <w:r>
+                    <w:rPr>
+                      <w:rFonts w:ascii="Calibri" w:eastAsia="Times New Roman" w:hAnsi="Calibri" w:cs="Calibri"/>
+                      <w:color w:val="000000"/>
+                      <w:kern w:val="0"/>
+                      <w:lang w:eastAsia="pt-BR"/>
+                      <w14:ligatures w14:val="none"/>
+                    </w:rPr>
+                    <w:t>)</w:t>
                   </w:r>
                 </w:p>
               </w:tc>
@@ -1996,7 +2114,29 @@
                       <w:lang w:eastAsia="pt-BR"/>
                       <w14:ligatures w14:val="none"/>
                     </w:rPr>
-                    <w:t>Deverá ter um acesso rápido (navbar) para acessar o cadastro</w:t>
+                    <w:t>Deverá ter um acesso rápido (</w:t>
+                  </w:r>
+                  <w:proofErr w:type="spellStart"/>
+                  <w:r>
+                    <w:rPr>
+                      <w:rFonts w:ascii="Calibri" w:eastAsia="Times New Roman" w:hAnsi="Calibri" w:cs="Calibri"/>
+                      <w:color w:val="000000"/>
+                      <w:kern w:val="0"/>
+                      <w:lang w:eastAsia="pt-BR"/>
+                      <w14:ligatures w14:val="none"/>
+                    </w:rPr>
+                    <w:t>navbar</w:t>
+                  </w:r>
+                  <w:proofErr w:type="spellEnd"/>
+                  <w:r>
+                    <w:rPr>
+                      <w:rFonts w:ascii="Calibri" w:eastAsia="Times New Roman" w:hAnsi="Calibri" w:cs="Calibri"/>
+                      <w:color w:val="000000"/>
+                      <w:kern w:val="0"/>
+                      <w:lang w:eastAsia="pt-BR"/>
+                      <w14:ligatures w14:val="none"/>
+                    </w:rPr>
+                    <w:t>) para acessar o cadastro</w:t>
                   </w:r>
                 </w:p>
               </w:tc>
@@ -2163,7 +2303,29 @@
                       <w14:ligatures w14:val="none"/>
                     </w:rPr>
                     <w:br/>
-                    <w:t>(Front-end)</w:t>
+                    <w:t>(Front-</w:t>
+                  </w:r>
+                  <w:proofErr w:type="spellStart"/>
+                  <w:r>
+                    <w:rPr>
+                      <w:rFonts w:ascii="Calibri" w:eastAsia="Times New Roman" w:hAnsi="Calibri" w:cs="Calibri"/>
+                      <w:color w:val="000000"/>
+                      <w:kern w:val="0"/>
+                      <w:lang w:eastAsia="pt-BR"/>
+                      <w14:ligatures w14:val="none"/>
+                    </w:rPr>
+                    <w:t>end</w:t>
+                  </w:r>
+                  <w:proofErr w:type="spellEnd"/>
+                  <w:r>
+                    <w:rPr>
+                      <w:rFonts w:ascii="Calibri" w:eastAsia="Times New Roman" w:hAnsi="Calibri" w:cs="Calibri"/>
+                      <w:color w:val="000000"/>
+                      <w:kern w:val="0"/>
+                      <w:lang w:eastAsia="pt-BR"/>
+                      <w14:ligatures w14:val="none"/>
+                    </w:rPr>
+                    <w:t>)</w:t>
                   </w:r>
                 </w:p>
               </w:tc>
@@ -2367,7 +2529,29 @@
                       <w14:ligatures w14:val="none"/>
                     </w:rPr>
                     <w:br/>
-                    <w:t>(Back-end)</w:t>
+                    <w:t>(Back-</w:t>
+                  </w:r>
+                  <w:proofErr w:type="spellStart"/>
+                  <w:r>
+                    <w:rPr>
+                      <w:rFonts w:ascii="Calibri" w:eastAsia="Times New Roman" w:hAnsi="Calibri" w:cs="Calibri"/>
+                      <w:color w:val="000000"/>
+                      <w:kern w:val="0"/>
+                      <w:lang w:eastAsia="pt-BR"/>
+                      <w14:ligatures w14:val="none"/>
+                    </w:rPr>
+                    <w:t>end</w:t>
+                  </w:r>
+                  <w:proofErr w:type="spellEnd"/>
+                  <w:r>
+                    <w:rPr>
+                      <w:rFonts w:ascii="Calibri" w:eastAsia="Times New Roman" w:hAnsi="Calibri" w:cs="Calibri"/>
+                      <w:color w:val="000000"/>
+                      <w:kern w:val="0"/>
+                      <w:lang w:eastAsia="pt-BR"/>
+                      <w14:ligatures w14:val="none"/>
+                    </w:rPr>
+                    <w:t>)</w:t>
                   </w:r>
                 </w:p>
               </w:tc>
@@ -2404,7 +2588,51 @@
                       <w:lang w:eastAsia="pt-BR"/>
                       <w14:ligatures w14:val="none"/>
                     </w:rPr>
-                    <w:t>Para a senha terá até 8 caracteres, pode conter somente caracteres com letra minúscula e números de 0 a 9; O E-mail deve ser válido (@, .com e .br); Os campos não podem estar em branco.</w:t>
+                    <w:t>Para a senha terá até 8 caracteres, pode conter somente caracteres com letra minúscula e números de 0 a 9; O E-mail deve ser válido (@, .com e .</w:t>
+                  </w:r>
+                  <w:proofErr w:type="spellStart"/>
+                  <w:r>
+                    <w:rPr>
+                      <w:rFonts w:ascii="Calibri" w:eastAsia="Times New Roman" w:hAnsi="Calibri" w:cs="Calibri"/>
+                      <w:color w:val="000000"/>
+                      <w:kern w:val="0"/>
+                      <w:lang w:eastAsia="pt-BR"/>
+                      <w14:ligatures w14:val="none"/>
+                    </w:rPr>
+                    <w:t>br</w:t>
+                  </w:r>
+                  <w:proofErr w:type="spellEnd"/>
+                  <w:r>
+                    <w:rPr>
+                      <w:rFonts w:ascii="Calibri" w:eastAsia="Times New Roman" w:hAnsi="Calibri" w:cs="Calibri"/>
+                      <w:color w:val="000000"/>
+                      <w:kern w:val="0"/>
+                      <w:lang w:eastAsia="pt-BR"/>
+                      <w14:ligatures w14:val="none"/>
+                    </w:rPr>
+                    <w:t xml:space="preserve">); </w:t>
+                  </w:r>
+                  <w:proofErr w:type="gramStart"/>
+                  <w:r>
+                    <w:rPr>
+                      <w:rFonts w:ascii="Calibri" w:eastAsia="Times New Roman" w:hAnsi="Calibri" w:cs="Calibri"/>
+                      <w:color w:val="000000"/>
+                      <w:kern w:val="0"/>
+                      <w:lang w:eastAsia="pt-BR"/>
+                      <w14:ligatures w14:val="none"/>
+                    </w:rPr>
+                    <w:t>Os</w:t>
+                  </w:r>
+                  <w:proofErr w:type="gramEnd"/>
+                  <w:r>
+                    <w:rPr>
+                      <w:rFonts w:ascii="Calibri" w:eastAsia="Times New Roman" w:hAnsi="Calibri" w:cs="Calibri"/>
+                      <w:color w:val="000000"/>
+                      <w:kern w:val="0"/>
+                      <w:lang w:eastAsia="pt-BR"/>
+                      <w14:ligatures w14:val="none"/>
+                    </w:rPr>
+                    <w:t xml:space="preserve"> campos não podem estar em branco.</w:t>
                   </w:r>
                 </w:p>
               </w:tc>
@@ -2571,7 +2799,29 @@
                       <w14:ligatures w14:val="none"/>
                     </w:rPr>
                     <w:br/>
-                    <w:t>(Front-end)</w:t>
+                    <w:t>(Front-</w:t>
+                  </w:r>
+                  <w:proofErr w:type="spellStart"/>
+                  <w:r>
+                    <w:rPr>
+                      <w:rFonts w:ascii="Calibri" w:eastAsia="Times New Roman" w:hAnsi="Calibri" w:cs="Calibri"/>
+                      <w:color w:val="000000"/>
+                      <w:kern w:val="0"/>
+                      <w:lang w:eastAsia="pt-BR"/>
+                      <w14:ligatures w14:val="none"/>
+                    </w:rPr>
+                    <w:t>end</w:t>
+                  </w:r>
+                  <w:proofErr w:type="spellEnd"/>
+                  <w:r>
+                    <w:rPr>
+                      <w:rFonts w:ascii="Calibri" w:eastAsia="Times New Roman" w:hAnsi="Calibri" w:cs="Calibri"/>
+                      <w:color w:val="000000"/>
+                      <w:kern w:val="0"/>
+                      <w:lang w:eastAsia="pt-BR"/>
+                      <w14:ligatures w14:val="none"/>
+                    </w:rPr>
+                    <w:t>)</w:t>
                   </w:r>
                 </w:p>
               </w:tc>
@@ -2775,7 +3025,29 @@
                       <w14:ligatures w14:val="none"/>
                     </w:rPr>
                     <w:br/>
-                    <w:t>(Back-end)</w:t>
+                    <w:t>(Back-</w:t>
+                  </w:r>
+                  <w:proofErr w:type="spellStart"/>
+                  <w:r>
+                    <w:rPr>
+                      <w:rFonts w:ascii="Calibri" w:eastAsia="Times New Roman" w:hAnsi="Calibri" w:cs="Calibri"/>
+                      <w:color w:val="000000"/>
+                      <w:kern w:val="0"/>
+                      <w:lang w:eastAsia="pt-BR"/>
+                      <w14:ligatures w14:val="none"/>
+                    </w:rPr>
+                    <w:t>end</w:t>
+                  </w:r>
+                  <w:proofErr w:type="spellEnd"/>
+                  <w:r>
+                    <w:rPr>
+                      <w:rFonts w:ascii="Calibri" w:eastAsia="Times New Roman" w:hAnsi="Calibri" w:cs="Calibri"/>
+                      <w:color w:val="000000"/>
+                      <w:kern w:val="0"/>
+                      <w:lang w:eastAsia="pt-BR"/>
+                      <w14:ligatures w14:val="none"/>
+                    </w:rPr>
+                    <w:t>)</w:t>
                   </w:r>
                 </w:p>
               </w:tc>
@@ -3388,7 +3660,29 @@
                       <w14:ligatures w14:val="none"/>
                     </w:rPr>
                     <w:br/>
-                    <w:t>(Front-end)</w:t>
+                    <w:t>(Front-</w:t>
+                  </w:r>
+                  <w:proofErr w:type="spellStart"/>
+                  <w:r>
+                    <w:rPr>
+                      <w:rFonts w:ascii="Calibri" w:eastAsia="Times New Roman" w:hAnsi="Calibri" w:cs="Calibri"/>
+                      <w:color w:val="000000"/>
+                      <w:kern w:val="0"/>
+                      <w:lang w:eastAsia="pt-BR"/>
+                      <w14:ligatures w14:val="none"/>
+                    </w:rPr>
+                    <w:t>end</w:t>
+                  </w:r>
+                  <w:proofErr w:type="spellEnd"/>
+                  <w:r>
+                    <w:rPr>
+                      <w:rFonts w:ascii="Calibri" w:eastAsia="Times New Roman" w:hAnsi="Calibri" w:cs="Calibri"/>
+                      <w:color w:val="000000"/>
+                      <w:kern w:val="0"/>
+                      <w:lang w:eastAsia="pt-BR"/>
+                      <w14:ligatures w14:val="none"/>
+                    </w:rPr>
+                    <w:t>)</w:t>
                   </w:r>
                 </w:p>
               </w:tc>
@@ -3592,7 +3886,29 @@
                       <w14:ligatures w14:val="none"/>
                     </w:rPr>
                     <w:br/>
-                    <w:t>(Back-end)</w:t>
+                    <w:t>(Back-</w:t>
+                  </w:r>
+                  <w:proofErr w:type="spellStart"/>
+                  <w:r>
+                    <w:rPr>
+                      <w:rFonts w:ascii="Calibri" w:eastAsia="Times New Roman" w:hAnsi="Calibri" w:cs="Calibri"/>
+                      <w:color w:val="000000"/>
+                      <w:kern w:val="0"/>
+                      <w:lang w:eastAsia="pt-BR"/>
+                      <w14:ligatures w14:val="none"/>
+                    </w:rPr>
+                    <w:t>end</w:t>
+                  </w:r>
+                  <w:proofErr w:type="spellEnd"/>
+                  <w:r>
+                    <w:rPr>
+                      <w:rFonts w:ascii="Calibri" w:eastAsia="Times New Roman" w:hAnsi="Calibri" w:cs="Calibri"/>
+                      <w:color w:val="000000"/>
+                      <w:kern w:val="0"/>
+                      <w:lang w:eastAsia="pt-BR"/>
+                      <w14:ligatures w14:val="none"/>
+                    </w:rPr>
+                    <w:t>)</w:t>
                   </w:r>
                 </w:p>
               </w:tc>
@@ -3629,7 +3945,29 @@
                       <w:lang w:eastAsia="pt-BR"/>
                       <w14:ligatures w14:val="none"/>
                     </w:rPr>
-                    <w:t>Essa tela será uma das opções da sidebar para navegação mais otimizada da solução</w:t>
+                    <w:t xml:space="preserve">Essa tela será uma das opções da </w:t>
+                  </w:r>
+                  <w:proofErr w:type="spellStart"/>
+                  <w:r>
+                    <w:rPr>
+                      <w:rFonts w:ascii="Calibri" w:eastAsia="Times New Roman" w:hAnsi="Calibri" w:cs="Calibri"/>
+                      <w:color w:val="000000"/>
+                      <w:kern w:val="0"/>
+                      <w:lang w:eastAsia="pt-BR"/>
+                      <w14:ligatures w14:val="none"/>
+                    </w:rPr>
+                    <w:t>sidebar</w:t>
+                  </w:r>
+                  <w:proofErr w:type="spellEnd"/>
+                  <w:r>
+                    <w:rPr>
+                      <w:rFonts w:ascii="Calibri" w:eastAsia="Times New Roman" w:hAnsi="Calibri" w:cs="Calibri"/>
+                      <w:color w:val="000000"/>
+                      <w:kern w:val="0"/>
+                      <w:lang w:eastAsia="pt-BR"/>
+                      <w14:ligatures w14:val="none"/>
+                    </w:rPr>
+                    <w:t xml:space="preserve"> para navegação mais otimizada da solução</w:t>
                   </w:r>
                 </w:p>
               </w:tc>
@@ -3796,7 +4134,29 @@
                       <w14:ligatures w14:val="none"/>
                     </w:rPr>
                     <w:br/>
-                    <w:t>(Front-end)</w:t>
+                    <w:t>(Front-</w:t>
+                  </w:r>
+                  <w:proofErr w:type="spellStart"/>
+                  <w:r>
+                    <w:rPr>
+                      <w:rFonts w:ascii="Calibri" w:eastAsia="Times New Roman" w:hAnsi="Calibri" w:cs="Calibri"/>
+                      <w:color w:val="000000"/>
+                      <w:kern w:val="0"/>
+                      <w:lang w:eastAsia="pt-BR"/>
+                      <w14:ligatures w14:val="none"/>
+                    </w:rPr>
+                    <w:t>end</w:t>
+                  </w:r>
+                  <w:proofErr w:type="spellEnd"/>
+                  <w:r>
+                    <w:rPr>
+                      <w:rFonts w:ascii="Calibri" w:eastAsia="Times New Roman" w:hAnsi="Calibri" w:cs="Calibri"/>
+                      <w:color w:val="000000"/>
+                      <w:kern w:val="0"/>
+                      <w:lang w:eastAsia="pt-BR"/>
+                      <w14:ligatures w14:val="none"/>
+                    </w:rPr>
+                    <w:t>)</w:t>
                   </w:r>
                 </w:p>
               </w:tc>
@@ -4000,7 +4360,29 @@
                       <w14:ligatures w14:val="none"/>
                     </w:rPr>
                     <w:br/>
-                    <w:t>(Back-end)</w:t>
+                    <w:t>(Back-</w:t>
+                  </w:r>
+                  <w:proofErr w:type="spellStart"/>
+                  <w:r>
+                    <w:rPr>
+                      <w:rFonts w:ascii="Calibri" w:eastAsia="Times New Roman" w:hAnsi="Calibri" w:cs="Calibri"/>
+                      <w:color w:val="000000"/>
+                      <w:kern w:val="0"/>
+                      <w:lang w:eastAsia="pt-BR"/>
+                      <w14:ligatures w14:val="none"/>
+                    </w:rPr>
+                    <w:t>end</w:t>
+                  </w:r>
+                  <w:proofErr w:type="spellEnd"/>
+                  <w:r>
+                    <w:rPr>
+                      <w:rFonts w:ascii="Calibri" w:eastAsia="Times New Roman" w:hAnsi="Calibri" w:cs="Calibri"/>
+                      <w:color w:val="000000"/>
+                      <w:kern w:val="0"/>
+                      <w:lang w:eastAsia="pt-BR"/>
+                      <w14:ligatures w14:val="none"/>
+                    </w:rPr>
+                    <w:t>)</w:t>
                   </w:r>
                 </w:p>
               </w:tc>
@@ -4037,7 +4419,29 @@
                       <w:lang w:eastAsia="pt-BR"/>
                       <w14:ligatures w14:val="none"/>
                     </w:rPr>
-                    <w:t>Sendo uma das opções da sidebar, nessa tela as informações ser</w:t>
+                    <w:t xml:space="preserve">Sendo uma das opções da </w:t>
+                  </w:r>
+                  <w:proofErr w:type="spellStart"/>
+                  <w:r>
+                    <w:rPr>
+                      <w:rFonts w:ascii="Calibri" w:eastAsia="Times New Roman" w:hAnsi="Calibri" w:cs="Calibri"/>
+                      <w:color w:val="000000"/>
+                      <w:kern w:val="0"/>
+                      <w:lang w:eastAsia="pt-BR"/>
+                      <w14:ligatures w14:val="none"/>
+                    </w:rPr>
+                    <w:t>sidebar</w:t>
+                  </w:r>
+                  <w:proofErr w:type="spellEnd"/>
+                  <w:r>
+                    <w:rPr>
+                      <w:rFonts w:ascii="Calibri" w:eastAsia="Times New Roman" w:hAnsi="Calibri" w:cs="Calibri"/>
+                      <w:color w:val="000000"/>
+                      <w:kern w:val="0"/>
+                      <w:lang w:eastAsia="pt-BR"/>
+                      <w14:ligatures w14:val="none"/>
+                    </w:rPr>
+                    <w:t>, nessa tela as informações ser</w:t>
                   </w:r>
                   <w:r>
                     <w:rPr>
@@ -4235,7 +4639,29 @@
                       <w14:ligatures w14:val="none"/>
                     </w:rPr>
                     <w:br/>
-                    <w:t>(Front-end)</w:t>
+                    <w:t>(Front-</w:t>
+                  </w:r>
+                  <w:proofErr w:type="spellStart"/>
+                  <w:r>
+                    <w:rPr>
+                      <w:rFonts w:ascii="Calibri" w:eastAsia="Times New Roman" w:hAnsi="Calibri" w:cs="Calibri"/>
+                      <w:color w:val="000000"/>
+                      <w:kern w:val="0"/>
+                      <w:lang w:eastAsia="pt-BR"/>
+                      <w14:ligatures w14:val="none"/>
+                    </w:rPr>
+                    <w:t>end</w:t>
+                  </w:r>
+                  <w:proofErr w:type="spellEnd"/>
+                  <w:r>
+                    <w:rPr>
+                      <w:rFonts w:ascii="Calibri" w:eastAsia="Times New Roman" w:hAnsi="Calibri" w:cs="Calibri"/>
+                      <w:color w:val="000000"/>
+                      <w:kern w:val="0"/>
+                      <w:lang w:eastAsia="pt-BR"/>
+                      <w14:ligatures w14:val="none"/>
+                    </w:rPr>
+                    <w:t>)</w:t>
                   </w:r>
                 </w:p>
               </w:tc>
@@ -4272,7 +4698,29 @@
                       <w:lang w:eastAsia="pt-BR"/>
                       <w14:ligatures w14:val="none"/>
                     </w:rPr>
-                    <w:t>O software oferecerá uma tela onde os usuários poderão adicionar registrar sua emoção, nível de estresse e progresso na pratica da meditação onde haverá gráficos com seu progresso ao longo do tempo</w:t>
+                    <w:t xml:space="preserve">O software oferecerá uma tela onde os usuários poderão adicionar registrar sua emoção, nível de estresse e progresso na </w:t>
+                  </w:r>
+                  <w:proofErr w:type="gramStart"/>
+                  <w:r>
+                    <w:rPr>
+                      <w:rFonts w:ascii="Calibri" w:eastAsia="Times New Roman" w:hAnsi="Calibri" w:cs="Calibri"/>
+                      <w:color w:val="000000"/>
+                      <w:kern w:val="0"/>
+                      <w:lang w:eastAsia="pt-BR"/>
+                      <w14:ligatures w14:val="none"/>
+                    </w:rPr>
+                    <w:t>pratica</w:t>
+                  </w:r>
+                  <w:proofErr w:type="gramEnd"/>
+                  <w:r>
+                    <w:rPr>
+                      <w:rFonts w:ascii="Calibri" w:eastAsia="Times New Roman" w:hAnsi="Calibri" w:cs="Calibri"/>
+                      <w:color w:val="000000"/>
+                      <w:kern w:val="0"/>
+                      <w:lang w:eastAsia="pt-BR"/>
+                      <w14:ligatures w14:val="none"/>
+                    </w:rPr>
+                    <w:t xml:space="preserve"> da meditação onde haverá gráficos com seu progresso ao longo do tempo</w:t>
                   </w:r>
                 </w:p>
               </w:tc>
@@ -4450,7 +4898,29 @@
                       <w14:ligatures w14:val="none"/>
                     </w:rPr>
                     <w:br/>
-                    <w:t>(Back-end)</w:t>
+                    <w:t>(Back-</w:t>
+                  </w:r>
+                  <w:proofErr w:type="spellStart"/>
+                  <w:r>
+                    <w:rPr>
+                      <w:rFonts w:ascii="Calibri" w:eastAsia="Times New Roman" w:hAnsi="Calibri" w:cs="Calibri"/>
+                      <w:color w:val="000000"/>
+                      <w:kern w:val="0"/>
+                      <w:lang w:eastAsia="pt-BR"/>
+                      <w14:ligatures w14:val="none"/>
+                    </w:rPr>
+                    <w:t>end</w:t>
+                  </w:r>
+                  <w:proofErr w:type="spellEnd"/>
+                  <w:r>
+                    <w:rPr>
+                      <w:rFonts w:ascii="Calibri" w:eastAsia="Times New Roman" w:hAnsi="Calibri" w:cs="Calibri"/>
+                      <w:color w:val="000000"/>
+                      <w:kern w:val="0"/>
+                      <w:lang w:eastAsia="pt-BR"/>
+                      <w14:ligatures w14:val="none"/>
+                    </w:rPr>
+                    <w:t>)</w:t>
                   </w:r>
                 </w:p>
               </w:tc>
@@ -5260,7 +5730,29 @@
                       <w:lang w:eastAsia="pt-BR"/>
                       <w14:ligatures w14:val="none"/>
                     </w:rPr>
-                    <w:t xml:space="preserve">Toda alteração feita no projeto deverá ser versionada para o repositório do GitHub </w:t>
+                    <w:t xml:space="preserve">Toda alteração feita no projeto deverá ser </w:t>
+                  </w:r>
+                  <w:proofErr w:type="spellStart"/>
+                  <w:r>
+                    <w:rPr>
+                      <w:rFonts w:ascii="Calibri" w:eastAsia="Times New Roman" w:hAnsi="Calibri" w:cs="Calibri"/>
+                      <w:color w:val="000000"/>
+                      <w:kern w:val="0"/>
+                      <w:lang w:eastAsia="pt-BR"/>
+                      <w14:ligatures w14:val="none"/>
+                    </w:rPr>
+                    <w:t>versionada</w:t>
+                  </w:r>
+                  <w:proofErr w:type="spellEnd"/>
+                  <w:r>
+                    <w:rPr>
+                      <w:rFonts w:ascii="Calibri" w:eastAsia="Times New Roman" w:hAnsi="Calibri" w:cs="Calibri"/>
+                      <w:color w:val="000000"/>
+                      <w:kern w:val="0"/>
+                      <w:lang w:eastAsia="pt-BR"/>
+                      <w14:ligatures w14:val="none"/>
+                    </w:rPr>
+                    <w:t xml:space="preserve"> para o repositório do GitHub </w:t>
                   </w:r>
                 </w:p>
               </w:tc>
@@ -5493,7 +5985,29 @@
                       <w:lang w:eastAsia="pt-BR"/>
                       <w14:ligatures w14:val="none"/>
                     </w:rPr>
-                    <w:t>cada na ferramenta de gestão (Trello)</w:t>
+                    <w:t>cada na ferramenta de gestão (</w:t>
+                  </w:r>
+                  <w:proofErr w:type="spellStart"/>
+                  <w:r>
+                    <w:rPr>
+                      <w:rFonts w:ascii="Calibri" w:eastAsia="Times New Roman" w:hAnsi="Calibri" w:cs="Calibri"/>
+                      <w:color w:val="000000"/>
+                      <w:kern w:val="0"/>
+                      <w:lang w:eastAsia="pt-BR"/>
+                      <w14:ligatures w14:val="none"/>
+                    </w:rPr>
+                    <w:t>Trello</w:t>
+                  </w:r>
+                  <w:proofErr w:type="spellEnd"/>
+                  <w:r>
+                    <w:rPr>
+                      <w:rFonts w:ascii="Calibri" w:eastAsia="Times New Roman" w:hAnsi="Calibri" w:cs="Calibri"/>
+                      <w:color w:val="000000"/>
+                      <w:kern w:val="0"/>
+                      <w:lang w:eastAsia="pt-BR"/>
+                      <w14:ligatures w14:val="none"/>
+                    </w:rPr>
+                    <w:t>)</w:t>
                   </w:r>
                 </w:p>
               </w:tc>

</xml_diff>

<commit_message>
validações na tela de cadastro, css da tela de cadastro, index, login em 95% (de css)
</commit_message>
<xml_diff>
--- a/Tecnologia da informação/LotusTech_documentação.docx
+++ b/Tecnologia da informação/LotusTech_documentação.docx
@@ -6504,6 +6504,19 @@
                 <w14:ligatures w14:val="none"/>
               </w:rPr>
             </w:pPr>
+            <w:r>
+              <w:rPr>
+                <w:rFonts w:ascii="Calibri" w:eastAsia="Times New Roman" w:hAnsi="Calibri" w:cs="Calibri"/>
+                <w:b/>
+                <w:bCs/>
+                <w:color w:val="000000"/>
+                <w:kern w:val="0"/>
+                <w:lang w:eastAsia="pt-BR"/>
+                <w14:ligatures w14:val="none"/>
+              </w:rPr>
+              <w:lastRenderedPageBreak/>
+              <w:tab/>
+            </w:r>
           </w:p>
         </w:tc>
       </w:tr>

</xml_diff>

<commit_message>
alterações no script do banco de dados, alteração na documentação, criação da tela de sessões de meditação, estilização da sidebar
</commit_message>
<xml_diff>
--- a/Tecnologia da informação/LotusTech_documentação.docx
+++ b/Tecnologia da informação/LotusTech_documentação.docx
@@ -800,7 +800,18 @@
         <w:t>A meditação chegou em um momento muito delicado na minha vida, tinha acabado de passar por uma desilusão amorosa que me afetou muito, em um determinado momento quis entender mais sobre o que estava sentido, paralelamente a essa situação fazia um curso de assistente administrativo</w:t>
       </w:r>
       <w:r>
-        <w:t>, que ao final dele havia uma extensão voltado ao “sociocomportamental” nesse curso tive instruções sobre a meditação, e como pode ser benéfica, se praticada constantemente, implementei na minha vida e pratico diariamente desde então, posso afirmar vários benefícios que a prática me trouxe, queria muito passar mais desse conhecimento a mais pessoas e ajudar na constância.</w:t>
+        <w:t xml:space="preserve">, que ao final dele havia uma extensão voltado ao “sociocomportamental” nesse curso tive instruções sobre a meditação, e como pode ser benéfica, se praticada constantemente, implementei na minha vida e pratico diariamente </w:t>
+      </w:r>
+      <w:proofErr w:type="spellStart"/>
+      <w:r>
+        <w:t>info</w:t>
+      </w:r>
+      <w:r>
+        <w:t>desde</w:t>
+      </w:r>
+      <w:proofErr w:type="spellEnd"/>
+      <w:r>
+        <w:t xml:space="preserve"> então, posso afirmar vários benefícios que a prática me trouxe, queria muito passar mais desse conhecimento a mais pessoas e ajudar na constância.</w:t>
       </w:r>
     </w:p>
     <w:p>
@@ -842,16 +853,25 @@
         <w:t>objetivo de desenvolvimento sustentável da ONU número 3 (Saúde e bem-estar)</w:t>
       </w:r>
       <w:r>
-        <w:t xml:space="preserve"> e também</w:t>
-      </w:r>
-      <w:r>
-        <w:t xml:space="preserve"> conscientize da importância da meditação</w:t>
-      </w:r>
-      <w:r>
-        <w:t xml:space="preserve">, onde haverá </w:t>
-      </w:r>
-      <w:r>
-        <w:t xml:space="preserve">um cadastro para os usuários terem acesso a solução, </w:t>
+        <w:t xml:space="preserve"> e </w:t>
+      </w:r>
+      <w:r>
+        <w:t>onde</w:t>
+      </w:r>
+      <w:r>
+        <w:t xml:space="preserve"> </w:t>
+      </w:r>
+      <w:r>
+        <w:t>haverá meditações guiadas</w:t>
+      </w:r>
+      <w:r>
+        <w:t xml:space="preserve">, </w:t>
+      </w:r>
+      <w:r>
+        <w:t>que para o acesso a plataforma terá um</w:t>
+      </w:r>
+      <w:r>
+        <w:t xml:space="preserve"> cadastro para os usuário, </w:t>
       </w:r>
       <w:r>
         <w:t xml:space="preserve">registros de estado emocional do usuário, níveis de estresse e </w:t>
@@ -910,7 +930,19 @@
         <w:spacing w:after="0" w:line="360" w:lineRule="auto"/>
       </w:pPr>
       <w:r>
-        <w:t>Trazer saúde e bem-estar para toda sociedade de forma simples e aumentar a consciência sobre a importância de técnicas meditativas</w:t>
+        <w:t xml:space="preserve">Trazer saúde e bem-estar para toda sociedade </w:t>
+      </w:r>
+      <w:r>
+        <w:t>por meio de meditações guiadas</w:t>
+      </w:r>
+      <w:r>
+        <w:t xml:space="preserve"> </w:t>
+      </w:r>
+      <w:r>
+        <w:t>de forma simples</w:t>
+      </w:r>
+      <w:r>
+        <w:t xml:space="preserve"> e um rastreamento emocional.</w:t>
       </w:r>
     </w:p>
     <w:p>
@@ -1009,7 +1041,16 @@
         </w:rPr>
       </w:pPr>
       <w:r>
-        <w:t>Desenvolvimento de um site institucional para facilitar o acesso a informações de meditação</w:t>
+        <w:t xml:space="preserve">Desenvolvimento de um site institucional para facilitar o acesso a </w:t>
+      </w:r>
+      <w:r>
+        <w:t>sessões</w:t>
+      </w:r>
+      <w:r>
+        <w:t xml:space="preserve"> de meditação</w:t>
+      </w:r>
+      <w:r>
+        <w:t xml:space="preserve"> guiada</w:t>
       </w:r>
       <w:r>
         <w:t>, acompanhamento do estado emocional do usuário, seu nível de estresse</w:t>
@@ -1090,18 +1131,19 @@
         <w:spacing w:after="0" w:line="360" w:lineRule="auto"/>
       </w:pPr>
       <w:r>
-        <w:t xml:space="preserve">Telas informativas sobre meditação, seus benefícios, </w:t>
-      </w:r>
-      <w:r>
-        <w:t xml:space="preserve">técnica de </w:t>
-      </w:r>
-      <w:proofErr w:type="spellStart"/>
-      <w:r>
-        <w:t>Mindfulness</w:t>
-      </w:r>
-      <w:proofErr w:type="spellEnd"/>
-      <w:r>
-        <w:t xml:space="preserve"> (atenção plena) e informações relacionadas a saúde mental</w:t>
+        <w:t xml:space="preserve">Tela </w:t>
+      </w:r>
+      <w:r>
+        <w:t>com sessões de meditações guiadas</w:t>
+      </w:r>
+      <w:r>
+        <w:t xml:space="preserve">, seus benefícios </w:t>
+      </w:r>
+      <w:r>
+        <w:t>e</w:t>
+      </w:r>
+      <w:r>
+        <w:t xml:space="preserve"> informações relacionadas a saúde mental</w:t>
       </w:r>
     </w:p>
     <w:p>
@@ -3492,8 +3534,20 @@
                       <w:lang w:eastAsia="pt-BR"/>
                       <w14:ligatures w14:val="none"/>
                     </w:rPr>
-                    <w:t xml:space="preserve">O banco de dados terá as tabelas de usuário, registro de atividade e registro de bem-estar </w:t>
-                  </w:r>
+                    <w:t xml:space="preserve">O banco de dados terá as tabelas de usuário, endereço, rastreamento, gamificação e </w:t>
+                  </w:r>
+                  <w:proofErr w:type="spellStart"/>
+                  <w:r>
+                    <w:rPr>
+                      <w:rFonts w:ascii="Calibri" w:eastAsia="Times New Roman" w:hAnsi="Calibri" w:cs="Calibri"/>
+                      <w:color w:val="000000"/>
+                      <w:kern w:val="0"/>
+                      <w:lang w:eastAsia="pt-BR"/>
+                      <w14:ligatures w14:val="none"/>
+                    </w:rPr>
+                    <w:t>infoMeditação</w:t>
+                  </w:r>
+                  <w:proofErr w:type="spellEnd"/>
                 </w:p>
               </w:tc>
               <w:tc>
@@ -3631,25 +3685,33 @@
                 </w:tcPr>
                 <w:p>
                   <w:pPr>
-                    <w:spacing w:after="0" w:line="240" w:lineRule="auto"/>
-                    <w:jc w:val="center"/>
-                    <w:rPr>
-                      <w:rFonts w:ascii="Calibri" w:eastAsia="Times New Roman" w:hAnsi="Calibri" w:cs="Calibri"/>
-                      <w:color w:val="000000"/>
-                      <w:kern w:val="0"/>
-                      <w:lang w:eastAsia="pt-BR"/>
-                      <w14:ligatures w14:val="none"/>
-                    </w:rPr>
-                  </w:pPr>
-                  <w:r>
-                    <w:rPr>
-                      <w:rFonts w:ascii="Calibri" w:eastAsia="Times New Roman" w:hAnsi="Calibri" w:cs="Calibri"/>
-                      <w:color w:val="000000"/>
-                      <w:kern w:val="0"/>
-                      <w:lang w:eastAsia="pt-BR"/>
-                      <w14:ligatures w14:val="none"/>
-                    </w:rPr>
-                    <w:t>Tela Informativa</w:t>
+                    <w:rPr>
+                      <w:rFonts w:ascii="Calibri" w:eastAsia="Times New Roman" w:hAnsi="Calibri" w:cs="Calibri"/>
+                      <w:color w:val="000000"/>
+                      <w:kern w:val="0"/>
+                      <w:lang w:eastAsia="pt-BR"/>
+                      <w14:ligatures w14:val="none"/>
+                    </w:rPr>
+                  </w:pPr>
+                  <w:r>
+                    <w:rPr>
+                      <w:rFonts w:ascii="Calibri" w:eastAsia="Times New Roman" w:hAnsi="Calibri" w:cs="Calibri"/>
+                      <w:color w:val="000000"/>
+                      <w:kern w:val="0"/>
+                      <w:lang w:eastAsia="pt-BR"/>
+                      <w14:ligatures w14:val="none"/>
+                    </w:rPr>
+                    <w:t xml:space="preserve">Tela </w:t>
+                  </w:r>
+                  <w:r>
+                    <w:rPr>
+                      <w:rFonts w:ascii="Calibri" w:eastAsia="Times New Roman" w:hAnsi="Calibri" w:cs="Calibri"/>
+                      <w:color w:val="000000"/>
+                      <w:kern w:val="0"/>
+                      <w:lang w:eastAsia="pt-BR"/>
+                      <w14:ligatures w14:val="none"/>
+                    </w:rPr>
+                    <w:t>Sessões</w:t>
                   </w:r>
                   <w:r>
                     <w:rPr>
@@ -3719,7 +3781,47 @@
                       <w:lang w:eastAsia="pt-BR"/>
                       <w14:ligatures w14:val="none"/>
                     </w:rPr>
-                    <w:t>Tela onde haverá informações sobre os benefícios da meditação, técnicas de atenção plena e saúde mental e artigos relacionados a saúde mental</w:t>
+                    <w:t xml:space="preserve">Tela onde haverá </w:t>
+                  </w:r>
+                  <w:r>
+                    <w:rPr>
+                      <w:rFonts w:ascii="Calibri" w:eastAsia="Times New Roman" w:hAnsi="Calibri" w:cs="Calibri"/>
+                      <w:color w:val="000000"/>
+                      <w:kern w:val="0"/>
+                      <w:lang w:eastAsia="pt-BR"/>
+                      <w14:ligatures w14:val="none"/>
+                    </w:rPr>
+                    <w:t>sessões</w:t>
+                  </w:r>
+                  <w:r>
+                    <w:rPr>
+                      <w:rFonts w:ascii="Calibri" w:eastAsia="Times New Roman" w:hAnsi="Calibri" w:cs="Calibri"/>
+                      <w:color w:val="000000"/>
+                      <w:kern w:val="0"/>
+                      <w:lang w:eastAsia="pt-BR"/>
+                      <w14:ligatures w14:val="none"/>
+                    </w:rPr>
+                    <w:t xml:space="preserve"> de meditação guiada e </w:t>
+                  </w:r>
+                  <w:r>
+                    <w:rPr>
+                      <w:rFonts w:ascii="Calibri" w:eastAsia="Times New Roman" w:hAnsi="Calibri" w:cs="Calibri"/>
+                      <w:color w:val="000000"/>
+                      <w:kern w:val="0"/>
+                      <w:lang w:eastAsia="pt-BR"/>
+                      <w14:ligatures w14:val="none"/>
+                    </w:rPr>
+                    <w:t>benefícios</w:t>
+                  </w:r>
+                  <w:r>
+                    <w:rPr>
+                      <w:rFonts w:ascii="Calibri" w:eastAsia="Times New Roman" w:hAnsi="Calibri" w:cs="Calibri"/>
+                      <w:color w:val="000000"/>
+                      <w:kern w:val="0"/>
+                      <w:lang w:eastAsia="pt-BR"/>
+                      <w14:ligatures w14:val="none"/>
+                    </w:rPr>
+                    <w:t xml:space="preserve"> da sessão</w:t>
                   </w:r>
                 </w:p>
               </w:tc>
@@ -3875,7 +3977,17 @@
                       <w:lang w:eastAsia="pt-BR"/>
                       <w14:ligatures w14:val="none"/>
                     </w:rPr>
-                    <w:t>Tela Informativa</w:t>
+                    <w:t xml:space="preserve">Tela </w:t>
+                  </w:r>
+                  <w:r>
+                    <w:rPr>
+                      <w:rFonts w:ascii="Calibri" w:eastAsia="Times New Roman" w:hAnsi="Calibri" w:cs="Calibri"/>
+                      <w:color w:val="000000"/>
+                      <w:kern w:val="0"/>
+                      <w:lang w:eastAsia="pt-BR"/>
+                      <w14:ligatures w14:val="none"/>
+                    </w:rPr>
+                    <w:t>Sessões</w:t>
                   </w:r>
                   <w:r>
                     <w:rPr>

</xml_diff>

<commit_message>
substituindo o perfil pela tela sobre
</commit_message>
<xml_diff>
--- a/Tecnologia da informação/LotusTech_documentação.docx
+++ b/Tecnologia da informação/LotusTech_documentação.docx
@@ -10,13 +10,8 @@
       <w:bookmarkStart w:id="0" w:name="_Hlk150617481"/>
       <w:bookmarkEnd w:id="0"/>
       <w:r>
-        <w:t xml:space="preserve">São Paulo Tech </w:t>
-      </w:r>
-      <w:proofErr w:type="spellStart"/>
-      <w:r>
-        <w:t>School</w:t>
-      </w:r>
-      <w:proofErr w:type="spellEnd"/>
+        <w:t>São Paulo Tech School</w:t>
+      </w:r>
     </w:p>
     <w:p>
       <w:pPr>
@@ -24,15 +19,7 @@
         <w:jc w:val="center"/>
       </w:pPr>
       <w:r>
-        <w:t xml:space="preserve">Marcelo de </w:t>
-      </w:r>
-      <w:proofErr w:type="spellStart"/>
-      <w:r>
-        <w:t>Araujo</w:t>
-      </w:r>
-      <w:proofErr w:type="spellEnd"/>
-      <w:r>
-        <w:t xml:space="preserve"> F. de Souza</w:t>
+        <w:t>Marcelo de Araujo F. de Souza</w:t>
       </w:r>
     </w:p>
     <w:p>
@@ -457,31 +444,7 @@
         <w:spacing w:after="0" w:line="360" w:lineRule="auto"/>
       </w:pPr>
       <w:r>
-        <w:t xml:space="preserve">busca a iluminação, a autoconsciência e um estado de paz prolongado, podendo ser de diferentes tipos, como </w:t>
-      </w:r>
-      <w:proofErr w:type="spellStart"/>
-      <w:r>
-        <w:t>zazen</w:t>
-      </w:r>
-      <w:proofErr w:type="spellEnd"/>
-      <w:r>
-        <w:t xml:space="preserve"> (meditação sentada), </w:t>
-      </w:r>
-      <w:proofErr w:type="spellStart"/>
-      <w:r>
-        <w:t>vipassana</w:t>
-      </w:r>
-      <w:proofErr w:type="spellEnd"/>
-      <w:r>
-        <w:t xml:space="preserve"> (visão clara), consciência plena ou </w:t>
-      </w:r>
-      <w:proofErr w:type="spellStart"/>
-      <w:r>
-        <w:t>metta</w:t>
-      </w:r>
-      <w:proofErr w:type="spellEnd"/>
-      <w:r>
-        <w:t xml:space="preserve"> (bondade).</w:t>
+        <w:t>busca a iluminação, a autoconsciência e um estado de paz prolongado, podendo ser de diferentes tipos, como zazen (meditação sentada), vipassana (visão clara), consciência plena ou metta (bondade).</w:t>
       </w:r>
     </w:p>
     <w:p>
@@ -542,106 +505,82 @@
         <w:spacing w:after="0" w:line="360" w:lineRule="auto"/>
       </w:pPr>
       <w:r>
-        <w:t xml:space="preserve">com tradição filosófica taoísta, que tem como princípio fundamental a vida em harmonia. Por meio de técnicas de concentração e respiração, seu objetivo é gerar e transformar a energia interna. Existem diferentes tipos, como o Chi Kung, </w:t>
-      </w:r>
-      <w:proofErr w:type="spellStart"/>
-      <w:r>
-        <w:t>Zhuanqi</w:t>
-      </w:r>
-      <w:proofErr w:type="spellEnd"/>
-      <w:r>
-        <w:t xml:space="preserve"> e </w:t>
-      </w:r>
-      <w:proofErr w:type="spellStart"/>
-      <w:r>
-        <w:t>Neu</w:t>
-      </w:r>
-      <w:proofErr w:type="spellEnd"/>
+        <w:t>com tradição filosófica taoísta, que tem como princípio fundamental a vida em harmonia. Por meio de técnicas de concentração e respiração, seu objetivo é gerar e transformar a energia interna. Existem diferentes tipos, como o Chi Kung, Zhuanqi e Neu Guan.</w:t>
+      </w:r>
+    </w:p>
+    <w:p>
+      <w:pPr>
+        <w:spacing w:after="0" w:line="360" w:lineRule="auto"/>
+      </w:pPr>
+    </w:p>
+    <w:p>
+      <w:pPr>
+        <w:spacing w:after="0" w:line="360" w:lineRule="auto"/>
+      </w:pPr>
+      <w:r>
+        <w:t>﻿</w:t>
+      </w:r>
+      <w:r>
+        <w:rPr>
+          <w:b/>
+          <w:bCs/>
+        </w:rPr>
+        <w:t xml:space="preserve"> meditação guiada</w:t>
+      </w:r>
+    </w:p>
+    <w:p>
+      <w:pPr>
+        <w:spacing w:after="0" w:line="360" w:lineRule="auto"/>
+      </w:pPr>
+      <w:r>
+        <w:t>Já uma prática mais moderna. Baseando-se nas vertentes tradicionais, esse tipo conta com a orientação de um guia, seja por um praticante, um instrutor ou até mesmo vídeos ou áudios que ajudem a direcionar a prática de uma pessoa.</w:t>
+      </w:r>
+    </w:p>
+    <w:p>
+      <w:pPr>
+        <w:spacing w:after="0" w:line="360" w:lineRule="auto"/>
+      </w:pPr>
+    </w:p>
+    <w:p>
+      <w:pPr>
+        <w:spacing w:after="0" w:line="360" w:lineRule="auto"/>
+        <w:rPr>
+          <w:b/>
+          <w:bCs/>
+        </w:rPr>
+      </w:pPr>
+      <w:r>
+        <w:rPr>
+          <w:b/>
+          <w:bCs/>
+        </w:rPr>
+        <w:t xml:space="preserve">1.3 </w:t>
+      </w:r>
+      <w:r>
+        <w:rPr>
+          <w:b/>
+          <w:bCs/>
+        </w:rPr>
+        <w:t>Qual a importância do projeto</w:t>
+      </w:r>
+      <w:r>
+        <w:rPr>
+          <w:b/>
+          <w:bCs/>
+        </w:rPr>
+        <w:t>?</w:t>
+      </w:r>
+    </w:p>
+    <w:p>
+      <w:pPr>
+        <w:spacing w:after="0" w:line="360" w:lineRule="auto"/>
+      </w:pPr>
+      <w:r>
+        <w:t>A saúde mental é um aspecto crucial do bem-estar humano e uma preocupação crescente em todo o mundo. Muitas pessoas enfrentam desafios de saúde mental, estresse e ansiedade, e a meditação tem sido associada a uma série de benefícios para a saúde mental, incluindo:</w:t>
+      </w:r>
       <w:r>
         <w:t xml:space="preserve"> </w:t>
       </w:r>
-      <w:proofErr w:type="spellStart"/>
-      <w:r>
-        <w:t>Guan</w:t>
-      </w:r>
-      <w:proofErr w:type="spellEnd"/>
-      <w:r>
-        <w:t>.</w:t>
-      </w:r>
-    </w:p>
-    <w:p>
-      <w:pPr>
-        <w:spacing w:after="0" w:line="360" w:lineRule="auto"/>
-      </w:pPr>
-    </w:p>
-    <w:p>
-      <w:pPr>
-        <w:spacing w:after="0" w:line="360" w:lineRule="auto"/>
-      </w:pPr>
-      <w:r>
-        <w:t>﻿</w:t>
-      </w:r>
-      <w:r>
-        <w:rPr>
-          <w:b/>
-          <w:bCs/>
-        </w:rPr>
-        <w:t xml:space="preserve"> meditação guiada</w:t>
-      </w:r>
-    </w:p>
-    <w:p>
-      <w:pPr>
-        <w:spacing w:after="0" w:line="360" w:lineRule="auto"/>
-      </w:pPr>
-      <w:r>
-        <w:t>Já uma prática mais moderna. Baseando-se nas vertentes tradicionais, esse tipo conta com a orientação de um guia, seja por um praticante, um instrutor ou até mesmo vídeos ou áudios que ajudem a direcionar a prática de uma pessoa.</w:t>
-      </w:r>
-    </w:p>
-    <w:p>
-      <w:pPr>
-        <w:spacing w:after="0" w:line="360" w:lineRule="auto"/>
-      </w:pPr>
-    </w:p>
-    <w:p>
-      <w:pPr>
-        <w:spacing w:after="0" w:line="360" w:lineRule="auto"/>
-        <w:rPr>
-          <w:b/>
-          <w:bCs/>
-        </w:rPr>
-      </w:pPr>
-      <w:r>
-        <w:rPr>
-          <w:b/>
-          <w:bCs/>
-        </w:rPr>
-        <w:t xml:space="preserve">1.3 </w:t>
-      </w:r>
-      <w:r>
-        <w:rPr>
-          <w:b/>
-          <w:bCs/>
-        </w:rPr>
-        <w:t>Qual a importância do projeto</w:t>
-      </w:r>
-      <w:r>
-        <w:rPr>
-          <w:b/>
-          <w:bCs/>
-        </w:rPr>
-        <w:t>?</w:t>
-      </w:r>
-    </w:p>
-    <w:p>
-      <w:pPr>
-        <w:spacing w:after="0" w:line="360" w:lineRule="auto"/>
-      </w:pPr>
-      <w:r>
-        <w:t>A saúde mental é um aspecto crucial do bem-estar humano e uma preocupação crescente em todo o mundo. Muitas pessoas enfrentam desafios de saúde mental, estresse e ansiedade, e a meditação tem sido associada a uma série de benefícios para a saúde mental, incluindo:</w:t>
-      </w:r>
-      <w:r>
-        <w:t xml:space="preserve"> </w:t>
-      </w:r>
     </w:p>
     <w:p>
       <w:pPr>
@@ -670,15 +609,7 @@
         <w:t>Melhor qualidade do sono</w:t>
       </w:r>
       <w:r>
-        <w:t xml:space="preserve">: a meditação pode ajudar a dormir melhor, pois ajuda a acalmar a mente e o corpo. Indiretamente a meditação, ao colaborar com a redução da ansiedade e do estresse, pode interferir positivamente no sono. Diretamente, </w:t>
-      </w:r>
-      <w:proofErr w:type="gramStart"/>
-      <w:r>
-        <w:t>ao o</w:t>
-      </w:r>
-      <w:proofErr w:type="gramEnd"/>
-      <w:r>
-        <w:t xml:space="preserve"> relaxamento muscular e com a melhoraria da respiração, a meditação pode facilitar o adormecimento.</w:t>
+        <w:t>: a meditação pode ajudar a dormir melhor, pois ajuda a acalmar a mente e o corpo. Indiretamente a meditação, ao colaborar com a redução da ansiedade e do estresse, pode interferir positivamente no sono. Diretamente, ao o relaxamento muscular e com a melhoraria da respiração, a meditação pode facilitar o adormecimento.</w:t>
       </w:r>
     </w:p>
     <w:p>
@@ -802,16 +733,11 @@
       <w:r>
         <w:t xml:space="preserve">, que ao final dele havia uma extensão voltado ao “sociocomportamental” nesse curso tive instruções sobre a meditação, e como pode ser benéfica, se praticada constantemente, implementei na minha vida e pratico diariamente </w:t>
       </w:r>
-      <w:proofErr w:type="spellStart"/>
       <w:r>
         <w:t>info</w:t>
       </w:r>
       <w:r>
-        <w:t>desde</w:t>
-      </w:r>
-      <w:proofErr w:type="spellEnd"/>
-      <w:r>
-        <w:t xml:space="preserve"> então, posso afirmar vários benefícios que a prática me trouxe, queria muito passar mais desse conhecimento a mais pessoas e ajudar na constância.</w:t>
+        <w:t>desde então, posso afirmar vários benefícios que a prática me trouxe, queria muito passar mais desse conhecimento a mais pessoas e ajudar na constância.</w:t>
       </w:r>
     </w:p>
     <w:p>
@@ -871,31 +797,22 @@
         <w:t>que para o acesso a plataforma terá um</w:t>
       </w:r>
       <w:r>
-        <w:t xml:space="preserve"> cadastro para os usuário, </w:t>
-      </w:r>
-      <w:r>
-        <w:t xml:space="preserve">registros de estado emocional do usuário, níveis de estresse e </w:t>
-      </w:r>
-      <w:r>
-        <w:t>constância do usuário na prática da meditação</w:t>
-      </w:r>
-      <w:r>
-        <w:t xml:space="preserve"> através de gráficos e métricas</w:t>
-      </w:r>
-      <w:r>
-        <w:t xml:space="preserve"> </w:t>
-      </w:r>
-      <w:r>
-        <w:t>também</w:t>
-      </w:r>
-      <w:r>
-        <w:t xml:space="preserve"> terá uma </w:t>
-      </w:r>
-      <w:r>
-        <w:t>barra de progresso que aumentará de acordo com a interação dos usuários com site</w:t>
-      </w:r>
-      <w:r>
-        <w:t xml:space="preserve">, projeto </w:t>
+        <w:t xml:space="preserve"> cadastro para </w:t>
+      </w:r>
+      <w:r>
+        <w:t>os usuários</w:t>
+      </w:r>
+      <w:r>
+        <w:t xml:space="preserve">, </w:t>
+      </w:r>
+      <w:r>
+        <w:t>registros de estado emocional do usuário, níveis de estresse</w:t>
+      </w:r>
+      <w:r>
+        <w:t xml:space="preserve"> e o motivo pelo qual estou fazendo esse projeto,</w:t>
+      </w:r>
+      <w:r>
+        <w:t xml:space="preserve"> projeto </w:t>
       </w:r>
       <w:r>
         <w:t xml:space="preserve">todo </w:t>
@@ -933,10 +850,7 @@
         <w:t xml:space="preserve">Trazer saúde e bem-estar para toda sociedade </w:t>
       </w:r>
       <w:r>
-        <w:t>por meio de meditações guiadas</w:t>
-      </w:r>
-      <w:r>
-        <w:t xml:space="preserve"> </w:t>
+        <w:t xml:space="preserve">por meio de meditações guiadas </w:t>
       </w:r>
       <w:r>
         <w:t>de forma simples</w:t>
@@ -944,6 +858,11 @@
       <w:r>
         <w:t xml:space="preserve"> e um rastreamento emocional.</w:t>
       </w:r>
+    </w:p>
+    <w:p>
+      <w:pPr>
+        <w:spacing w:after="0" w:line="360" w:lineRule="auto"/>
+      </w:pPr>
     </w:p>
     <w:p>
       <w:pPr>
@@ -1139,12 +1058,6 @@
       <w:r>
         <w:t xml:space="preserve">, seus benefícios </w:t>
       </w:r>
-      <w:r>
-        <w:t>e</w:t>
-      </w:r>
-      <w:r>
-        <w:t xml:space="preserve"> informações relacionadas a saúde mental</w:t>
-      </w:r>
     </w:p>
     <w:p>
       <w:pPr>
@@ -1156,7 +1069,7 @@
         <w:spacing w:after="0" w:line="360" w:lineRule="auto"/>
       </w:pPr>
       <w:r>
-        <w:t>Os usuários podem editar suas informações dos perfis</w:t>
+        <w:t>Tela “sobre” que contará o porquê estou fazendo esse assunto</w:t>
       </w:r>
     </w:p>
     <w:p>
@@ -1169,7 +1082,7 @@
         <w:spacing w:after="0" w:line="360" w:lineRule="auto"/>
       </w:pPr>
       <w:r>
-        <w:t>Ferramenta que permite aos usuários registrarem seu estado emocional, nível de estresse e progresso na prática de meditação</w:t>
+        <w:t>Ferramenta que permite aos usuários registrarem seu estado emocional, nível de estresse</w:t>
       </w:r>
     </w:p>
     <w:p>
@@ -1187,6 +1100,22 @@
     </w:p>
     <w:p>
       <w:pPr>
+        <w:spacing w:after="0" w:line="360" w:lineRule="auto"/>
+        <w:rPr>
+          <w:b/>
+          <w:bCs/>
+        </w:rPr>
+      </w:pPr>
+      <w:r>
+        <w:rPr>
+          <w:b/>
+          <w:bCs/>
+        </w:rPr>
+        <w:t>4.4 Recurso necessários</w:t>
+      </w:r>
+    </w:p>
+    <w:p>
+      <w:pPr>
         <w:pStyle w:val="PargrafodaLista"/>
         <w:numPr>
           <w:ilvl w:val="0"/>
@@ -1195,23 +1124,77 @@
         <w:spacing w:after="0" w:line="360" w:lineRule="auto"/>
       </w:pPr>
       <w:r>
-        <w:t>Implementar técnicas de gamificação por pontos e nivelamento</w:t>
-      </w:r>
-    </w:p>
-    <w:p>
-      <w:pPr>
-        <w:spacing w:after="0" w:line="360" w:lineRule="auto"/>
-        <w:rPr>
-          <w:b/>
-          <w:bCs/>
-        </w:rPr>
-      </w:pPr>
-      <w:r>
-        <w:rPr>
-          <w:b/>
-          <w:bCs/>
-        </w:rPr>
-        <w:t>4.4 Recurso necessários</w:t>
+        <w:t>01 Desenvolvedor Full Stack (</w:t>
+      </w:r>
+      <w:r>
+        <w:t>45</w:t>
+      </w:r>
+      <w:r>
+        <w:t xml:space="preserve"> horas)</w:t>
+      </w:r>
+    </w:p>
+    <w:p>
+      <w:pPr>
+        <w:spacing w:after="0" w:line="360" w:lineRule="auto"/>
+        <w:rPr>
+          <w:b/>
+          <w:bCs/>
+        </w:rPr>
+      </w:pPr>
+      <w:r>
+        <w:rPr>
+          <w:b/>
+          <w:bCs/>
+        </w:rPr>
+        <w:t>4.</w:t>
+      </w:r>
+      <w:r>
+        <w:rPr>
+          <w:b/>
+          <w:bCs/>
+        </w:rPr>
+        <w:t>5</w:t>
+      </w:r>
+      <w:r>
+        <w:rPr>
+          <w:b/>
+          <w:bCs/>
+        </w:rPr>
+        <w:t xml:space="preserve"> Riscos</w:t>
+      </w:r>
+    </w:p>
+    <w:p>
+      <w:pPr>
+        <w:pStyle w:val="PargrafodaLista"/>
+        <w:numPr>
+          <w:ilvl w:val="0"/>
+          <w:numId w:val="15"/>
+        </w:numPr>
+        <w:spacing w:after="0" w:line="360" w:lineRule="auto"/>
+        <w:rPr>
+          <w:b/>
+          <w:bCs/>
+        </w:rPr>
+      </w:pPr>
+      <w:r>
+        <w:t>Pouco acesso de usuários a solução</w:t>
+      </w:r>
+    </w:p>
+    <w:p>
+      <w:pPr>
+        <w:pStyle w:val="PargrafodaLista"/>
+        <w:numPr>
+          <w:ilvl w:val="0"/>
+          <w:numId w:val="15"/>
+        </w:numPr>
+        <w:spacing w:after="0" w:line="360" w:lineRule="auto"/>
+        <w:rPr>
+          <w:b/>
+          <w:bCs/>
+        </w:rPr>
+      </w:pPr>
+      <w:r>
+        <w:t>Dificuldade inesperadas no desenvolvimento do projeto</w:t>
       </w:r>
     </w:p>
     <w:p>
@@ -1224,89 +1207,6 @@
         <w:spacing w:after="0" w:line="360" w:lineRule="auto"/>
       </w:pPr>
       <w:r>
-        <w:t>01 Desenvolvedor Full Stack (</w:t>
-      </w:r>
-      <w:r>
-        <w:t>45</w:t>
-      </w:r>
-      <w:r>
-        <w:t xml:space="preserve"> horas)</w:t>
-      </w:r>
-    </w:p>
-    <w:p>
-      <w:pPr>
-        <w:spacing w:after="0" w:line="360" w:lineRule="auto"/>
-        <w:rPr>
-          <w:b/>
-          <w:bCs/>
-        </w:rPr>
-      </w:pPr>
-      <w:r>
-        <w:rPr>
-          <w:b/>
-          <w:bCs/>
-        </w:rPr>
-        <w:t>4.</w:t>
-      </w:r>
-      <w:r>
-        <w:rPr>
-          <w:b/>
-          <w:bCs/>
-        </w:rPr>
-        <w:t>5</w:t>
-      </w:r>
-      <w:r>
-        <w:rPr>
-          <w:b/>
-          <w:bCs/>
-        </w:rPr>
-        <w:t xml:space="preserve"> Riscos</w:t>
-      </w:r>
-    </w:p>
-    <w:p>
-      <w:pPr>
-        <w:pStyle w:val="PargrafodaLista"/>
-        <w:numPr>
-          <w:ilvl w:val="0"/>
-          <w:numId w:val="15"/>
-        </w:numPr>
-        <w:spacing w:after="0" w:line="360" w:lineRule="auto"/>
-        <w:rPr>
-          <w:b/>
-          <w:bCs/>
-        </w:rPr>
-      </w:pPr>
-      <w:r>
-        <w:t>Pouco acesso de usuários a solução</w:t>
-      </w:r>
-    </w:p>
-    <w:p>
-      <w:pPr>
-        <w:pStyle w:val="PargrafodaLista"/>
-        <w:numPr>
-          <w:ilvl w:val="0"/>
-          <w:numId w:val="15"/>
-        </w:numPr>
-        <w:spacing w:after="0" w:line="360" w:lineRule="auto"/>
-        <w:rPr>
-          <w:b/>
-          <w:bCs/>
-        </w:rPr>
-      </w:pPr>
-      <w:r>
-        <w:t>Dificuldade inesperadas no desenvolvimento do projeto</w:t>
-      </w:r>
-    </w:p>
-    <w:p>
-      <w:pPr>
-        <w:pStyle w:val="PargrafodaLista"/>
-        <w:numPr>
-          <w:ilvl w:val="0"/>
-          <w:numId w:val="12"/>
-        </w:numPr>
-        <w:spacing w:after="0" w:line="360" w:lineRule="auto"/>
-      </w:pPr>
-      <w:r>
         <w:t>Site institucional ficar fora do ar por 30 minutos durante implantação; Site institucional ficar instável após implantação</w:t>
       </w:r>
     </w:p>
@@ -1483,6 +1383,16 @@
       <w:r>
         <w:t xml:space="preserve">que podem colaborar para fornecer conteúdo informativo e educativo </w:t>
       </w:r>
+    </w:p>
+    <w:p>
+      <w:pPr>
+        <w:spacing w:after="0" w:line="360" w:lineRule="auto"/>
+      </w:pPr>
+    </w:p>
+    <w:p>
+      <w:pPr>
+        <w:spacing w:after="0" w:line="360" w:lineRule="auto"/>
+      </w:pPr>
     </w:p>
     <w:p>
       <w:pPr>
@@ -1850,29 +1760,7 @@
                       <w14:ligatures w14:val="none"/>
                     </w:rPr>
                     <w:br/>
-                    <w:t>(Front-</w:t>
-                  </w:r>
-                  <w:proofErr w:type="spellStart"/>
-                  <w:r>
-                    <w:rPr>
-                      <w:rFonts w:ascii="Calibri" w:eastAsia="Times New Roman" w:hAnsi="Calibri" w:cs="Calibri"/>
-                      <w:color w:val="000000"/>
-                      <w:kern w:val="0"/>
-                      <w:lang w:eastAsia="pt-BR"/>
-                      <w14:ligatures w14:val="none"/>
-                    </w:rPr>
-                    <w:t>end</w:t>
-                  </w:r>
-                  <w:proofErr w:type="spellEnd"/>
-                  <w:r>
-                    <w:rPr>
-                      <w:rFonts w:ascii="Calibri" w:eastAsia="Times New Roman" w:hAnsi="Calibri" w:cs="Calibri"/>
-                      <w:color w:val="000000"/>
-                      <w:kern w:val="0"/>
-                      <w:lang w:eastAsia="pt-BR"/>
-                      <w14:ligatures w14:val="none"/>
-                    </w:rPr>
-                    <w:t>)</w:t>
+                    <w:t>(Front-end)</w:t>
                   </w:r>
                 </w:p>
               </w:tc>
@@ -2097,29 +1985,7 @@
                       <w14:ligatures w14:val="none"/>
                     </w:rPr>
                     <w:br/>
-                    <w:t>(Back-</w:t>
-                  </w:r>
-                  <w:proofErr w:type="spellStart"/>
-                  <w:r>
-                    <w:rPr>
-                      <w:rFonts w:ascii="Calibri" w:eastAsia="Times New Roman" w:hAnsi="Calibri" w:cs="Calibri"/>
-                      <w:color w:val="000000"/>
-                      <w:kern w:val="0"/>
-                      <w:lang w:eastAsia="pt-BR"/>
-                      <w14:ligatures w14:val="none"/>
-                    </w:rPr>
-                    <w:t>end</w:t>
-                  </w:r>
-                  <w:proofErr w:type="spellEnd"/>
-                  <w:r>
-                    <w:rPr>
-                      <w:rFonts w:ascii="Calibri" w:eastAsia="Times New Roman" w:hAnsi="Calibri" w:cs="Calibri"/>
-                      <w:color w:val="000000"/>
-                      <w:kern w:val="0"/>
-                      <w:lang w:eastAsia="pt-BR"/>
-                      <w14:ligatures w14:val="none"/>
-                    </w:rPr>
-                    <w:t>)</w:t>
+                    <w:t>(Back-end)</w:t>
                   </w:r>
                 </w:p>
               </w:tc>
@@ -2156,29 +2022,7 @@
                       <w:lang w:eastAsia="pt-BR"/>
                       <w14:ligatures w14:val="none"/>
                     </w:rPr>
-                    <w:t>Deverá ter um acesso rápido (</w:t>
-                  </w:r>
-                  <w:proofErr w:type="spellStart"/>
-                  <w:r>
-                    <w:rPr>
-                      <w:rFonts w:ascii="Calibri" w:eastAsia="Times New Roman" w:hAnsi="Calibri" w:cs="Calibri"/>
-                      <w:color w:val="000000"/>
-                      <w:kern w:val="0"/>
-                      <w:lang w:eastAsia="pt-BR"/>
-                      <w14:ligatures w14:val="none"/>
-                    </w:rPr>
-                    <w:t>navbar</w:t>
-                  </w:r>
-                  <w:proofErr w:type="spellEnd"/>
-                  <w:r>
-                    <w:rPr>
-                      <w:rFonts w:ascii="Calibri" w:eastAsia="Times New Roman" w:hAnsi="Calibri" w:cs="Calibri"/>
-                      <w:color w:val="000000"/>
-                      <w:kern w:val="0"/>
-                      <w:lang w:eastAsia="pt-BR"/>
-                      <w14:ligatures w14:val="none"/>
-                    </w:rPr>
-                    <w:t>) para acessar o cadastro</w:t>
+                    <w:t>Deverá ter um acesso rápido (navbar) para acessar o cadastro</w:t>
                   </w:r>
                 </w:p>
               </w:tc>
@@ -2345,29 +2189,7 @@
                       <w14:ligatures w14:val="none"/>
                     </w:rPr>
                     <w:br/>
-                    <w:t>(Front-</w:t>
-                  </w:r>
-                  <w:proofErr w:type="spellStart"/>
-                  <w:r>
-                    <w:rPr>
-                      <w:rFonts w:ascii="Calibri" w:eastAsia="Times New Roman" w:hAnsi="Calibri" w:cs="Calibri"/>
-                      <w:color w:val="000000"/>
-                      <w:kern w:val="0"/>
-                      <w:lang w:eastAsia="pt-BR"/>
-                      <w14:ligatures w14:val="none"/>
-                    </w:rPr>
-                    <w:t>end</w:t>
-                  </w:r>
-                  <w:proofErr w:type="spellEnd"/>
-                  <w:r>
-                    <w:rPr>
-                      <w:rFonts w:ascii="Calibri" w:eastAsia="Times New Roman" w:hAnsi="Calibri" w:cs="Calibri"/>
-                      <w:color w:val="000000"/>
-                      <w:kern w:val="0"/>
-                      <w:lang w:eastAsia="pt-BR"/>
-                      <w14:ligatures w14:val="none"/>
-                    </w:rPr>
-                    <w:t>)</w:t>
+                    <w:t>(Front-end)</w:t>
                   </w:r>
                 </w:p>
               </w:tc>
@@ -2571,29 +2393,7 @@
                       <w14:ligatures w14:val="none"/>
                     </w:rPr>
                     <w:br/>
-                    <w:t>(Back-</w:t>
-                  </w:r>
-                  <w:proofErr w:type="spellStart"/>
-                  <w:r>
-                    <w:rPr>
-                      <w:rFonts w:ascii="Calibri" w:eastAsia="Times New Roman" w:hAnsi="Calibri" w:cs="Calibri"/>
-                      <w:color w:val="000000"/>
-                      <w:kern w:val="0"/>
-                      <w:lang w:eastAsia="pt-BR"/>
-                      <w14:ligatures w14:val="none"/>
-                    </w:rPr>
-                    <w:t>end</w:t>
-                  </w:r>
-                  <w:proofErr w:type="spellEnd"/>
-                  <w:r>
-                    <w:rPr>
-                      <w:rFonts w:ascii="Calibri" w:eastAsia="Times New Roman" w:hAnsi="Calibri" w:cs="Calibri"/>
-                      <w:color w:val="000000"/>
-                      <w:kern w:val="0"/>
-                      <w:lang w:eastAsia="pt-BR"/>
-                      <w14:ligatures w14:val="none"/>
-                    </w:rPr>
-                    <w:t>)</w:t>
+                    <w:t>(Back-end)</w:t>
                   </w:r>
                 </w:p>
               </w:tc>
@@ -2630,51 +2430,7 @@
                       <w:lang w:eastAsia="pt-BR"/>
                       <w14:ligatures w14:val="none"/>
                     </w:rPr>
-                    <w:t>Para a senha terá até 8 caracteres, pode conter somente caracteres com letra minúscula e números de 0 a 9; O E-mail deve ser válido (@, .com e .</w:t>
-                  </w:r>
-                  <w:proofErr w:type="spellStart"/>
-                  <w:r>
-                    <w:rPr>
-                      <w:rFonts w:ascii="Calibri" w:eastAsia="Times New Roman" w:hAnsi="Calibri" w:cs="Calibri"/>
-                      <w:color w:val="000000"/>
-                      <w:kern w:val="0"/>
-                      <w:lang w:eastAsia="pt-BR"/>
-                      <w14:ligatures w14:val="none"/>
-                    </w:rPr>
-                    <w:t>br</w:t>
-                  </w:r>
-                  <w:proofErr w:type="spellEnd"/>
-                  <w:r>
-                    <w:rPr>
-                      <w:rFonts w:ascii="Calibri" w:eastAsia="Times New Roman" w:hAnsi="Calibri" w:cs="Calibri"/>
-                      <w:color w:val="000000"/>
-                      <w:kern w:val="0"/>
-                      <w:lang w:eastAsia="pt-BR"/>
-                      <w14:ligatures w14:val="none"/>
-                    </w:rPr>
-                    <w:t xml:space="preserve">); </w:t>
-                  </w:r>
-                  <w:proofErr w:type="gramStart"/>
-                  <w:r>
-                    <w:rPr>
-                      <w:rFonts w:ascii="Calibri" w:eastAsia="Times New Roman" w:hAnsi="Calibri" w:cs="Calibri"/>
-                      <w:color w:val="000000"/>
-                      <w:kern w:val="0"/>
-                      <w:lang w:eastAsia="pt-BR"/>
-                      <w14:ligatures w14:val="none"/>
-                    </w:rPr>
-                    <w:t>Os</w:t>
-                  </w:r>
-                  <w:proofErr w:type="gramEnd"/>
-                  <w:r>
-                    <w:rPr>
-                      <w:rFonts w:ascii="Calibri" w:eastAsia="Times New Roman" w:hAnsi="Calibri" w:cs="Calibri"/>
-                      <w:color w:val="000000"/>
-                      <w:kern w:val="0"/>
-                      <w:lang w:eastAsia="pt-BR"/>
-                      <w14:ligatures w14:val="none"/>
-                    </w:rPr>
-                    <w:t xml:space="preserve"> campos não podem estar em branco.</w:t>
+                    <w:t>Para a senha terá até 8 caracteres, pode conter somente caracteres com letra minúscula e números de 0 a 9; O E-mail deve ser válido (@, .com e .br); Os campos não podem estar em branco.</w:t>
                   </w:r>
                 </w:p>
               </w:tc>
@@ -2841,29 +2597,7 @@
                       <w14:ligatures w14:val="none"/>
                     </w:rPr>
                     <w:br/>
-                    <w:t>(Front-</w:t>
-                  </w:r>
-                  <w:proofErr w:type="spellStart"/>
-                  <w:r>
-                    <w:rPr>
-                      <w:rFonts w:ascii="Calibri" w:eastAsia="Times New Roman" w:hAnsi="Calibri" w:cs="Calibri"/>
-                      <w:color w:val="000000"/>
-                      <w:kern w:val="0"/>
-                      <w:lang w:eastAsia="pt-BR"/>
-                      <w14:ligatures w14:val="none"/>
-                    </w:rPr>
-                    <w:t>end</w:t>
-                  </w:r>
-                  <w:proofErr w:type="spellEnd"/>
-                  <w:r>
-                    <w:rPr>
-                      <w:rFonts w:ascii="Calibri" w:eastAsia="Times New Roman" w:hAnsi="Calibri" w:cs="Calibri"/>
-                      <w:color w:val="000000"/>
-                      <w:kern w:val="0"/>
-                      <w:lang w:eastAsia="pt-BR"/>
-                      <w14:ligatures w14:val="none"/>
-                    </w:rPr>
-                    <w:t>)</w:t>
+                    <w:t>(Front-end)</w:t>
                   </w:r>
                 </w:p>
               </w:tc>
@@ -3067,29 +2801,7 @@
                       <w14:ligatures w14:val="none"/>
                     </w:rPr>
                     <w:br/>
-                    <w:t>(Back-</w:t>
-                  </w:r>
-                  <w:proofErr w:type="spellStart"/>
-                  <w:r>
-                    <w:rPr>
-                      <w:rFonts w:ascii="Calibri" w:eastAsia="Times New Roman" w:hAnsi="Calibri" w:cs="Calibri"/>
-                      <w:color w:val="000000"/>
-                      <w:kern w:val="0"/>
-                      <w:lang w:eastAsia="pt-BR"/>
-                      <w14:ligatures w14:val="none"/>
-                    </w:rPr>
-                    <w:t>end</w:t>
-                  </w:r>
-                  <w:proofErr w:type="spellEnd"/>
-                  <w:r>
-                    <w:rPr>
-                      <w:rFonts w:ascii="Calibri" w:eastAsia="Times New Roman" w:hAnsi="Calibri" w:cs="Calibri"/>
-                      <w:color w:val="000000"/>
-                      <w:kern w:val="0"/>
-                      <w:lang w:eastAsia="pt-BR"/>
-                      <w14:ligatures w14:val="none"/>
-                    </w:rPr>
-                    <w:t>)</w:t>
+                    <w:t>(Back-end)</w:t>
                   </w:r>
                 </w:p>
               </w:tc>
@@ -3534,20 +3246,8 @@
                       <w:lang w:eastAsia="pt-BR"/>
                       <w14:ligatures w14:val="none"/>
                     </w:rPr>
-                    <w:t xml:space="preserve">O banco de dados terá as tabelas de usuário, endereço, rastreamento, gamificação e </w:t>
-                  </w:r>
-                  <w:proofErr w:type="spellStart"/>
-                  <w:r>
-                    <w:rPr>
-                      <w:rFonts w:ascii="Calibri" w:eastAsia="Times New Roman" w:hAnsi="Calibri" w:cs="Calibri"/>
-                      <w:color w:val="000000"/>
-                      <w:kern w:val="0"/>
-                      <w:lang w:eastAsia="pt-BR"/>
-                      <w14:ligatures w14:val="none"/>
-                    </w:rPr>
-                    <w:t>infoMeditação</w:t>
-                  </w:r>
-                  <w:proofErr w:type="spellEnd"/>
+                    <w:t>O banco de dados terá as tabelas de usuário, endereço, rastreamento, gamificação e infoMeditação</w:t>
+                  </w:r>
                 </w:p>
               </w:tc>
               <w:tc>
@@ -3722,29 +3422,7 @@
                       <w14:ligatures w14:val="none"/>
                     </w:rPr>
                     <w:br/>
-                    <w:t>(Front-</w:t>
-                  </w:r>
-                  <w:proofErr w:type="spellStart"/>
-                  <w:r>
-                    <w:rPr>
-                      <w:rFonts w:ascii="Calibri" w:eastAsia="Times New Roman" w:hAnsi="Calibri" w:cs="Calibri"/>
-                      <w:color w:val="000000"/>
-                      <w:kern w:val="0"/>
-                      <w:lang w:eastAsia="pt-BR"/>
-                      <w14:ligatures w14:val="none"/>
-                    </w:rPr>
-                    <w:t>end</w:t>
-                  </w:r>
-                  <w:proofErr w:type="spellEnd"/>
-                  <w:r>
-                    <w:rPr>
-                      <w:rFonts w:ascii="Calibri" w:eastAsia="Times New Roman" w:hAnsi="Calibri" w:cs="Calibri"/>
-                      <w:color w:val="000000"/>
-                      <w:kern w:val="0"/>
-                      <w:lang w:eastAsia="pt-BR"/>
-                      <w14:ligatures w14:val="none"/>
-                    </w:rPr>
-                    <w:t>)</w:t>
+                    <w:t>(Front-end)</w:t>
                   </w:r>
                 </w:p>
               </w:tc>
@@ -3781,47 +3459,7 @@
                       <w:lang w:eastAsia="pt-BR"/>
                       <w14:ligatures w14:val="none"/>
                     </w:rPr>
-                    <w:t xml:space="preserve">Tela onde haverá </w:t>
-                  </w:r>
-                  <w:r>
-                    <w:rPr>
-                      <w:rFonts w:ascii="Calibri" w:eastAsia="Times New Roman" w:hAnsi="Calibri" w:cs="Calibri"/>
-                      <w:color w:val="000000"/>
-                      <w:kern w:val="0"/>
-                      <w:lang w:eastAsia="pt-BR"/>
-                      <w14:ligatures w14:val="none"/>
-                    </w:rPr>
-                    <w:t>sessões</w:t>
-                  </w:r>
-                  <w:r>
-                    <w:rPr>
-                      <w:rFonts w:ascii="Calibri" w:eastAsia="Times New Roman" w:hAnsi="Calibri" w:cs="Calibri"/>
-                      <w:color w:val="000000"/>
-                      <w:kern w:val="0"/>
-                      <w:lang w:eastAsia="pt-BR"/>
-                      <w14:ligatures w14:val="none"/>
-                    </w:rPr>
-                    <w:t xml:space="preserve"> de meditação guiada e </w:t>
-                  </w:r>
-                  <w:r>
-                    <w:rPr>
-                      <w:rFonts w:ascii="Calibri" w:eastAsia="Times New Roman" w:hAnsi="Calibri" w:cs="Calibri"/>
-                      <w:color w:val="000000"/>
-                      <w:kern w:val="0"/>
-                      <w:lang w:eastAsia="pt-BR"/>
-                      <w14:ligatures w14:val="none"/>
-                    </w:rPr>
-                    <w:t>benefícios</w:t>
-                  </w:r>
-                  <w:r>
-                    <w:rPr>
-                      <w:rFonts w:ascii="Calibri" w:eastAsia="Times New Roman" w:hAnsi="Calibri" w:cs="Calibri"/>
-                      <w:color w:val="000000"/>
-                      <w:kern w:val="0"/>
-                      <w:lang w:eastAsia="pt-BR"/>
-                      <w14:ligatures w14:val="none"/>
-                    </w:rPr>
-                    <w:t xml:space="preserve"> da sessão</w:t>
+                    <w:t>Tela onde haverá sessões de meditação guiada e benefícios da sessão</w:t>
                   </w:r>
                 </w:p>
               </w:tc>
@@ -3998,29 +3636,7 @@
                       <w14:ligatures w14:val="none"/>
                     </w:rPr>
                     <w:br/>
-                    <w:t>(Back-</w:t>
-                  </w:r>
-                  <w:proofErr w:type="spellStart"/>
-                  <w:r>
-                    <w:rPr>
-                      <w:rFonts w:ascii="Calibri" w:eastAsia="Times New Roman" w:hAnsi="Calibri" w:cs="Calibri"/>
-                      <w:color w:val="000000"/>
-                      <w:kern w:val="0"/>
-                      <w:lang w:eastAsia="pt-BR"/>
-                      <w14:ligatures w14:val="none"/>
-                    </w:rPr>
-                    <w:t>end</w:t>
-                  </w:r>
-                  <w:proofErr w:type="spellEnd"/>
-                  <w:r>
-                    <w:rPr>
-                      <w:rFonts w:ascii="Calibri" w:eastAsia="Times New Roman" w:hAnsi="Calibri" w:cs="Calibri"/>
-                      <w:color w:val="000000"/>
-                      <w:kern w:val="0"/>
-                      <w:lang w:eastAsia="pt-BR"/>
-                      <w14:ligatures w14:val="none"/>
-                    </w:rPr>
-                    <w:t>)</w:t>
+                    <w:t>(Back-end)</w:t>
                   </w:r>
                 </w:p>
               </w:tc>
@@ -4057,29 +3673,7 @@
                       <w:lang w:eastAsia="pt-BR"/>
                       <w14:ligatures w14:val="none"/>
                     </w:rPr>
-                    <w:t xml:space="preserve">Essa tela será uma das opções da </w:t>
-                  </w:r>
-                  <w:proofErr w:type="spellStart"/>
-                  <w:r>
-                    <w:rPr>
-                      <w:rFonts w:ascii="Calibri" w:eastAsia="Times New Roman" w:hAnsi="Calibri" w:cs="Calibri"/>
-                      <w:color w:val="000000"/>
-                      <w:kern w:val="0"/>
-                      <w:lang w:eastAsia="pt-BR"/>
-                      <w14:ligatures w14:val="none"/>
-                    </w:rPr>
-                    <w:t>sidebar</w:t>
-                  </w:r>
-                  <w:proofErr w:type="spellEnd"/>
-                  <w:r>
-                    <w:rPr>
-                      <w:rFonts w:ascii="Calibri" w:eastAsia="Times New Roman" w:hAnsi="Calibri" w:cs="Calibri"/>
-                      <w:color w:val="000000"/>
-                      <w:kern w:val="0"/>
-                      <w:lang w:eastAsia="pt-BR"/>
-                      <w14:ligatures w14:val="none"/>
-                    </w:rPr>
-                    <w:t xml:space="preserve"> para navegação mais otimizada da solução</w:t>
+                    <w:t>Essa tela será uma das opções da sidebar para navegação mais otimizada da solução</w:t>
                   </w:r>
                 </w:p>
               </w:tc>
@@ -4235,7 +3829,17 @@
                       <w:lang w:eastAsia="pt-BR"/>
                       <w14:ligatures w14:val="none"/>
                     </w:rPr>
-                    <w:t>Tela Perfil</w:t>
+                    <w:t xml:space="preserve">Tela </w:t>
+                  </w:r>
+                  <w:r>
+                    <w:rPr>
+                      <w:rFonts w:ascii="Calibri" w:eastAsia="Times New Roman" w:hAnsi="Calibri" w:cs="Calibri"/>
+                      <w:color w:val="000000"/>
+                      <w:kern w:val="0"/>
+                      <w:lang w:eastAsia="pt-BR"/>
+                      <w14:ligatures w14:val="none"/>
+                    </w:rPr>
+                    <w:t>Sobre</w:t>
                   </w:r>
                   <w:r>
                     <w:rPr>
@@ -4246,29 +3850,7 @@
                       <w14:ligatures w14:val="none"/>
                     </w:rPr>
                     <w:br/>
-                    <w:t>(Front-</w:t>
-                  </w:r>
-                  <w:proofErr w:type="spellStart"/>
-                  <w:r>
-                    <w:rPr>
-                      <w:rFonts w:ascii="Calibri" w:eastAsia="Times New Roman" w:hAnsi="Calibri" w:cs="Calibri"/>
-                      <w:color w:val="000000"/>
-                      <w:kern w:val="0"/>
-                      <w:lang w:eastAsia="pt-BR"/>
-                      <w14:ligatures w14:val="none"/>
-                    </w:rPr>
-                    <w:t>end</w:t>
-                  </w:r>
-                  <w:proofErr w:type="spellEnd"/>
-                  <w:r>
-                    <w:rPr>
-                      <w:rFonts w:ascii="Calibri" w:eastAsia="Times New Roman" w:hAnsi="Calibri" w:cs="Calibri"/>
-                      <w:color w:val="000000"/>
-                      <w:kern w:val="0"/>
-                      <w:lang w:eastAsia="pt-BR"/>
-                      <w14:ligatures w14:val="none"/>
-                    </w:rPr>
-                    <w:t>)</w:t>
+                    <w:t>(Front-end)</w:t>
                   </w:r>
                 </w:p>
               </w:tc>
@@ -4305,7 +3887,7 @@
                       <w:lang w:eastAsia="pt-BR"/>
                       <w14:ligatures w14:val="none"/>
                     </w:rPr>
-                    <w:t xml:space="preserve"> O perfil deverá conter as informações pessoais como celular, Email, foto, nome, botão para editar essas informações e uma amostra gráfica do seu nível conforme seu envolvimento com a plataforma</w:t>
+                    <w:t>Tela onde haverá o motivo pelo qual estou fazendo o site</w:t>
                   </w:r>
                 </w:p>
               </w:tc>
@@ -4343,7 +3925,7 @@
                       <w:lang w:eastAsia="pt-BR"/>
                       <w14:ligatures w14:val="none"/>
                     </w:rPr>
-                    <w:t>Essencial</w:t>
+                    <w:t>Importante</w:t>
                   </w:r>
                 </w:p>
               </w:tc>
@@ -4461,7 +4043,17 @@
                       <w:lang w:eastAsia="pt-BR"/>
                       <w14:ligatures w14:val="none"/>
                     </w:rPr>
-                    <w:t>Tela Perfil</w:t>
+                    <w:t xml:space="preserve">Tela </w:t>
+                  </w:r>
+                  <w:r>
+                    <w:rPr>
+                      <w:rFonts w:ascii="Calibri" w:eastAsia="Times New Roman" w:hAnsi="Calibri" w:cs="Calibri"/>
+                      <w:color w:val="000000"/>
+                      <w:kern w:val="0"/>
+                      <w:lang w:eastAsia="pt-BR"/>
+                      <w14:ligatures w14:val="none"/>
+                    </w:rPr>
+                    <w:t>Sobre</w:t>
                   </w:r>
                   <w:r>
                     <w:rPr>
@@ -4472,29 +4064,7 @@
                       <w14:ligatures w14:val="none"/>
                     </w:rPr>
                     <w:br/>
-                    <w:t>(Back-</w:t>
-                  </w:r>
-                  <w:proofErr w:type="spellStart"/>
-                  <w:r>
-                    <w:rPr>
-                      <w:rFonts w:ascii="Calibri" w:eastAsia="Times New Roman" w:hAnsi="Calibri" w:cs="Calibri"/>
-                      <w:color w:val="000000"/>
-                      <w:kern w:val="0"/>
-                      <w:lang w:eastAsia="pt-BR"/>
-                      <w14:ligatures w14:val="none"/>
-                    </w:rPr>
-                    <w:t>end</w:t>
-                  </w:r>
-                  <w:proofErr w:type="spellEnd"/>
-                  <w:r>
-                    <w:rPr>
-                      <w:rFonts w:ascii="Calibri" w:eastAsia="Times New Roman" w:hAnsi="Calibri" w:cs="Calibri"/>
-                      <w:color w:val="000000"/>
-                      <w:kern w:val="0"/>
-                      <w:lang w:eastAsia="pt-BR"/>
-                      <w14:ligatures w14:val="none"/>
-                    </w:rPr>
-                    <w:t>)</w:t>
+                    <w:t>(Back-end)</w:t>
                   </w:r>
                 </w:p>
               </w:tc>
@@ -4531,49 +4101,7 @@
                       <w:lang w:eastAsia="pt-BR"/>
                       <w14:ligatures w14:val="none"/>
                     </w:rPr>
-                    <w:t xml:space="preserve">Sendo uma das opções da </w:t>
-                  </w:r>
-                  <w:proofErr w:type="spellStart"/>
-                  <w:r>
-                    <w:rPr>
-                      <w:rFonts w:ascii="Calibri" w:eastAsia="Times New Roman" w:hAnsi="Calibri" w:cs="Calibri"/>
-                      <w:color w:val="000000"/>
-                      <w:kern w:val="0"/>
-                      <w:lang w:eastAsia="pt-BR"/>
-                      <w14:ligatures w14:val="none"/>
-                    </w:rPr>
-                    <w:t>sidebar</w:t>
-                  </w:r>
-                  <w:proofErr w:type="spellEnd"/>
-                  <w:r>
-                    <w:rPr>
-                      <w:rFonts w:ascii="Calibri" w:eastAsia="Times New Roman" w:hAnsi="Calibri" w:cs="Calibri"/>
-                      <w:color w:val="000000"/>
-                      <w:kern w:val="0"/>
-                      <w:lang w:eastAsia="pt-BR"/>
-                      <w14:ligatures w14:val="none"/>
-                    </w:rPr>
-                    <w:t>, nessa tela as informações ser</w:t>
-                  </w:r>
-                  <w:r>
-                    <w:rPr>
-                      <w:rFonts w:ascii="Calibri" w:eastAsia="Times New Roman" w:hAnsi="Calibri" w:cs="Calibri"/>
-                      <w:color w:val="000000"/>
-                      <w:kern w:val="0"/>
-                      <w:lang w:eastAsia="pt-BR"/>
-                      <w14:ligatures w14:val="none"/>
-                    </w:rPr>
-                    <w:t>ão</w:t>
-                  </w:r>
-                  <w:r>
-                    <w:rPr>
-                      <w:rFonts w:ascii="Calibri" w:eastAsia="Times New Roman" w:hAnsi="Calibri" w:cs="Calibri"/>
-                      <w:color w:val="000000"/>
-                      <w:kern w:val="0"/>
-                      <w:lang w:eastAsia="pt-BR"/>
-                      <w14:ligatures w14:val="none"/>
-                    </w:rPr>
-                    <w:t xml:space="preserve"> retiradas do banco de dados</w:t>
+                    <w:t>Uma das opções da sidebar</w:t>
                   </w:r>
                 </w:p>
               </w:tc>
@@ -4611,7 +4139,7 @@
                       <w:lang w:eastAsia="pt-BR"/>
                       <w14:ligatures w14:val="none"/>
                     </w:rPr>
-                    <w:t>Essencial</w:t>
+                    <w:t>Importante</w:t>
                   </w:r>
                 </w:p>
               </w:tc>
@@ -4751,29 +4279,7 @@
                       <w14:ligatures w14:val="none"/>
                     </w:rPr>
                     <w:br/>
-                    <w:t>(Front-</w:t>
-                  </w:r>
-                  <w:proofErr w:type="spellStart"/>
-                  <w:r>
-                    <w:rPr>
-                      <w:rFonts w:ascii="Calibri" w:eastAsia="Times New Roman" w:hAnsi="Calibri" w:cs="Calibri"/>
-                      <w:color w:val="000000"/>
-                      <w:kern w:val="0"/>
-                      <w:lang w:eastAsia="pt-BR"/>
-                      <w14:ligatures w14:val="none"/>
-                    </w:rPr>
-                    <w:t>end</w:t>
-                  </w:r>
-                  <w:proofErr w:type="spellEnd"/>
-                  <w:r>
-                    <w:rPr>
-                      <w:rFonts w:ascii="Calibri" w:eastAsia="Times New Roman" w:hAnsi="Calibri" w:cs="Calibri"/>
-                      <w:color w:val="000000"/>
-                      <w:kern w:val="0"/>
-                      <w:lang w:eastAsia="pt-BR"/>
-                      <w14:ligatures w14:val="none"/>
-                    </w:rPr>
-                    <w:t>)</w:t>
+                    <w:t>(Front-end)</w:t>
                   </w:r>
                 </w:p>
               </w:tc>
@@ -4810,29 +4316,27 @@
                       <w:lang w:eastAsia="pt-BR"/>
                       <w14:ligatures w14:val="none"/>
                     </w:rPr>
-                    <w:t xml:space="preserve">O software oferecerá uma tela onde os usuários poderão adicionar registrar sua emoção, nível de estresse e progresso na </w:t>
-                  </w:r>
-                  <w:proofErr w:type="gramStart"/>
-                  <w:r>
-                    <w:rPr>
-                      <w:rFonts w:ascii="Calibri" w:eastAsia="Times New Roman" w:hAnsi="Calibri" w:cs="Calibri"/>
-                      <w:color w:val="000000"/>
-                      <w:kern w:val="0"/>
-                      <w:lang w:eastAsia="pt-BR"/>
-                      <w14:ligatures w14:val="none"/>
-                    </w:rPr>
-                    <w:t>pratica</w:t>
-                  </w:r>
-                  <w:proofErr w:type="gramEnd"/>
-                  <w:r>
-                    <w:rPr>
-                      <w:rFonts w:ascii="Calibri" w:eastAsia="Times New Roman" w:hAnsi="Calibri" w:cs="Calibri"/>
-                      <w:color w:val="000000"/>
-                      <w:kern w:val="0"/>
-                      <w:lang w:eastAsia="pt-BR"/>
-                      <w14:ligatures w14:val="none"/>
-                    </w:rPr>
-                    <w:t xml:space="preserve"> da meditação onde haverá gráficos com seu progresso ao longo do tempo</w:t>
+                    <w:t>O software oferecerá uma tela onde os usuários poderão adicionar registrar sua emoção</w:t>
+                  </w:r>
+                  <w:r>
+                    <w:rPr>
+                      <w:rFonts w:ascii="Calibri" w:eastAsia="Times New Roman" w:hAnsi="Calibri" w:cs="Calibri"/>
+                      <w:color w:val="000000"/>
+                      <w:kern w:val="0"/>
+                      <w:lang w:eastAsia="pt-BR"/>
+                      <w14:ligatures w14:val="none"/>
+                    </w:rPr>
+                    <w:t xml:space="preserve"> e</w:t>
+                  </w:r>
+                  <w:r>
+                    <w:rPr>
+                      <w:rFonts w:ascii="Calibri" w:eastAsia="Times New Roman" w:hAnsi="Calibri" w:cs="Calibri"/>
+                      <w:color w:val="000000"/>
+                      <w:kern w:val="0"/>
+                      <w:lang w:eastAsia="pt-BR"/>
+                      <w14:ligatures w14:val="none"/>
+                    </w:rPr>
+                    <w:t xml:space="preserve"> nível de estresse haverá gráficos com seu progresso ao longo do tempo</w:t>
                   </w:r>
                 </w:p>
               </w:tc>
@@ -5010,29 +4514,7 @@
                       <w14:ligatures w14:val="none"/>
                     </w:rPr>
                     <w:br/>
-                    <w:t>(Back-</w:t>
-                  </w:r>
-                  <w:proofErr w:type="spellStart"/>
-                  <w:r>
-                    <w:rPr>
-                      <w:rFonts w:ascii="Calibri" w:eastAsia="Times New Roman" w:hAnsi="Calibri" w:cs="Calibri"/>
-                      <w:color w:val="000000"/>
-                      <w:kern w:val="0"/>
-                      <w:lang w:eastAsia="pt-BR"/>
-                      <w14:ligatures w14:val="none"/>
-                    </w:rPr>
-                    <w:t>end</w:t>
-                  </w:r>
-                  <w:proofErr w:type="spellEnd"/>
-                  <w:r>
-                    <w:rPr>
-                      <w:rFonts w:ascii="Calibri" w:eastAsia="Times New Roman" w:hAnsi="Calibri" w:cs="Calibri"/>
-                      <w:color w:val="000000"/>
-                      <w:kern w:val="0"/>
-                      <w:lang w:eastAsia="pt-BR"/>
-                      <w14:ligatures w14:val="none"/>
-                    </w:rPr>
-                    <w:t>)</w:t>
+                    <w:t>(Back-end)</w:t>
                   </w:r>
                 </w:p>
               </w:tc>
@@ -5842,29 +5324,7 @@
                       <w:lang w:eastAsia="pt-BR"/>
                       <w14:ligatures w14:val="none"/>
                     </w:rPr>
-                    <w:t xml:space="preserve">Toda alteração feita no projeto deverá ser </w:t>
-                  </w:r>
-                  <w:proofErr w:type="spellStart"/>
-                  <w:r>
-                    <w:rPr>
-                      <w:rFonts w:ascii="Calibri" w:eastAsia="Times New Roman" w:hAnsi="Calibri" w:cs="Calibri"/>
-                      <w:color w:val="000000"/>
-                      <w:kern w:val="0"/>
-                      <w:lang w:eastAsia="pt-BR"/>
-                      <w14:ligatures w14:val="none"/>
-                    </w:rPr>
-                    <w:t>versionada</w:t>
-                  </w:r>
-                  <w:proofErr w:type="spellEnd"/>
-                  <w:r>
-                    <w:rPr>
-                      <w:rFonts w:ascii="Calibri" w:eastAsia="Times New Roman" w:hAnsi="Calibri" w:cs="Calibri"/>
-                      <w:color w:val="000000"/>
-                      <w:kern w:val="0"/>
-                      <w:lang w:eastAsia="pt-BR"/>
-                      <w14:ligatures w14:val="none"/>
-                    </w:rPr>
-                    <w:t xml:space="preserve"> para o repositório do GitHub </w:t>
+                    <w:t xml:space="preserve">Toda alteração feita no projeto deverá ser versionada para o repositório do GitHub </w:t>
                   </w:r>
                 </w:p>
               </w:tc>
@@ -6097,29 +5557,7 @@
                       <w:lang w:eastAsia="pt-BR"/>
                       <w14:ligatures w14:val="none"/>
                     </w:rPr>
-                    <w:t>cada na ferramenta de gestão (</w:t>
-                  </w:r>
-                  <w:proofErr w:type="spellStart"/>
-                  <w:r>
-                    <w:rPr>
-                      <w:rFonts w:ascii="Calibri" w:eastAsia="Times New Roman" w:hAnsi="Calibri" w:cs="Calibri"/>
-                      <w:color w:val="000000"/>
-                      <w:kern w:val="0"/>
-                      <w:lang w:eastAsia="pt-BR"/>
-                      <w14:ligatures w14:val="none"/>
-                    </w:rPr>
-                    <w:t>Trello</w:t>
-                  </w:r>
-                  <w:proofErr w:type="spellEnd"/>
-                  <w:r>
-                    <w:rPr>
-                      <w:rFonts w:ascii="Calibri" w:eastAsia="Times New Roman" w:hAnsi="Calibri" w:cs="Calibri"/>
-                      <w:color w:val="000000"/>
-                      <w:kern w:val="0"/>
-                      <w:lang w:eastAsia="pt-BR"/>
-                      <w14:ligatures w14:val="none"/>
-                    </w:rPr>
-                    <w:t>)</w:t>
+                    <w:t>cada na ferramenta de gestão (Trello)</w:t>
                   </w:r>
                 </w:p>
               </w:tc>

</xml_diff>